<commit_message>
Update report and README.md
</commit_message>
<xml_diff>
--- a/report.docx
+++ b/report.docx
@@ -13,8 +13,6 @@
           <w:szCs w:val="28"/>
         </w:rPr>
       </w:pPr>
-      <w:bookmarkStart w:id="0" w:name="_GoBack"/>
-      <w:bookmarkEnd w:id="0"/>
       <w:r>
         <w:rPr>
           <w:b/>
@@ -2239,12 +2237,14 @@
         <w:rPr>
           <w:sz w:val="28"/>
           <w:szCs w:val="28"/>
-        </w:rPr>
-      </w:pPr>
-      <w:r>
-        <w:rPr>
-          <w:sz w:val="28"/>
-          <w:szCs w:val="28"/>
+          <w:lang w:val="en-US"/>
+        </w:rPr>
+      </w:pPr>
+      <w:r>
+        <w:rPr>
+          <w:sz w:val="28"/>
+          <w:szCs w:val="28"/>
+          <w:lang w:val="en-US"/>
         </w:rPr>
         <w:t>The purpose of the practice is the team iterative development of the A* algorithm visualizer (A-star) with a graphical interface. Work involves performing tasks in a team to achieve a goal. The result of the work should be a program that visualizes the A * algorithm on a graph entered by the user. Also, the purpose of the practice is to learn a new Java programming language and practice the acquired knowledge in practice.</w:t>
       </w:r>
@@ -2522,7 +2522,6 @@
           <w:p>
             <w:pPr>
               <w:spacing w:line="360" w:lineRule="auto"/>
-              <w:ind w:firstLine="142"/>
               <w:rPr>
                 <w:bCs/>
                 <w:sz w:val="28"/>
@@ -2535,7 +2534,7 @@
                 <w:sz w:val="28"/>
                 <w:szCs w:val="28"/>
               </w:rPr>
-              <w:t>1.2.</w:t>
+              <w:t>2.</w:t>
             </w:r>
           </w:p>
         </w:tc>
@@ -2558,7 +2557,7 @@
                 <w:sz w:val="28"/>
                 <w:szCs w:val="28"/>
               </w:rPr>
-              <w:t>Уточнение требований после сдачи прототипа</w:t>
+              <w:t>План разработки и распределение ролей в бригаде</w:t>
             </w:r>
           </w:p>
         </w:tc>
@@ -2574,6 +2573,7 @@
                 <w:bCs/>
                 <w:sz w:val="28"/>
                 <w:szCs w:val="28"/>
+                <w:lang w:val="en-US"/>
               </w:rPr>
             </w:pPr>
             <w:r>
@@ -2581,8 +2581,9 @@
                 <w:bCs/>
                 <w:sz w:val="28"/>
                 <w:szCs w:val="28"/>
-              </w:rPr>
-              <w:t>7</w:t>
+                <w:lang w:val="en-US"/>
+              </w:rPr>
+              <w:t>8</w:t>
             </w:r>
           </w:p>
         </w:tc>
@@ -2600,7 +2601,6 @@
                 <w:bCs/>
                 <w:sz w:val="28"/>
                 <w:szCs w:val="28"/>
-                <w:lang w:val="en-US"/>
               </w:rPr>
             </w:pPr>
             <w:r>
@@ -2609,28 +2609,7 @@
                 <w:sz w:val="28"/>
                 <w:szCs w:val="28"/>
               </w:rPr>
-              <w:t>1.3.</w:t>
-            </w:r>
-          </w:p>
-          <w:p>
-            <w:pPr>
-              <w:spacing w:line="360" w:lineRule="auto"/>
-              <w:ind w:firstLine="142"/>
-              <w:rPr>
-                <w:bCs/>
-                <w:sz w:val="28"/>
-                <w:szCs w:val="28"/>
-                <w:lang w:val="en-US"/>
-              </w:rPr>
-            </w:pPr>
-            <w:r>
-              <w:rPr>
-                <w:bCs/>
-                <w:sz w:val="28"/>
-                <w:szCs w:val="28"/>
-                <w:lang w:val="en-US"/>
-              </w:rPr>
-              <w:t>1.4</w:t>
+              <w:t>2.1.</w:t>
             </w:r>
           </w:p>
         </w:tc>
@@ -2643,156 +2622,17 @@
               <w:spacing w:line="360" w:lineRule="auto"/>
               <w:rPr>
                 <w:bCs/>
-                <w:color w:val="FF0000"/>
-                <w:sz w:val="28"/>
-                <w:szCs w:val="28"/>
-                <w:lang w:val="en-US"/>
+                <w:sz w:val="28"/>
+                <w:szCs w:val="28"/>
               </w:rPr>
             </w:pPr>
             <w:r>
               <w:rPr>
                 <w:bCs/>
-                <w:color w:val="FF0000"/>
-                <w:sz w:val="28"/>
-                <w:szCs w:val="28"/>
-              </w:rPr>
-              <w:t>Уточнение требований после сдачи 1-ой версии</w:t>
-            </w:r>
-          </w:p>
-          <w:p>
-            <w:pPr>
-              <w:spacing w:line="360" w:lineRule="auto"/>
-              <w:rPr>
-                <w:bCs/>
-                <w:color w:val="FF0000"/>
-                <w:sz w:val="28"/>
-                <w:szCs w:val="28"/>
-              </w:rPr>
-            </w:pPr>
-            <w:r>
-              <w:rPr>
-                <w:bCs/>
-                <w:color w:val="FF0000"/>
-                <w:sz w:val="28"/>
-                <w:szCs w:val="28"/>
-              </w:rPr>
-              <w:t xml:space="preserve">Уточнение требований после сдачи </w:t>
-            </w:r>
-            <w:r>
-              <w:rPr>
-                <w:bCs/>
-                <w:color w:val="FF0000"/>
-                <w:sz w:val="28"/>
-                <w:szCs w:val="28"/>
-              </w:rPr>
-              <w:t>2</w:t>
-            </w:r>
-            <w:r>
-              <w:rPr>
-                <w:bCs/>
-                <w:color w:val="FF0000"/>
-                <w:sz w:val="28"/>
-                <w:szCs w:val="28"/>
-              </w:rPr>
-              <w:t>-ой версии</w:t>
-            </w:r>
-          </w:p>
-        </w:tc>
-        <w:tc>
-          <w:tcPr>
-            <w:tcW w:w="515" w:type="pct"/>
-          </w:tcPr>
-          <w:p>
-            <w:pPr>
-              <w:spacing w:line="360" w:lineRule="auto"/>
-              <w:jc w:val="center"/>
-              <w:rPr>
-                <w:bCs/>
-                <w:color w:val="FF0000"/>
-                <w:sz w:val="28"/>
-                <w:szCs w:val="28"/>
-                <w:lang w:val="en-US"/>
-              </w:rPr>
-            </w:pPr>
-            <w:r>
-              <w:rPr>
-                <w:bCs/>
-                <w:color w:val="FF0000"/>
-                <w:sz w:val="28"/>
-                <w:szCs w:val="28"/>
-              </w:rPr>
-              <w:t>0</w:t>
-            </w:r>
-          </w:p>
-          <w:p>
-            <w:pPr>
-              <w:spacing w:line="360" w:lineRule="auto"/>
-              <w:jc w:val="center"/>
-              <w:rPr>
-                <w:bCs/>
-                <w:color w:val="FF0000"/>
-                <w:sz w:val="28"/>
-                <w:szCs w:val="28"/>
-                <w:lang w:val="en-US"/>
-              </w:rPr>
-            </w:pPr>
-            <w:r>
-              <w:rPr>
-                <w:bCs/>
-                <w:color w:val="FF0000"/>
-                <w:sz w:val="28"/>
-                <w:szCs w:val="28"/>
-                <w:lang w:val="en-US"/>
-              </w:rPr>
-              <w:t>0</w:t>
-            </w:r>
-          </w:p>
-        </w:tc>
-      </w:tr>
-      <w:tr>
-        <w:tc>
-          <w:tcPr>
-            <w:tcW w:w="440" w:type="pct"/>
-          </w:tcPr>
-          <w:p>
-            <w:pPr>
-              <w:spacing w:line="360" w:lineRule="auto"/>
-              <w:rPr>
-                <w:bCs/>
-                <w:sz w:val="28"/>
-                <w:szCs w:val="28"/>
-              </w:rPr>
-            </w:pPr>
-            <w:r>
-              <w:rPr>
-                <w:bCs/>
-                <w:sz w:val="28"/>
-                <w:szCs w:val="28"/>
-              </w:rPr>
-              <w:t>2.</w:t>
-            </w:r>
-          </w:p>
-        </w:tc>
-        <w:tc>
-          <w:tcPr>
-            <w:tcW w:w="4045" w:type="pct"/>
-          </w:tcPr>
-          <w:p>
-            <w:pPr>
-              <w:spacing w:line="360" w:lineRule="auto"/>
-              <w:rPr>
-                <w:bCs/>
-                <w:sz w:val="28"/>
-                <w:szCs w:val="28"/>
-              </w:rPr>
-            </w:pPr>
-            <w:r>
-              <w:rPr>
-                <w:bCs/>
-                <w:sz w:val="28"/>
-                <w:szCs w:val="28"/>
-              </w:rPr>
-              <w:t>План разработки и распределение ролей в бригаде</w:t>
+                <w:sz w:val="28"/>
+                <w:szCs w:val="28"/>
+              </w:rPr>
+              <w:t>План разработки</w:t>
             </w:r>
           </w:p>
         </w:tc>
@@ -2844,7 +2684,7 @@
                 <w:sz w:val="28"/>
                 <w:szCs w:val="28"/>
               </w:rPr>
-              <w:t>2.1.</w:t>
+              <w:t>2.2.</w:t>
             </w:r>
           </w:p>
         </w:tc>
@@ -2867,7 +2707,7 @@
                 <w:sz w:val="28"/>
                 <w:szCs w:val="28"/>
               </w:rPr>
-              <w:t>План разработки</w:t>
+              <w:t>Распределение ролей в бригаде</w:t>
             </w:r>
           </w:p>
         </w:tc>
@@ -2883,17 +2723,93 @@
                 <w:bCs/>
                 <w:sz w:val="28"/>
                 <w:szCs w:val="28"/>
+              </w:rPr>
+            </w:pPr>
+            <w:r>
+              <w:rPr>
+                <w:bCs/>
+                <w:sz w:val="28"/>
+                <w:szCs w:val="28"/>
+              </w:rPr>
+              <w:t>9</w:t>
+            </w:r>
+          </w:p>
+        </w:tc>
+      </w:tr>
+      <w:tr>
+        <w:tc>
+          <w:tcPr>
+            <w:tcW w:w="440" w:type="pct"/>
+          </w:tcPr>
+          <w:p>
+            <w:pPr>
+              <w:spacing w:line="360" w:lineRule="auto"/>
+              <w:rPr>
+                <w:bCs/>
+                <w:sz w:val="28"/>
+                <w:szCs w:val="28"/>
+              </w:rPr>
+            </w:pPr>
+            <w:r>
+              <w:rPr>
+                <w:bCs/>
+                <w:sz w:val="28"/>
+                <w:szCs w:val="28"/>
+              </w:rPr>
+              <w:t>3.</w:t>
+            </w:r>
+          </w:p>
+        </w:tc>
+        <w:tc>
+          <w:tcPr>
+            <w:tcW w:w="4045" w:type="pct"/>
+          </w:tcPr>
+          <w:p>
+            <w:pPr>
+              <w:spacing w:line="360" w:lineRule="auto"/>
+              <w:rPr>
+                <w:bCs/>
+                <w:color w:val="FF0000"/>
+                <w:sz w:val="28"/>
+                <w:szCs w:val="28"/>
+              </w:rPr>
+            </w:pPr>
+            <w:r>
+              <w:rPr>
+                <w:bCs/>
+                <w:color w:val="FF0000"/>
+                <w:sz w:val="28"/>
+                <w:szCs w:val="28"/>
+              </w:rPr>
+              <w:t>Особенности реализации</w:t>
+            </w:r>
+          </w:p>
+        </w:tc>
+        <w:tc>
+          <w:tcPr>
+            <w:tcW w:w="515" w:type="pct"/>
+          </w:tcPr>
+          <w:p>
+            <w:pPr>
+              <w:spacing w:line="360" w:lineRule="auto"/>
+              <w:jc w:val="center"/>
+              <w:rPr>
+                <w:bCs/>
+                <w:color w:val="FF0000"/>
+                <w:sz w:val="28"/>
+                <w:szCs w:val="28"/>
                 <w:lang w:val="en-US"/>
               </w:rPr>
             </w:pPr>
             <w:r>
               <w:rPr>
                 <w:bCs/>
+                <w:color w:val="FF0000"/>
                 <w:sz w:val="28"/>
                 <w:szCs w:val="28"/>
                 <w:lang w:val="en-US"/>
               </w:rPr>
-              <w:t>9</w:t>
+              <w:t>0</w:t>
             </w:r>
           </w:p>
         </w:tc>
@@ -2919,7 +2835,7 @@
                 <w:sz w:val="28"/>
                 <w:szCs w:val="28"/>
               </w:rPr>
-              <w:t>2.2.</w:t>
+              <w:t>3.1.</w:t>
             </w:r>
           </w:p>
         </w:tc>
@@ -2932,35 +2848,20 @@
               <w:spacing w:line="360" w:lineRule="auto"/>
               <w:rPr>
                 <w:bCs/>
+                <w:color w:val="FF0000"/>
                 <w:sz w:val="28"/>
                 <w:szCs w:val="28"/>
               </w:rPr>
             </w:pPr>
             <w:r>
-              <w:rPr>
-                <w:bCs/>
-                <w:sz w:val="28"/>
-                <w:szCs w:val="28"/>
-              </w:rPr>
-              <w:t>Распределение ролей в бригаде</w:t>
-            </w:r>
-          </w:p>
-        </w:tc>
-        <w:tc>
-          <w:tcPr>
-            <w:tcW w:w="515" w:type="pct"/>
-          </w:tcPr>
-          <w:p>
-            <w:pPr>
-              <w:spacing w:line="360" w:lineRule="auto"/>
-              <w:jc w:val="center"/>
               <w:rPr>
                 <w:bCs/>
                 <w:color w:val="FF0000"/>
                 <w:sz w:val="28"/>
                 <w:szCs w:val="28"/>
               </w:rPr>
-            </w:pPr>
+              <w:t>С</w:t>
+            </w:r>
             <w:r>
               <w:rPr>
                 <w:bCs/>
@@ -2968,57 +2869,7 @@
                 <w:sz w:val="28"/>
                 <w:szCs w:val="28"/>
               </w:rPr>
-              <w:t>0</w:t>
-            </w:r>
-          </w:p>
-        </w:tc>
-      </w:tr>
-      <w:tr>
-        <w:tc>
-          <w:tcPr>
-            <w:tcW w:w="440" w:type="pct"/>
-          </w:tcPr>
-          <w:p>
-            <w:pPr>
-              <w:spacing w:line="360" w:lineRule="auto"/>
-              <w:rPr>
-                <w:bCs/>
-                <w:sz w:val="28"/>
-                <w:szCs w:val="28"/>
-              </w:rPr>
-            </w:pPr>
-            <w:r>
-              <w:rPr>
-                <w:bCs/>
-                <w:sz w:val="28"/>
-                <w:szCs w:val="28"/>
-              </w:rPr>
-              <w:t>3.</w:t>
-            </w:r>
-          </w:p>
-        </w:tc>
-        <w:tc>
-          <w:tcPr>
-            <w:tcW w:w="4045" w:type="pct"/>
-          </w:tcPr>
-          <w:p>
-            <w:pPr>
-              <w:spacing w:line="360" w:lineRule="auto"/>
-              <w:rPr>
-                <w:bCs/>
-                <w:color w:val="FF0000"/>
-                <w:sz w:val="28"/>
-                <w:szCs w:val="28"/>
-              </w:rPr>
-            </w:pPr>
-            <w:r>
-              <w:rPr>
-                <w:bCs/>
-                <w:color w:val="FF0000"/>
-                <w:sz w:val="28"/>
-                <w:szCs w:val="28"/>
-              </w:rPr>
-              <w:t>Особенности реализации</w:t>
+              <w:t>труктуры данных</w:t>
             </w:r>
           </w:p>
         </w:tc>
@@ -3072,7 +2923,7 @@
                 <w:sz w:val="28"/>
                 <w:szCs w:val="28"/>
               </w:rPr>
-              <w:t>3.1.</w:t>
+              <w:t>3.2.</w:t>
             </w:r>
           </w:p>
         </w:tc>
@@ -3097,16 +2948,7 @@
                 <w:sz w:val="28"/>
                 <w:szCs w:val="28"/>
               </w:rPr>
-              <w:t>С</w:t>
-            </w:r>
-            <w:r>
-              <w:rPr>
-                <w:bCs/>
-                <w:color w:val="FF0000"/>
-                <w:sz w:val="28"/>
-                <w:szCs w:val="28"/>
-              </w:rPr>
-              <w:t>труктуры данных</w:t>
+              <w:t>Основные методы</w:t>
             </w:r>
           </w:p>
         </w:tc>
@@ -3123,7 +2965,6 @@
                 <w:color w:val="FF0000"/>
                 <w:sz w:val="28"/>
                 <w:szCs w:val="28"/>
-                <w:lang w:val="en-US"/>
               </w:rPr>
             </w:pPr>
             <w:r>
@@ -3132,7 +2973,6 @@
                 <w:color w:val="FF0000"/>
                 <w:sz w:val="28"/>
                 <w:szCs w:val="28"/>
-                <w:lang w:val="en-US"/>
               </w:rPr>
               <w:t>0</w:t>
             </w:r>
@@ -3160,7 +3000,7 @@
                 <w:sz w:val="28"/>
                 <w:szCs w:val="28"/>
               </w:rPr>
-              <w:t>3.2.</w:t>
+              <w:t>3.3</w:t>
             </w:r>
           </w:p>
         </w:tc>
@@ -3178,14 +3018,81 @@
                 <w:szCs w:val="28"/>
               </w:rPr>
             </w:pPr>
-            <w:r>
+          </w:p>
+        </w:tc>
+        <w:tc>
+          <w:tcPr>
+            <w:tcW w:w="515" w:type="pct"/>
+          </w:tcPr>
+          <w:p>
+            <w:pPr>
+              <w:spacing w:line="360" w:lineRule="auto"/>
+              <w:jc w:val="center"/>
               <w:rPr>
                 <w:bCs/>
                 <w:color w:val="FF0000"/>
                 <w:sz w:val="28"/>
                 <w:szCs w:val="28"/>
               </w:rPr>
-              <w:t>Основные методы</w:t>
+            </w:pPr>
+            <w:r>
+              <w:rPr>
+                <w:bCs/>
+                <w:color w:val="FF0000"/>
+                <w:sz w:val="28"/>
+                <w:szCs w:val="28"/>
+              </w:rPr>
+              <w:t>0</w:t>
+            </w:r>
+          </w:p>
+        </w:tc>
+      </w:tr>
+      <w:tr>
+        <w:tc>
+          <w:tcPr>
+            <w:tcW w:w="440" w:type="pct"/>
+          </w:tcPr>
+          <w:p>
+            <w:pPr>
+              <w:spacing w:line="360" w:lineRule="auto"/>
+              <w:rPr>
+                <w:bCs/>
+                <w:sz w:val="28"/>
+                <w:szCs w:val="28"/>
+              </w:rPr>
+            </w:pPr>
+            <w:r>
+              <w:rPr>
+                <w:bCs/>
+                <w:sz w:val="28"/>
+                <w:szCs w:val="28"/>
+              </w:rPr>
+              <w:t>4.</w:t>
+            </w:r>
+          </w:p>
+        </w:tc>
+        <w:tc>
+          <w:tcPr>
+            <w:tcW w:w="4045" w:type="pct"/>
+          </w:tcPr>
+          <w:p>
+            <w:pPr>
+              <w:spacing w:line="360" w:lineRule="auto"/>
+              <w:rPr>
+                <w:bCs/>
+                <w:color w:val="FF0000"/>
+                <w:sz w:val="28"/>
+                <w:szCs w:val="28"/>
+              </w:rPr>
+            </w:pPr>
+            <w:r>
+              <w:rPr>
+                <w:bCs/>
+                <w:color w:val="FF0000"/>
+                <w:sz w:val="28"/>
+                <w:szCs w:val="28"/>
+              </w:rPr>
+              <w:t>Тестирование</w:t>
             </w:r>
           </w:p>
         </w:tc>
@@ -3237,7 +3144,7 @@
                 <w:sz w:val="28"/>
                 <w:szCs w:val="28"/>
               </w:rPr>
-              <w:t>3.3</w:t>
+              <w:t>4.1</w:t>
             </w:r>
           </w:p>
         </w:tc>
@@ -3255,81 +3162,14 @@
                 <w:szCs w:val="28"/>
               </w:rPr>
             </w:pPr>
-          </w:p>
-        </w:tc>
-        <w:tc>
-          <w:tcPr>
-            <w:tcW w:w="515" w:type="pct"/>
-          </w:tcPr>
-          <w:p>
-            <w:pPr>
-              <w:spacing w:line="360" w:lineRule="auto"/>
-              <w:jc w:val="center"/>
+            <w:r>
               <w:rPr>
                 <w:bCs/>
                 <w:color w:val="FF0000"/>
                 <w:sz w:val="28"/>
                 <w:szCs w:val="28"/>
               </w:rPr>
-            </w:pPr>
-            <w:r>
-              <w:rPr>
-                <w:bCs/>
-                <w:color w:val="FF0000"/>
-                <w:sz w:val="28"/>
-                <w:szCs w:val="28"/>
-              </w:rPr>
-              <w:t>0</w:t>
-            </w:r>
-          </w:p>
-        </w:tc>
-      </w:tr>
-      <w:tr>
-        <w:tc>
-          <w:tcPr>
-            <w:tcW w:w="440" w:type="pct"/>
-          </w:tcPr>
-          <w:p>
-            <w:pPr>
-              <w:spacing w:line="360" w:lineRule="auto"/>
-              <w:rPr>
-                <w:bCs/>
-                <w:sz w:val="28"/>
-                <w:szCs w:val="28"/>
-              </w:rPr>
-            </w:pPr>
-            <w:r>
-              <w:rPr>
-                <w:bCs/>
-                <w:sz w:val="28"/>
-                <w:szCs w:val="28"/>
-              </w:rPr>
-              <w:t>4.</w:t>
-            </w:r>
-          </w:p>
-        </w:tc>
-        <w:tc>
-          <w:tcPr>
-            <w:tcW w:w="4045" w:type="pct"/>
-          </w:tcPr>
-          <w:p>
-            <w:pPr>
-              <w:spacing w:line="360" w:lineRule="auto"/>
-              <w:rPr>
-                <w:bCs/>
-                <w:color w:val="FF0000"/>
-                <w:sz w:val="28"/>
-                <w:szCs w:val="28"/>
-              </w:rPr>
-            </w:pPr>
-            <w:r>
-              <w:rPr>
-                <w:bCs/>
-                <w:color w:val="FF0000"/>
-                <w:sz w:val="28"/>
-                <w:szCs w:val="28"/>
-              </w:rPr>
-              <w:t>Тестирование</w:t>
+              <w:t>Тестирование графического интерфейса</w:t>
             </w:r>
           </w:p>
         </w:tc>
@@ -3381,7 +3221,7 @@
                 <w:sz w:val="28"/>
                 <w:szCs w:val="28"/>
               </w:rPr>
-              <w:t>4.1</w:t>
+              <w:t>4.2</w:t>
             </w:r>
           </w:p>
         </w:tc>
@@ -3406,7 +3246,7 @@
                 <w:sz w:val="28"/>
                 <w:szCs w:val="28"/>
               </w:rPr>
-              <w:t>Тестирование графического интерфейса</w:t>
+              <w:t>Тестирование кода алгоритма</w:t>
             </w:r>
           </w:p>
         </w:tc>
@@ -3458,83 +3298,6 @@
                 <w:sz w:val="28"/>
                 <w:szCs w:val="28"/>
               </w:rPr>
-              <w:t>4.2</w:t>
-            </w:r>
-          </w:p>
-        </w:tc>
-        <w:tc>
-          <w:tcPr>
-            <w:tcW w:w="4045" w:type="pct"/>
-          </w:tcPr>
-          <w:p>
-            <w:pPr>
-              <w:spacing w:line="360" w:lineRule="auto"/>
-              <w:rPr>
-                <w:bCs/>
-                <w:color w:val="FF0000"/>
-                <w:sz w:val="28"/>
-                <w:szCs w:val="28"/>
-              </w:rPr>
-            </w:pPr>
-            <w:r>
-              <w:rPr>
-                <w:bCs/>
-                <w:color w:val="FF0000"/>
-                <w:sz w:val="28"/>
-                <w:szCs w:val="28"/>
-              </w:rPr>
-              <w:t>Тестирование кода алгоритма</w:t>
-            </w:r>
-          </w:p>
-        </w:tc>
-        <w:tc>
-          <w:tcPr>
-            <w:tcW w:w="515" w:type="pct"/>
-          </w:tcPr>
-          <w:p>
-            <w:pPr>
-              <w:spacing w:line="360" w:lineRule="auto"/>
-              <w:jc w:val="center"/>
-              <w:rPr>
-                <w:bCs/>
-                <w:color w:val="FF0000"/>
-                <w:sz w:val="28"/>
-                <w:szCs w:val="28"/>
-              </w:rPr>
-            </w:pPr>
-            <w:r>
-              <w:rPr>
-                <w:bCs/>
-                <w:color w:val="FF0000"/>
-                <w:sz w:val="28"/>
-                <w:szCs w:val="28"/>
-              </w:rPr>
-              <w:t>0</w:t>
-            </w:r>
-          </w:p>
-        </w:tc>
-      </w:tr>
-      <w:tr>
-        <w:tc>
-          <w:tcPr>
-            <w:tcW w:w="440" w:type="pct"/>
-          </w:tcPr>
-          <w:p>
-            <w:pPr>
-              <w:spacing w:line="360" w:lineRule="auto"/>
-              <w:ind w:firstLine="142"/>
-              <w:rPr>
-                <w:bCs/>
-                <w:sz w:val="28"/>
-                <w:szCs w:val="28"/>
-              </w:rPr>
-            </w:pPr>
-            <w:r>
-              <w:rPr>
-                <w:bCs/>
-                <w:sz w:val="28"/>
-                <w:szCs w:val="28"/>
-              </w:rPr>
               <w:t>4.3</w:t>
             </w:r>
           </w:p>
@@ -3755,7 +3518,6 @@
               <w:spacing w:line="360" w:lineRule="auto"/>
               <w:rPr>
                 <w:bCs/>
-                <w:color w:val="FF0000"/>
                 <w:sz w:val="28"/>
                 <w:szCs w:val="28"/>
               </w:rPr>
@@ -3763,7 +3525,6 @@
             <w:r>
               <w:rPr>
                 <w:bCs/>
-                <w:color w:val="FF0000"/>
                 <w:sz w:val="28"/>
                 <w:szCs w:val="28"/>
               </w:rPr>
@@ -3772,20 +3533,19 @@
             <w:r>
               <w:rPr>
                 <w:bCs/>
-                <w:color w:val="FF0000"/>
-                <w:sz w:val="28"/>
-                <w:szCs w:val="28"/>
-              </w:rPr>
-              <w:t>И</w:t>
+                <w:sz w:val="28"/>
+                <w:szCs w:val="28"/>
+                <w:lang w:val="en-US"/>
+              </w:rPr>
+              <w:t>UML-</w:t>
             </w:r>
             <w:r>
               <w:rPr>
                 <w:bCs/>
-                <w:color w:val="FF0000"/>
-                <w:sz w:val="28"/>
-                <w:szCs w:val="28"/>
-              </w:rPr>
-              <w:t>сходный код – только в электронном виде</w:t>
+                <w:sz w:val="28"/>
+                <w:szCs w:val="28"/>
+              </w:rPr>
+              <w:t>диаграмма</w:t>
             </w:r>
           </w:p>
         </w:tc>
@@ -4655,6 +4415,24 @@
       </w:r>
       <w:r>
         <w:instrText xml:space="preserve"> INCLUDEPICTURE "https://sun9-49.userapi.com/impf/sGlBqLrM1I-om_YHJUogYy6D1Q3-5wGKvvdCww/saSdPuwwPqY.jpg?size=1280x905&amp;quality=96&amp;sign=df578de548a121e6308a978bd529f891&amp;type=album" \* MERGEFORMATINET </w:instrText>
+      </w:r>
+      <w:r>
+        <w:fldChar w:fldCharType="separate"/>
+      </w:r>
+      <w:r>
+        <w:fldChar w:fldCharType="begin"/>
+      </w:r>
+      <w:r>
+        <w:instrText xml:space="preserve"> </w:instrText>
+      </w:r>
+      <w:r>
+        <w:instrText>INCLUDEPICTURE  "https://sun9-49.userapi.com/impf/sGlBqL</w:instrText>
+      </w:r>
+      <w:r>
+        <w:instrText>rM1I-om_YHJUogYy6D1Q3-5wGKvvdCww/saSdPuwwPqY.jpg?size=1280x905&amp;quality=96&amp;sign=df578de548a121e6308a978bd529f891&amp;type=album" \* MERGEFORMATINET</w:instrText>
+      </w:r>
+      <w:r>
+        <w:instrText xml:space="preserve"> </w:instrText>
       </w:r>
       <w:r>
         <w:fldChar w:fldCharType="separate"/>
@@ -4680,7 +4458,7 @@
             <v:path o:extrusionok="f" gradientshapeok="t" o:connecttype="rect"/>
             <o:lock v:ext="edit" aspectratio="t"/>
           </v:shapetype>
-          <v:shape id="_x0000_i1025" type="#_x0000_t75" style="width:358.5pt;height:221.25pt" o:bordertopcolor="this" o:borderleftcolor="this" o:borderbottomcolor="this" o:borderrightcolor="this">
+          <v:shape id="_x0000_i1025" type="#_x0000_t75" style="width:357.75pt;height:221.25pt" o:bordertopcolor="this" o:borderleftcolor="this" o:borderbottomcolor="this" o:borderrightcolor="this">
             <v:imagedata r:id="rId8" r:href="rId9" cropbottom="8224f"/>
             <w10:bordertop type="single" width="4"/>
             <w10:borderleft type="single" width="4"/>
@@ -4692,6 +4470,9 @@
       <w:r>
         <w:fldChar w:fldCharType="end"/>
       </w:r>
+      <w:r>
+        <w:fldChar w:fldCharType="end"/>
+      </w:r>
     </w:p>
     <w:p>
       <w:pPr>
@@ -4856,6 +4637,460 @@
         </w:rPr>
         <w:t xml:space="preserve"> или с помощью текстового файла (указывая матрицу смежности).</w:t>
       </w:r>
+      <w:r>
+        <w:rPr>
+          <w:bCs/>
+          <w:sz w:val="28"/>
+          <w:szCs w:val="28"/>
+        </w:rPr>
+        <w:t xml:space="preserve"> Например, для данного выше графа</w:t>
+      </w:r>
+      <w:r>
+        <w:rPr>
+          <w:bCs/>
+          <w:sz w:val="28"/>
+          <w:szCs w:val="28"/>
+        </w:rPr>
+        <w:t xml:space="preserve">, </w:t>
+      </w:r>
+      <w:r>
+        <w:rPr>
+          <w:bCs/>
+          <w:sz w:val="28"/>
+          <w:szCs w:val="28"/>
+        </w:rPr>
+        <w:t>в файле должны быть следующие строки</w:t>
+      </w:r>
+      <w:r>
+        <w:rPr>
+          <w:bCs/>
+          <w:sz w:val="28"/>
+          <w:szCs w:val="28"/>
+        </w:rPr>
+        <w:t>:</w:t>
+      </w:r>
+    </w:p>
+    <w:p>
+      <w:pPr>
+        <w:spacing w:line="360" w:lineRule="auto"/>
+        <w:ind w:left="709" w:firstLine="709"/>
+        <w:rPr>
+          <w:bCs/>
+          <w:sz w:val="28"/>
+          <w:szCs w:val="28"/>
+          <w:lang w:val="en-US"/>
+        </w:rPr>
+      </w:pPr>
+      <w:r>
+        <w:rPr>
+          <w:bCs/>
+          <w:sz w:val="28"/>
+          <w:szCs w:val="28"/>
+          <w:lang w:val="en-US"/>
+        </w:rPr>
+        <w:t xml:space="preserve">0 </w:t>
+      </w:r>
+      <w:r>
+        <w:rPr>
+          <w:bCs/>
+          <w:sz w:val="28"/>
+          <w:szCs w:val="28"/>
+          <w:lang w:val="en-US"/>
+        </w:rPr>
+        <w:t>0</w:t>
+      </w:r>
+      <w:r>
+        <w:rPr>
+          <w:bCs/>
+          <w:sz w:val="28"/>
+          <w:szCs w:val="28"/>
+        </w:rPr>
+        <w:t xml:space="preserve"> </w:t>
+      </w:r>
+      <w:r>
+        <w:rPr>
+          <w:bCs/>
+          <w:sz w:val="28"/>
+          <w:szCs w:val="28"/>
+          <w:lang w:val="en-US"/>
+        </w:rPr>
+        <w:t>42</w:t>
+      </w:r>
+      <w:r>
+        <w:rPr>
+          <w:bCs/>
+          <w:sz w:val="28"/>
+          <w:szCs w:val="28"/>
+        </w:rPr>
+        <w:t xml:space="preserve"> </w:t>
+      </w:r>
+      <w:r>
+        <w:rPr>
+          <w:bCs/>
+          <w:sz w:val="28"/>
+          <w:szCs w:val="28"/>
+          <w:lang w:val="en-US"/>
+        </w:rPr>
+        <w:t>0</w:t>
+      </w:r>
+      <w:r>
+        <w:rPr>
+          <w:bCs/>
+          <w:sz w:val="28"/>
+          <w:szCs w:val="28"/>
+        </w:rPr>
+        <w:t xml:space="preserve"> </w:t>
+      </w:r>
+      <w:r>
+        <w:rPr>
+          <w:bCs/>
+          <w:sz w:val="28"/>
+          <w:szCs w:val="28"/>
+          <w:lang w:val="en-US"/>
+        </w:rPr>
+        <w:t>0</w:t>
+      </w:r>
+    </w:p>
+    <w:p>
+      <w:pPr>
+        <w:spacing w:line="360" w:lineRule="auto"/>
+        <w:ind w:left="709" w:firstLine="709"/>
+        <w:rPr>
+          <w:bCs/>
+          <w:sz w:val="28"/>
+          <w:szCs w:val="28"/>
+          <w:lang w:val="en-US"/>
+        </w:rPr>
+      </w:pPr>
+      <w:r>
+        <w:rPr>
+          <w:bCs/>
+          <w:sz w:val="28"/>
+          <w:szCs w:val="28"/>
+          <w:lang w:val="en-US"/>
+        </w:rPr>
+        <w:t>0</w:t>
+      </w:r>
+      <w:r>
+        <w:rPr>
+          <w:bCs/>
+          <w:sz w:val="28"/>
+          <w:szCs w:val="28"/>
+        </w:rPr>
+        <w:t xml:space="preserve"> </w:t>
+      </w:r>
+      <w:r>
+        <w:rPr>
+          <w:bCs/>
+          <w:sz w:val="28"/>
+          <w:szCs w:val="28"/>
+          <w:lang w:val="en-US"/>
+        </w:rPr>
+        <w:t>0</w:t>
+      </w:r>
+      <w:r>
+        <w:rPr>
+          <w:bCs/>
+          <w:sz w:val="28"/>
+          <w:szCs w:val="28"/>
+        </w:rPr>
+        <w:t xml:space="preserve"> </w:t>
+      </w:r>
+      <w:r>
+        <w:rPr>
+          <w:bCs/>
+          <w:sz w:val="28"/>
+          <w:szCs w:val="28"/>
+          <w:lang w:val="en-US"/>
+        </w:rPr>
+        <w:t>11</w:t>
+      </w:r>
+      <w:r>
+        <w:rPr>
+          <w:bCs/>
+          <w:sz w:val="28"/>
+          <w:szCs w:val="28"/>
+        </w:rPr>
+        <w:t xml:space="preserve"> </w:t>
+      </w:r>
+      <w:r>
+        <w:rPr>
+          <w:bCs/>
+          <w:sz w:val="28"/>
+          <w:szCs w:val="28"/>
+          <w:lang w:val="en-US"/>
+        </w:rPr>
+        <w:t>42</w:t>
+      </w:r>
+      <w:r>
+        <w:rPr>
+          <w:bCs/>
+          <w:sz w:val="28"/>
+          <w:szCs w:val="28"/>
+        </w:rPr>
+        <w:t xml:space="preserve"> 4</w:t>
+      </w:r>
+      <w:r>
+        <w:rPr>
+          <w:bCs/>
+          <w:sz w:val="28"/>
+          <w:szCs w:val="28"/>
+          <w:lang w:val="en-US"/>
+        </w:rPr>
+        <w:t>2</w:t>
+      </w:r>
+    </w:p>
+    <w:p>
+      <w:pPr>
+        <w:spacing w:line="360" w:lineRule="auto"/>
+        <w:ind w:left="709" w:firstLine="709"/>
+        <w:rPr>
+          <w:bCs/>
+          <w:sz w:val="28"/>
+          <w:szCs w:val="28"/>
+          <w:lang w:val="en-US"/>
+        </w:rPr>
+      </w:pPr>
+      <w:r>
+        <w:rPr>
+          <w:bCs/>
+          <w:sz w:val="28"/>
+          <w:szCs w:val="28"/>
+          <w:lang w:val="en-US"/>
+        </w:rPr>
+        <w:t>0</w:t>
+      </w:r>
+      <w:r>
+        <w:rPr>
+          <w:bCs/>
+          <w:sz w:val="28"/>
+          <w:szCs w:val="28"/>
+        </w:rPr>
+        <w:t xml:space="preserve"> </w:t>
+      </w:r>
+      <w:r>
+        <w:rPr>
+          <w:bCs/>
+          <w:sz w:val="28"/>
+          <w:szCs w:val="28"/>
+          <w:lang w:val="en-US"/>
+        </w:rPr>
+        <w:t>11</w:t>
+      </w:r>
+      <w:r>
+        <w:rPr>
+          <w:bCs/>
+          <w:sz w:val="28"/>
+          <w:szCs w:val="28"/>
+        </w:rPr>
+        <w:t xml:space="preserve"> </w:t>
+      </w:r>
+      <w:r>
+        <w:rPr>
+          <w:bCs/>
+          <w:sz w:val="28"/>
+          <w:szCs w:val="28"/>
+          <w:lang w:val="en-US"/>
+        </w:rPr>
+        <w:t>0</w:t>
+      </w:r>
+      <w:r>
+        <w:rPr>
+          <w:bCs/>
+          <w:sz w:val="28"/>
+          <w:szCs w:val="28"/>
+        </w:rPr>
+        <w:t xml:space="preserve"> 0 </w:t>
+      </w:r>
+      <w:r>
+        <w:rPr>
+          <w:bCs/>
+          <w:sz w:val="28"/>
+          <w:szCs w:val="28"/>
+          <w:lang w:val="en-US"/>
+        </w:rPr>
+        <w:t>0</w:t>
+      </w:r>
+    </w:p>
+    <w:p>
+      <w:pPr>
+        <w:spacing w:line="360" w:lineRule="auto"/>
+        <w:ind w:left="709" w:firstLine="709"/>
+        <w:rPr>
+          <w:bCs/>
+          <w:sz w:val="28"/>
+          <w:szCs w:val="28"/>
+          <w:lang w:val="en-US"/>
+        </w:rPr>
+      </w:pPr>
+      <w:r>
+        <w:rPr>
+          <w:bCs/>
+          <w:sz w:val="28"/>
+          <w:szCs w:val="28"/>
+          <w:lang w:val="en-US"/>
+        </w:rPr>
+        <w:t>0</w:t>
+      </w:r>
+      <w:r>
+        <w:rPr>
+          <w:bCs/>
+          <w:sz w:val="28"/>
+          <w:szCs w:val="28"/>
+        </w:rPr>
+        <w:t xml:space="preserve"> </w:t>
+      </w:r>
+      <w:r>
+        <w:rPr>
+          <w:bCs/>
+          <w:sz w:val="28"/>
+          <w:szCs w:val="28"/>
+          <w:lang w:val="en-US"/>
+        </w:rPr>
+        <w:t>42</w:t>
+      </w:r>
+      <w:r>
+        <w:rPr>
+          <w:bCs/>
+          <w:sz w:val="28"/>
+          <w:szCs w:val="28"/>
+        </w:rPr>
+        <w:t xml:space="preserve"> </w:t>
+      </w:r>
+      <w:r>
+        <w:rPr>
+          <w:bCs/>
+          <w:sz w:val="28"/>
+          <w:szCs w:val="28"/>
+          <w:lang w:val="en-US"/>
+        </w:rPr>
+        <w:t>0</w:t>
+      </w:r>
+      <w:r>
+        <w:rPr>
+          <w:bCs/>
+          <w:sz w:val="28"/>
+          <w:szCs w:val="28"/>
+        </w:rPr>
+        <w:t xml:space="preserve"> </w:t>
+      </w:r>
+      <w:r>
+        <w:rPr>
+          <w:bCs/>
+          <w:sz w:val="28"/>
+          <w:szCs w:val="28"/>
+          <w:lang w:val="en-US"/>
+        </w:rPr>
+        <w:t>0</w:t>
+      </w:r>
+      <w:r>
+        <w:rPr>
+          <w:bCs/>
+          <w:sz w:val="28"/>
+          <w:szCs w:val="28"/>
+        </w:rPr>
+        <w:t xml:space="preserve"> </w:t>
+      </w:r>
+      <w:r>
+        <w:rPr>
+          <w:bCs/>
+          <w:sz w:val="28"/>
+          <w:szCs w:val="28"/>
+          <w:lang w:val="en-US"/>
+        </w:rPr>
+        <w:t>7</w:t>
+      </w:r>
+    </w:p>
+    <w:p>
+      <w:pPr>
+        <w:spacing w:line="360" w:lineRule="auto"/>
+        <w:ind w:left="709" w:firstLine="709"/>
+        <w:rPr>
+          <w:bCs/>
+          <w:sz w:val="28"/>
+          <w:szCs w:val="28"/>
+          <w:lang w:val="en-US"/>
+        </w:rPr>
+      </w:pPr>
+      <w:r>
+        <w:rPr>
+          <w:bCs/>
+          <w:sz w:val="28"/>
+          <w:szCs w:val="28"/>
+          <w:lang w:val="en-US"/>
+        </w:rPr>
+        <w:t>3</w:t>
+      </w:r>
+      <w:r>
+        <w:rPr>
+          <w:bCs/>
+          <w:sz w:val="28"/>
+          <w:szCs w:val="28"/>
+        </w:rPr>
+        <w:t xml:space="preserve"> </w:t>
+      </w:r>
+      <w:r>
+        <w:rPr>
+          <w:bCs/>
+          <w:sz w:val="28"/>
+          <w:szCs w:val="28"/>
+          <w:lang w:val="en-US"/>
+        </w:rPr>
+        <w:t>42</w:t>
+      </w:r>
+      <w:r>
+        <w:rPr>
+          <w:bCs/>
+          <w:sz w:val="28"/>
+          <w:szCs w:val="28"/>
+        </w:rPr>
+        <w:t xml:space="preserve"> </w:t>
+      </w:r>
+      <w:r>
+        <w:rPr>
+          <w:bCs/>
+          <w:sz w:val="28"/>
+          <w:szCs w:val="28"/>
+          <w:lang w:val="en-US"/>
+        </w:rPr>
+        <w:t>0</w:t>
+      </w:r>
+      <w:r>
+        <w:rPr>
+          <w:bCs/>
+          <w:sz w:val="28"/>
+          <w:szCs w:val="28"/>
+        </w:rPr>
+        <w:t xml:space="preserve"> </w:t>
+      </w:r>
+      <w:r>
+        <w:rPr>
+          <w:bCs/>
+          <w:sz w:val="28"/>
+          <w:szCs w:val="28"/>
+          <w:lang w:val="en-US"/>
+        </w:rPr>
+        <w:t>0</w:t>
+      </w:r>
+      <w:r>
+        <w:rPr>
+          <w:bCs/>
+          <w:sz w:val="28"/>
+          <w:szCs w:val="28"/>
+        </w:rPr>
+        <w:t xml:space="preserve"> </w:t>
+      </w:r>
+      <w:bookmarkStart w:id="0" w:name="_GoBack"/>
+      <w:bookmarkEnd w:id="0"/>
+      <w:r>
+        <w:rPr>
+          <w:bCs/>
+          <w:sz w:val="28"/>
+          <w:szCs w:val="28"/>
+          <w:lang w:val="en-US"/>
+        </w:rPr>
+        <w:t>0</w:t>
+      </w:r>
     </w:p>
     <w:p>
       <w:pPr>
@@ -4945,6 +5180,7 @@
           <w:sz w:val="28"/>
           <w:szCs w:val="28"/>
         </w:rPr>
+        <w:lastRenderedPageBreak/>
         <w:t>Исходные требования к визуализации</w:t>
       </w:r>
       <w:r>
@@ -5026,7 +5262,6 @@
           <w:sz w:val="28"/>
           <w:szCs w:val="28"/>
         </w:rPr>
-        <w:lastRenderedPageBreak/>
         <w:t>Пользователь должен иметь возможность перейти к следующему шагу и поставить на паузу процесс выполнения алгоритма.</w:t>
       </w:r>
     </w:p>
@@ -5065,64 +5300,6 @@
     <w:p>
       <w:pPr>
         <w:spacing w:line="360" w:lineRule="auto"/>
-        <w:ind w:firstLine="709"/>
-        <w:rPr>
-          <w:b/>
-          <w:bCs/>
-          <w:color w:val="FF0000"/>
-          <w:sz w:val="28"/>
-          <w:szCs w:val="28"/>
-        </w:rPr>
-      </w:pPr>
-      <w:r>
-        <w:rPr>
-          <w:b/>
-          <w:bCs/>
-          <w:sz w:val="28"/>
-          <w:szCs w:val="28"/>
-        </w:rPr>
-        <w:t>1.</w:t>
-      </w:r>
-      <w:r>
-        <w:rPr>
-          <w:b/>
-          <w:bCs/>
-          <w:sz w:val="28"/>
-          <w:szCs w:val="28"/>
-        </w:rPr>
-        <w:t>2</w:t>
-      </w:r>
-      <w:r>
-        <w:rPr>
-          <w:b/>
-          <w:bCs/>
-          <w:sz w:val="28"/>
-          <w:szCs w:val="28"/>
-        </w:rPr>
-        <w:t xml:space="preserve">. </w:t>
-      </w:r>
-      <w:r>
-        <w:rPr>
-          <w:b/>
-          <w:bCs/>
-          <w:sz w:val="28"/>
-          <w:szCs w:val="28"/>
-        </w:rPr>
-        <w:t>Уточнение требований после</w:t>
-      </w:r>
-      <w:r>
-        <w:rPr>
-          <w:b/>
-          <w:bCs/>
-          <w:sz w:val="28"/>
-          <w:szCs w:val="28"/>
-        </w:rPr>
-        <w:t>...</w:t>
-      </w:r>
-    </w:p>
-    <w:p>
-      <w:pPr>
-        <w:spacing w:line="360" w:lineRule="auto"/>
         <w:jc w:val="center"/>
         <w:rPr>
           <w:b/>
@@ -5726,7 +5903,16 @@
           <w:sz w:val="28"/>
           <w:szCs w:val="28"/>
         </w:rPr>
-        <w:t>до 5 июля</w:t>
+        <w:t>до 6</w:t>
+      </w:r>
+      <w:r>
+        <w:rPr>
+          <w:b/>
+          <w:bCs/>
+          <w:sz w:val="28"/>
+          <w:szCs w:val="28"/>
+        </w:rPr>
+        <w:t xml:space="preserve"> июля</w:t>
       </w:r>
       <w:r>
         <w:rPr>
@@ -5817,7 +6003,16 @@
           <w:sz w:val="28"/>
           <w:szCs w:val="28"/>
         </w:rPr>
-        <w:t xml:space="preserve">5 </w:t>
+        <w:t>6</w:t>
+      </w:r>
+      <w:r>
+        <w:rPr>
+          <w:b/>
+          <w:bCs/>
+          <w:sz w:val="28"/>
+          <w:szCs w:val="28"/>
+        </w:rPr>
+        <w:t xml:space="preserve"> </w:t>
       </w:r>
       <w:r>
         <w:rPr>
@@ -5872,6 +6067,106 @@
     <w:p>
       <w:pPr>
         <w:spacing w:line="360" w:lineRule="auto"/>
+        <w:ind w:firstLine="709"/>
+        <w:rPr>
+          <w:bCs/>
+          <w:sz w:val="28"/>
+          <w:szCs w:val="28"/>
+        </w:rPr>
+      </w:pPr>
+      <w:r>
+        <w:rPr>
+          <w:bCs/>
+          <w:sz w:val="28"/>
+          <w:szCs w:val="28"/>
+        </w:rPr>
+        <w:t xml:space="preserve">Написание отчёта </w:t>
+      </w:r>
+      <w:r>
+        <w:rPr>
+          <w:bCs/>
+          <w:sz w:val="28"/>
+          <w:szCs w:val="28"/>
+        </w:rPr>
+        <w:t>–</w:t>
+      </w:r>
+      <w:r>
+        <w:rPr>
+          <w:bCs/>
+          <w:sz w:val="28"/>
+          <w:szCs w:val="28"/>
+        </w:rPr>
+        <w:t xml:space="preserve"> </w:t>
+      </w:r>
+      <w:r>
+        <w:rPr>
+          <w:bCs/>
+          <w:sz w:val="28"/>
+          <w:szCs w:val="28"/>
+        </w:rPr>
+        <w:t xml:space="preserve">общие, основные пункты и </w:t>
+      </w:r>
+      <w:r>
+        <w:rPr>
+          <w:bCs/>
+          <w:sz w:val="28"/>
+          <w:szCs w:val="28"/>
+          <w:lang w:val="en-US"/>
+        </w:rPr>
+        <w:t>UML</w:t>
+      </w:r>
+      <w:r>
+        <w:rPr>
+          <w:bCs/>
+          <w:sz w:val="28"/>
+          <w:szCs w:val="28"/>
+        </w:rPr>
+        <w:t>-</w:t>
+      </w:r>
+      <w:r>
+        <w:rPr>
+          <w:bCs/>
+          <w:sz w:val="28"/>
+          <w:szCs w:val="28"/>
+        </w:rPr>
+        <w:t>диаграмма – Рубежова</w:t>
+      </w:r>
+      <w:r>
+        <w:rPr>
+          <w:bCs/>
+          <w:sz w:val="28"/>
+          <w:szCs w:val="28"/>
+        </w:rPr>
+        <w:t xml:space="preserve"> / </w:t>
+      </w:r>
+      <w:r>
+        <w:rPr>
+          <w:bCs/>
+          <w:sz w:val="28"/>
+          <w:szCs w:val="28"/>
+        </w:rPr>
+        <w:t>в тонкостях реализации – каждый описывает свою часть</w:t>
+      </w:r>
+      <w:r>
+        <w:rPr>
+          <w:bCs/>
+          <w:sz w:val="28"/>
+          <w:szCs w:val="28"/>
+        </w:rPr>
+        <w:t>.</w:t>
+      </w:r>
+      <w:r>
+        <w:rPr>
+          <w:bCs/>
+          <w:sz w:val="28"/>
+          <w:szCs w:val="28"/>
+        </w:rPr>
+        <w:t xml:space="preserve"> </w:t>
+      </w:r>
+    </w:p>
+    <w:p>
+      <w:pPr>
+        <w:spacing w:line="360" w:lineRule="auto"/>
         <w:jc w:val="both"/>
         <w:rPr>
           <w:sz w:val="28"/>
@@ -5922,14 +6217,7 @@
           <w:sz w:val="28"/>
           <w:szCs w:val="28"/>
         </w:rPr>
-        <w:t>Крючков и Рубежова</w:t>
-      </w:r>
-      <w:r>
-        <w:rPr>
-          <w:sz w:val="28"/>
-          <w:szCs w:val="28"/>
-        </w:rPr>
-        <w:t xml:space="preserve"> </w:t>
+        <w:t xml:space="preserve">Крючков </w:t>
       </w:r>
       <w:r>
         <w:rPr>
@@ -6041,7 +6329,7 @@
           <w:szCs w:val="28"/>
         </w:rPr>
         <w:tab/>
-        <w:t>Афанасьев</w:t>
+        <w:t>Рубежова</w:t>
       </w:r>
       <w:r>
         <w:rPr>
@@ -6090,15 +6378,31 @@
           <w:sz w:val="28"/>
           <w:szCs w:val="28"/>
         </w:rPr>
-        <w:t>Крючков и Рубежова</w:t>
-      </w:r>
-      <w:r>
-        <w:rPr>
-          <w:bCs/>
-          <w:sz w:val="28"/>
-          <w:szCs w:val="28"/>
-        </w:rPr>
-        <w:t xml:space="preserve"> – Обеспечение взаимодействия с пользователем и вывод результатов алгоритма – найденный кратчайший путь и процесс его нахождения.</w:t>
+        <w:t>Крючков и Афанасьев</w:t>
+      </w:r>
+      <w:r>
+        <w:rPr>
+          <w:bCs/>
+          <w:sz w:val="28"/>
+          <w:szCs w:val="28"/>
+        </w:rPr>
+        <w:t xml:space="preserve"> – Обеспечение взаимодействия с пользователем и вывод результатов алгоритма – найденный кратчайший путь и процесс его нахождения</w:t>
+      </w:r>
+      <w:r>
+        <w:rPr>
+          <w:bCs/>
+          <w:sz w:val="28"/>
+          <w:szCs w:val="28"/>
+        </w:rPr>
+        <w:t xml:space="preserve"> по шагам</w:t>
+      </w:r>
+      <w:r>
+        <w:rPr>
+          <w:bCs/>
+          <w:sz w:val="28"/>
+          <w:szCs w:val="28"/>
+        </w:rPr>
+        <w:t>.</w:t>
       </w:r>
     </w:p>
     <w:p>
@@ -6154,6 +6458,14 @@
         </w:rPr>
         <w:t xml:space="preserve"> – Обработка исключений</w:t>
       </w:r>
+      <w:r>
+        <w:rPr>
+          <w:bCs/>
+          <w:sz w:val="28"/>
+          <w:szCs w:val="28"/>
+        </w:rPr>
+        <w:t>, вывод сообщений об ошибках</w:t>
+      </w:r>
     </w:p>
     <w:p>
       <w:pPr>
@@ -6171,7 +6483,15 @@
           <w:sz w:val="28"/>
           <w:szCs w:val="28"/>
         </w:rPr>
-        <w:t>Рубежова</w:t>
+        <w:t>Командная</w:t>
+      </w:r>
+      <w:r>
+        <w:rPr>
+          <w:bCs/>
+          <w:sz w:val="28"/>
+          <w:szCs w:val="28"/>
+        </w:rPr>
+        <w:t xml:space="preserve"> работа</w:t>
       </w:r>
       <w:r>
         <w:rPr>
@@ -6838,7 +7158,6 @@
           <w:color w:val="FF0000"/>
           <w:sz w:val="28"/>
           <w:szCs w:val="28"/>
-          <w:lang w:val="en-US"/>
         </w:rPr>
       </w:pPr>
       <w:r>
@@ -6919,16 +7238,15 @@
           <w:sz w:val="28"/>
           <w:szCs w:val="28"/>
         </w:rPr>
-        <w:t xml:space="preserve">3. Книга пяти и более авторов / И. И. Иванов, П. П. Петров, С. С. Сидоров и </w:t>
-      </w:r>
-      <w:proofErr w:type="gramStart"/>
+        <w:t>3. Книга пяти и более авторов / И. И. Иванов, П. П. Петров, С. С. Сидоров и др</w:t>
+      </w:r>
       <w:r>
         <w:rPr>
           <w:color w:val="FF0000"/>
           <w:sz w:val="28"/>
           <w:szCs w:val="28"/>
         </w:rPr>
-        <w:t>др</w:t>
+        <w:t>.</w:t>
       </w:r>
       <w:r>
         <w:rPr>
@@ -6936,24 +7254,7 @@
           <w:sz w:val="28"/>
           <w:szCs w:val="28"/>
         </w:rPr>
-        <w:t>.</w:t>
-      </w:r>
-      <w:r>
-        <w:rPr>
-          <w:color w:val="FF0000"/>
-          <w:sz w:val="28"/>
-          <w:szCs w:val="28"/>
-        </w:rPr>
-        <w:t>.</w:t>
-      </w:r>
-      <w:proofErr w:type="gramEnd"/>
-      <w:r>
-        <w:rPr>
-          <w:color w:val="FF0000"/>
-          <w:sz w:val="28"/>
-          <w:szCs w:val="28"/>
-        </w:rPr>
-        <w:t xml:space="preserve"> СПб.: Издательство, 2010. 000 с.</w:t>
+        <w:t>. СПб.: Издательство, 2010. 000 с.</w:t>
       </w:r>
     </w:p>
     <w:p>
@@ -7073,25 +7374,7 @@
           <w:sz w:val="28"/>
           <w:szCs w:val="28"/>
         </w:rPr>
-        <w:t xml:space="preserve">9. Иванов И.И. Описание тезисов доклада с одним-тремя авторами / Название конференции: тез. докл. III международной науч.-техн. конф., </w:t>
-      </w:r>
-      <w:proofErr w:type="gramStart"/>
-      <w:r>
-        <w:rPr>
-          <w:color w:val="FF0000"/>
-          <w:sz w:val="28"/>
-          <w:szCs w:val="28"/>
-        </w:rPr>
-        <w:t>СПб,  00</w:t>
-      </w:r>
-      <w:proofErr w:type="gramEnd"/>
-      <w:r>
-        <w:rPr>
-          <w:color w:val="FF0000"/>
-          <w:sz w:val="28"/>
-          <w:szCs w:val="28"/>
-        </w:rPr>
-        <w:t>–00 янв. 2000 г. / СПбГЭТУ «ЛЭТИ», СПБ, 2010, С. 000–000.</w:t>
+        <w:t>9. Иванов И.И. Описание тезисов доклада с одним-тремя авторами / Название конференции: тез. докл. III международной науч.-техн. конф., СПб,  00–00 янв. 2000 г. / СПбГЭТУ «ЛЭТИ», СПБ, 2010, С. 000–000.</w:t>
       </w:r>
     </w:p>
     <w:p>
@@ -7111,25 +7394,7 @@
           <w:sz w:val="28"/>
           <w:szCs w:val="28"/>
         </w:rPr>
-        <w:t xml:space="preserve">10. Описание тезисов доклада с четырьмя и более авторами / И. И. Иванов, П. П. Петров, С. С. Сидоров и др. // Название конференции: тез. докл. III международной науч.-техн. конф., </w:t>
-      </w:r>
-      <w:proofErr w:type="gramStart"/>
-      <w:r>
-        <w:rPr>
-          <w:color w:val="FF0000"/>
-          <w:sz w:val="28"/>
-          <w:szCs w:val="28"/>
-        </w:rPr>
-        <w:t>СПб,  00</w:t>
-      </w:r>
-      <w:proofErr w:type="gramEnd"/>
-      <w:r>
-        <w:rPr>
-          <w:color w:val="FF0000"/>
-          <w:sz w:val="28"/>
-          <w:szCs w:val="28"/>
-        </w:rPr>
-        <w:t>–00 янв. 2000 г. / СПбГЭТУ «ЛЭТИ», СПБ, 2010, С. 000–000.</w:t>
+        <w:t>10. Описание тезисов доклада с четырьмя и более авторами / И. И. Иванов, П. П. Петров, С. С. Сидоров и др. // Название конференции: тез. докл. III международной науч.-техн. конф., СПб,  00–00 янв. 2000 г. / СПбГЭТУ «ЛЭТИ», СПБ, 2010, С. 000–000.</w:t>
       </w:r>
     </w:p>
     <w:p>
@@ -7338,8 +7603,18 @@
           <w:caps/>
           <w:sz w:val="28"/>
           <w:szCs w:val="28"/>
-        </w:rPr>
-        <w:t>Исходный код программы</w:t>
+          <w:lang w:val="en-US"/>
+        </w:rPr>
+        <w:t>UML-</w:t>
+      </w:r>
+      <w:r>
+        <w:rPr>
+          <w:b/>
+          <w:caps/>
+          <w:sz w:val="28"/>
+          <w:szCs w:val="28"/>
+        </w:rPr>
+        <w:t>диаграмма</w:t>
       </w:r>
     </w:p>
     <w:p>
@@ -7403,7 +7678,7 @@
       <w:rPr>
         <w:noProof/>
       </w:rPr>
-      <w:t>15</w:t>
+      <w:t>11</w:t>
     </w:r>
     <w:r>
       <w:fldChar w:fldCharType="end"/>
@@ -9954,6 +10229,7 @@
   <w:style w:type="character" w:default="1" w:styleId="a1">
     <w:name w:val="Default Paragraph Font"/>
     <w:uiPriority w:val="1"/>
+    <w:semiHidden/>
     <w:unhideWhenUsed/>
   </w:style>
   <w:style w:type="table" w:default="1" w:styleId="a2">
@@ -9961,7 +10237,6 @@
     <w:uiPriority w:val="99"/>
     <w:semiHidden/>
     <w:unhideWhenUsed/>
-    <w:qFormat/>
     <w:tblPr>
       <w:tblInd w:w="0" w:type="dxa"/>
       <w:tblCellMar>
@@ -10084,7 +10359,7 @@
       <w:color w:val="404040"/>
     </w:rPr>
   </w:style>
-  <w:style w:type="paragraph" w:styleId="a4">
+  <w:style w:type="paragraph" w:customStyle="1" w:styleId="a4">
     <w:name w:val="Название"/>
     <w:basedOn w:val="a0"/>
     <w:link w:val="a5"/>
@@ -11621,7 +11896,7 @@
 </file>
 
 <file path=customXml/itemProps1.xml><?xml version="1.0" encoding="utf-8"?>
-<ds:datastoreItem xmlns:ds="http://schemas.openxmlformats.org/officeDocument/2006/customXml" ds:itemID="{9BE01861-1C35-48B3-9CAF-E50A8B8595AC}">
+<ds:datastoreItem xmlns:ds="http://schemas.openxmlformats.org/officeDocument/2006/customXml" ds:itemID="{B8745C12-1220-492C-A849-DE991BC04484}">
   <ds:schemaRefs>
     <ds:schemaRef ds:uri="http://schemas.openxmlformats.org/officeDocument/2006/bibliography"/>
   </ds:schemaRefs>

</xml_diff>

<commit_message>
report: update spec., implementation features and UML
</commit_message>
<xml_diff>
--- a/report.docx
+++ b/report.docx
@@ -1,6 +1,6 @@
 
 <file path=word/document.xml><?xml version="1.0" encoding="utf-8"?>
-<w:document xmlns:wpc="http://schemas.microsoft.com/office/word/2010/wordprocessingCanvas" xmlns:cx="http://schemas.microsoft.com/office/drawing/2014/chartex" xmlns:cx1="http://schemas.microsoft.com/office/drawing/2015/9/8/chartex" xmlns:mc="http://schemas.openxmlformats.org/markup-compatibility/2006" xmlns:o="urn:schemas-microsoft-com:office:office" xmlns:r="http://schemas.openxmlformats.org/officeDocument/2006/relationships" xmlns:m="http://schemas.openxmlformats.org/officeDocument/2006/math" xmlns:v="urn:schemas-microsoft-com:vml" xmlns:wp14="http://schemas.microsoft.com/office/word/2010/wordprocessingDrawing" xmlns:wp="http://schemas.openxmlformats.org/drawingml/2006/wordprocessingDrawing" xmlns:w10="urn:schemas-microsoft-com:office:word" xmlns:w="http://schemas.openxmlformats.org/wordprocessingml/2006/main" xmlns:w14="http://schemas.microsoft.com/office/word/2010/wordml" xmlns:w15="http://schemas.microsoft.com/office/word/2012/wordml" xmlns:w16se="http://schemas.microsoft.com/office/word/2015/wordml/symex" xmlns:wpg="http://schemas.microsoft.com/office/word/2010/wordprocessingGroup" xmlns:wpi="http://schemas.microsoft.com/office/word/2010/wordprocessingInk" xmlns:wne="http://schemas.microsoft.com/office/word/2006/wordml" xmlns:wps="http://schemas.microsoft.com/office/word/2010/wordprocessingShape" mc:Ignorable="w14 w15 w16se wp14">
+<w:document xmlns:wpc="http://schemas.microsoft.com/office/word/2010/wordprocessingCanvas" xmlns:cx="http://schemas.microsoft.com/office/drawing/2014/chartex" xmlns:cx1="http://schemas.microsoft.com/office/drawing/2015/9/8/chartex" xmlns:cx2="http://schemas.microsoft.com/office/drawing/2015/10/21/chartex" xmlns:cx3="http://schemas.microsoft.com/office/drawing/2016/5/9/chartex" xmlns:cx4="http://schemas.microsoft.com/office/drawing/2016/5/10/chartex" xmlns:cx5="http://schemas.microsoft.com/office/drawing/2016/5/11/chartex" xmlns:cx6="http://schemas.microsoft.com/office/drawing/2016/5/12/chartex" xmlns:cx7="http://schemas.microsoft.com/office/drawing/2016/5/13/chartex" xmlns:cx8="http://schemas.microsoft.com/office/drawing/2016/5/14/chartex" xmlns:mc="http://schemas.openxmlformats.org/markup-compatibility/2006" xmlns:aink="http://schemas.microsoft.com/office/drawing/2016/ink" xmlns:am3d="http://schemas.microsoft.com/office/drawing/2017/model3d" xmlns:o="urn:schemas-microsoft-com:office:office" xmlns:r="http://schemas.openxmlformats.org/officeDocument/2006/relationships" xmlns:m="http://schemas.openxmlformats.org/officeDocument/2006/math" xmlns:v="urn:schemas-microsoft-com:vml" xmlns:wp14="http://schemas.microsoft.com/office/word/2010/wordprocessingDrawing" xmlns:wp="http://schemas.openxmlformats.org/drawingml/2006/wordprocessingDrawing" xmlns:w10="urn:schemas-microsoft-com:office:word" xmlns:w="http://schemas.openxmlformats.org/wordprocessingml/2006/main" xmlns:w14="http://schemas.microsoft.com/office/word/2010/wordml" xmlns:w15="http://schemas.microsoft.com/office/word/2012/wordml" xmlns:w16cex="http://schemas.microsoft.com/office/word/2018/wordml/cex" xmlns:w16cid="http://schemas.microsoft.com/office/word/2016/wordml/cid" xmlns:w16="http://schemas.microsoft.com/office/word/2018/wordml" xmlns:w16sdtdh="http://schemas.microsoft.com/office/word/2020/wordml/sdtdatahash" xmlns:w16se="http://schemas.microsoft.com/office/word/2015/wordml/symex" xmlns:wpg="http://schemas.microsoft.com/office/word/2010/wordprocessingGroup" xmlns:wpi="http://schemas.microsoft.com/office/word/2010/wordprocessingInk" xmlns:wne="http://schemas.microsoft.com/office/word/2006/wordml" xmlns:wps="http://schemas.microsoft.com/office/word/2010/wordprocessingShape" mc:Ignorable="w14 w15 w16se w16cid w16 w16cex w16sdtdh wp14">
   <w:body>
     <w:p>
       <w:pPr>
@@ -2769,7 +2769,6 @@
               <w:spacing w:line="360" w:lineRule="auto"/>
               <w:rPr>
                 <w:bCs/>
-                <w:color w:val="FF0000"/>
                 <w:sz w:val="28"/>
                 <w:szCs w:val="28"/>
               </w:rPr>
@@ -2777,7 +2776,6 @@
             <w:r>
               <w:rPr>
                 <w:bCs/>
-                <w:color w:val="FF0000"/>
                 <w:sz w:val="28"/>
                 <w:szCs w:val="28"/>
               </w:rPr>
@@ -2795,21 +2793,17 @@
               <w:jc w:val="center"/>
               <w:rPr>
                 <w:bCs/>
-                <w:color w:val="FF0000"/>
-                <w:sz w:val="28"/>
-                <w:szCs w:val="28"/>
-                <w:lang w:val="en-US"/>
+                <w:sz w:val="28"/>
+                <w:szCs w:val="28"/>
               </w:rPr>
             </w:pPr>
             <w:r>
               <w:rPr>
                 <w:bCs/>
-                <w:color w:val="FF0000"/>
-                <w:sz w:val="28"/>
-                <w:szCs w:val="28"/>
-                <w:lang w:val="en-US"/>
-              </w:rPr>
-              <w:t>0</w:t>
+                <w:sz w:val="28"/>
+                <w:szCs w:val="28"/>
+              </w:rPr>
+              <w:t>10</w:t>
             </w:r>
           </w:p>
         </w:tc>
@@ -2847,7 +2841,6 @@
             <w:pPr>
               <w:spacing w:line="360" w:lineRule="auto"/>
               <w:rPr>
-                <w:bCs/>
                 <w:color w:val="FF0000"/>
                 <w:sz w:val="28"/>
                 <w:szCs w:val="28"/>
@@ -2855,21 +2848,10 @@
             </w:pPr>
             <w:r>
               <w:rPr>
-                <w:bCs/>
-                <w:color w:val="FF0000"/>
-                <w:sz w:val="28"/>
-                <w:szCs w:val="28"/>
-              </w:rPr>
-              <w:t>С</w:t>
-            </w:r>
-            <w:r>
-              <w:rPr>
-                <w:bCs/>
-                <w:color w:val="FF0000"/>
-                <w:sz w:val="28"/>
-                <w:szCs w:val="28"/>
-              </w:rPr>
-              <w:t>труктуры данных</w:t>
+                <w:sz w:val="28"/>
+                <w:szCs w:val="28"/>
+              </w:rPr>
+              <w:t>Представление графа</w:t>
             </w:r>
           </w:p>
         </w:tc>
@@ -2883,21 +2865,17 @@
               <w:jc w:val="center"/>
               <w:rPr>
                 <w:bCs/>
-                <w:color w:val="FF0000"/>
-                <w:sz w:val="28"/>
-                <w:szCs w:val="28"/>
-                <w:lang w:val="en-US"/>
+                <w:sz w:val="28"/>
+                <w:szCs w:val="28"/>
               </w:rPr>
             </w:pPr>
             <w:r>
               <w:rPr>
                 <w:bCs/>
-                <w:color w:val="FF0000"/>
-                <w:sz w:val="28"/>
-                <w:szCs w:val="28"/>
-                <w:lang w:val="en-US"/>
-              </w:rPr>
-              <w:t>0</w:t>
+                <w:sz w:val="28"/>
+                <w:szCs w:val="28"/>
+              </w:rPr>
+              <w:t>10</w:t>
             </w:r>
           </w:p>
         </w:tc>
@@ -2935,7 +2913,6 @@
             <w:pPr>
               <w:spacing w:line="360" w:lineRule="auto"/>
               <w:rPr>
-                <w:bCs/>
                 <w:color w:val="FF0000"/>
                 <w:sz w:val="28"/>
                 <w:szCs w:val="28"/>
@@ -2943,12 +2920,10 @@
             </w:pPr>
             <w:r>
               <w:rPr>
-                <w:bCs/>
-                <w:color w:val="FF0000"/>
-                <w:sz w:val="28"/>
-                <w:szCs w:val="28"/>
-              </w:rPr>
-              <w:t>Основные методы</w:t>
+                <w:sz w:val="28"/>
+                <w:szCs w:val="28"/>
+              </w:rPr>
+              <w:t>Реализация алгоритма</w:t>
             </w:r>
           </w:p>
         </w:tc>
@@ -2962,7 +2937,6 @@
               <w:jc w:val="center"/>
               <w:rPr>
                 <w:bCs/>
-                <w:color w:val="FF0000"/>
                 <w:sz w:val="28"/>
                 <w:szCs w:val="28"/>
               </w:rPr>
@@ -2970,11 +2944,10 @@
             <w:r>
               <w:rPr>
                 <w:bCs/>
-                <w:color w:val="FF0000"/>
-                <w:sz w:val="28"/>
-                <w:szCs w:val="28"/>
-              </w:rPr>
-              <w:t>0</w:t>
+                <w:sz w:val="28"/>
+                <w:szCs w:val="28"/>
+              </w:rPr>
+              <w:t>10</w:t>
             </w:r>
           </w:p>
         </w:tc>
@@ -3012,12 +2985,18 @@
             <w:pPr>
               <w:spacing w:line="360" w:lineRule="auto"/>
               <w:rPr>
-                <w:bCs/>
                 <w:color w:val="FF0000"/>
                 <w:sz w:val="28"/>
                 <w:szCs w:val="28"/>
               </w:rPr>
             </w:pPr>
+            <w:r>
+              <w:rPr>
+                <w:sz w:val="28"/>
+                <w:szCs w:val="28"/>
+              </w:rPr>
+              <w:t>Графический интерфейс</w:t>
+            </w:r>
           </w:p>
         </w:tc>
         <w:tc>
@@ -3030,7 +3009,6 @@
               <w:jc w:val="center"/>
               <w:rPr>
                 <w:bCs/>
-                <w:color w:val="FF0000"/>
                 <w:sz w:val="28"/>
                 <w:szCs w:val="28"/>
               </w:rPr>
@@ -3038,87 +3016,10 @@
             <w:r>
               <w:rPr>
                 <w:bCs/>
-                <w:color w:val="FF0000"/>
-                <w:sz w:val="28"/>
-                <w:szCs w:val="28"/>
-              </w:rPr>
-              <w:t>0</w:t>
-            </w:r>
-          </w:p>
-        </w:tc>
-      </w:tr>
-      <w:tr>
-        <w:tc>
-          <w:tcPr>
-            <w:tcW w:w="440" w:type="pct"/>
-          </w:tcPr>
-          <w:p>
-            <w:pPr>
-              <w:spacing w:line="360" w:lineRule="auto"/>
-              <w:rPr>
-                <w:bCs/>
-                <w:sz w:val="28"/>
-                <w:szCs w:val="28"/>
-              </w:rPr>
-            </w:pPr>
-            <w:r>
-              <w:rPr>
-                <w:bCs/>
-                <w:sz w:val="28"/>
-                <w:szCs w:val="28"/>
-              </w:rPr>
-              <w:t>4.</w:t>
-            </w:r>
-          </w:p>
-        </w:tc>
-        <w:tc>
-          <w:tcPr>
-            <w:tcW w:w="4045" w:type="pct"/>
-          </w:tcPr>
-          <w:p>
-            <w:pPr>
-              <w:spacing w:line="360" w:lineRule="auto"/>
-              <w:rPr>
-                <w:bCs/>
-                <w:color w:val="FF0000"/>
-                <w:sz w:val="28"/>
-                <w:szCs w:val="28"/>
-              </w:rPr>
-            </w:pPr>
-            <w:r>
-              <w:rPr>
-                <w:bCs/>
-                <w:color w:val="FF0000"/>
-                <w:sz w:val="28"/>
-                <w:szCs w:val="28"/>
-              </w:rPr>
-              <w:t>Тестирование</w:t>
-            </w:r>
-          </w:p>
-        </w:tc>
-        <w:tc>
-          <w:tcPr>
-            <w:tcW w:w="515" w:type="pct"/>
-          </w:tcPr>
-          <w:p>
-            <w:pPr>
-              <w:spacing w:line="360" w:lineRule="auto"/>
-              <w:jc w:val="center"/>
-              <w:rPr>
-                <w:bCs/>
-                <w:color w:val="FF0000"/>
-                <w:sz w:val="28"/>
-                <w:szCs w:val="28"/>
-              </w:rPr>
-            </w:pPr>
-            <w:r>
-              <w:rPr>
-                <w:bCs/>
-                <w:color w:val="FF0000"/>
-                <w:sz w:val="28"/>
-                <w:szCs w:val="28"/>
-              </w:rPr>
-              <w:t>0</w:t>
+                <w:sz w:val="28"/>
+                <w:szCs w:val="28"/>
+              </w:rPr>
+              <w:t>11</w:t>
             </w:r>
           </w:p>
         </w:tc>
@@ -3144,7 +3045,7 @@
                 <w:sz w:val="28"/>
                 <w:szCs w:val="28"/>
               </w:rPr>
-              <w:t>4.1</w:t>
+              <w:t>3.3</w:t>
             </w:r>
           </w:p>
         </w:tc>
@@ -3156,20 +3057,16 @@
             <w:pPr>
               <w:spacing w:line="360" w:lineRule="auto"/>
               <w:rPr>
-                <w:bCs/>
-                <w:color w:val="FF0000"/>
                 <w:sz w:val="28"/>
                 <w:szCs w:val="28"/>
               </w:rPr>
             </w:pPr>
             <w:r>
               <w:rPr>
-                <w:bCs/>
-                <w:color w:val="FF0000"/>
-                <w:sz w:val="28"/>
-                <w:szCs w:val="28"/>
-              </w:rPr>
-              <w:t>Тестирование графического интерфейса</w:t>
+                <w:sz w:val="28"/>
+                <w:szCs w:val="28"/>
+              </w:rPr>
+              <w:t>Визуализация алгоритма</w:t>
             </w:r>
           </w:p>
         </w:tc>
@@ -3183,7 +3080,6 @@
               <w:jc w:val="center"/>
               <w:rPr>
                 <w:bCs/>
-                <w:color w:val="FF0000"/>
                 <w:sz w:val="28"/>
                 <w:szCs w:val="28"/>
               </w:rPr>
@@ -3191,11 +3087,82 @@
             <w:r>
               <w:rPr>
                 <w:bCs/>
-                <w:color w:val="FF0000"/>
-                <w:sz w:val="28"/>
-                <w:szCs w:val="28"/>
-              </w:rPr>
-              <w:t>0</w:t>
+                <w:sz w:val="28"/>
+                <w:szCs w:val="28"/>
+              </w:rPr>
+              <w:t>13</w:t>
+            </w:r>
+          </w:p>
+        </w:tc>
+      </w:tr>
+      <w:tr>
+        <w:tc>
+          <w:tcPr>
+            <w:tcW w:w="440" w:type="pct"/>
+          </w:tcPr>
+          <w:p>
+            <w:pPr>
+              <w:spacing w:line="360" w:lineRule="auto"/>
+              <w:rPr>
+                <w:bCs/>
+                <w:sz w:val="28"/>
+                <w:szCs w:val="28"/>
+              </w:rPr>
+            </w:pPr>
+            <w:r>
+              <w:rPr>
+                <w:bCs/>
+                <w:sz w:val="28"/>
+                <w:szCs w:val="28"/>
+              </w:rPr>
+              <w:t>4.</w:t>
+            </w:r>
+          </w:p>
+        </w:tc>
+        <w:tc>
+          <w:tcPr>
+            <w:tcW w:w="4045" w:type="pct"/>
+          </w:tcPr>
+          <w:p>
+            <w:pPr>
+              <w:spacing w:line="360" w:lineRule="auto"/>
+              <w:rPr>
+                <w:bCs/>
+                <w:sz w:val="28"/>
+                <w:szCs w:val="28"/>
+              </w:rPr>
+            </w:pPr>
+            <w:r>
+              <w:rPr>
+                <w:bCs/>
+                <w:sz w:val="28"/>
+                <w:szCs w:val="28"/>
+              </w:rPr>
+              <w:t>Тестирование</w:t>
+            </w:r>
+          </w:p>
+        </w:tc>
+        <w:tc>
+          <w:tcPr>
+            <w:tcW w:w="515" w:type="pct"/>
+          </w:tcPr>
+          <w:p>
+            <w:pPr>
+              <w:spacing w:line="360" w:lineRule="auto"/>
+              <w:jc w:val="center"/>
+              <w:rPr>
+                <w:bCs/>
+                <w:sz w:val="28"/>
+                <w:szCs w:val="28"/>
+              </w:rPr>
+            </w:pPr>
+            <w:r>
+              <w:rPr>
+                <w:bCs/>
+                <w:sz w:val="28"/>
+                <w:szCs w:val="28"/>
+              </w:rPr>
+              <w:t>15</w:t>
             </w:r>
           </w:p>
         </w:tc>
@@ -3221,7 +3188,7 @@
                 <w:sz w:val="28"/>
                 <w:szCs w:val="28"/>
               </w:rPr>
-              <w:t>4.2</w:t>
+              <w:t>4.1</w:t>
             </w:r>
           </w:p>
         </w:tc>
@@ -3246,7 +3213,7 @@
                 <w:sz w:val="28"/>
                 <w:szCs w:val="28"/>
               </w:rPr>
-              <w:t>Тестирование кода алгоритма</w:t>
+              <w:t>Тестирование графического интерфейса</w:t>
             </w:r>
           </w:p>
         </w:tc>
@@ -3298,6 +3265,83 @@
                 <w:sz w:val="28"/>
                 <w:szCs w:val="28"/>
               </w:rPr>
+              <w:t>4.2</w:t>
+            </w:r>
+          </w:p>
+        </w:tc>
+        <w:tc>
+          <w:tcPr>
+            <w:tcW w:w="4045" w:type="pct"/>
+          </w:tcPr>
+          <w:p>
+            <w:pPr>
+              <w:spacing w:line="360" w:lineRule="auto"/>
+              <w:rPr>
+                <w:bCs/>
+                <w:color w:val="FF0000"/>
+                <w:sz w:val="28"/>
+                <w:szCs w:val="28"/>
+              </w:rPr>
+            </w:pPr>
+            <w:r>
+              <w:rPr>
+                <w:bCs/>
+                <w:color w:val="FF0000"/>
+                <w:sz w:val="28"/>
+                <w:szCs w:val="28"/>
+              </w:rPr>
+              <w:t>Тестирование кода алгоритма</w:t>
+            </w:r>
+          </w:p>
+        </w:tc>
+        <w:tc>
+          <w:tcPr>
+            <w:tcW w:w="515" w:type="pct"/>
+          </w:tcPr>
+          <w:p>
+            <w:pPr>
+              <w:spacing w:line="360" w:lineRule="auto"/>
+              <w:jc w:val="center"/>
+              <w:rPr>
+                <w:bCs/>
+                <w:color w:val="FF0000"/>
+                <w:sz w:val="28"/>
+                <w:szCs w:val="28"/>
+              </w:rPr>
+            </w:pPr>
+            <w:r>
+              <w:rPr>
+                <w:bCs/>
+                <w:color w:val="FF0000"/>
+                <w:sz w:val="28"/>
+                <w:szCs w:val="28"/>
+              </w:rPr>
+              <w:t>0</w:t>
+            </w:r>
+          </w:p>
+        </w:tc>
+      </w:tr>
+      <w:tr>
+        <w:tc>
+          <w:tcPr>
+            <w:tcW w:w="440" w:type="pct"/>
+          </w:tcPr>
+          <w:p>
+            <w:pPr>
+              <w:spacing w:line="360" w:lineRule="auto"/>
+              <w:ind w:firstLine="142"/>
+              <w:rPr>
+                <w:bCs/>
+                <w:sz w:val="28"/>
+                <w:szCs w:val="28"/>
+              </w:rPr>
+            </w:pPr>
+            <w:r>
+              <w:rPr>
+                <w:bCs/>
+                <w:sz w:val="28"/>
+                <w:szCs w:val="28"/>
+              </w:rPr>
               <w:t>4.3</w:t>
             </w:r>
           </w:p>
@@ -3662,7 +3706,14 @@
           <w:sz w:val="28"/>
           <w:szCs w:val="28"/>
         </w:rPr>
-        <w:t>Итеративно р</w:t>
+        <w:t>итеративно</w:t>
+      </w:r>
+      <w:r>
+        <w:rPr>
+          <w:sz w:val="28"/>
+          <w:szCs w:val="28"/>
+        </w:rPr>
+        <w:t xml:space="preserve"> р</w:t>
       </w:r>
       <w:r>
         <w:rPr>
@@ -4423,13 +4474,22 @@
         <w:fldChar w:fldCharType="begin"/>
       </w:r>
       <w:r>
+        <w:instrText xml:space="preserve"> INCLUDEPICTURE  "https://sun9-49.userapi.com/impf/sGlBqLrM1I-om_YHJUogYy6D1Q3-5wGKvvdCww/saSdPuwwPqY.jpg?size=1280x905&amp;quality=96&amp;sign=df578de548a121e6308a978bd529f891&amp;type=album" \* MERGEFORMATINET </w:instrText>
+      </w:r>
+      <w:r>
+        <w:fldChar w:fldCharType="separate"/>
+      </w:r>
+      <w:r>
+        <w:fldChar w:fldCharType="begin"/>
+      </w:r>
+      <w:r>
         <w:instrText xml:space="preserve"> </w:instrText>
       </w:r>
       <w:r>
-        <w:instrText>INCLUDEPICTURE  "https://sun9-49.userapi.com/impf/sGlBqL</w:instrText>
-      </w:r>
-      <w:r>
-        <w:instrText>rM1I-om_YHJUogYy6D1Q3-5wGKvvdCww/saSdPuwwPqY.jpg?size=1280x905&amp;quality=96&amp;sign=df578de548a121e6308a978bd529f891&amp;type=album" \* MERGEFORMATINET</w:instrText>
+        <w:instrText>INCLUDEPICTURE  "https://sun9-49.userapi.com/impf/sGlBqLrM1I-om_YHJUogYy6D1Q3-5wGKvvdCww/saSdPuwwPqY.jpg?size=12</w:instrText>
+      </w:r>
+      <w:r>
+        <w:instrText>80x905&amp;quality=96&amp;sign=df578de548a121e6308a978bd529f891&amp;type=album" \* MERGEFORMATINET</w:instrText>
       </w:r>
       <w:r>
         <w:instrText xml:space="preserve"> </w:instrText>
@@ -4438,7 +4498,7 @@
         <w:fldChar w:fldCharType="separate"/>
       </w:r>
       <w:r>
-        <w:pict>
+        <w:pict w14:anchorId="284A8C58">
           <v:shapetype id="_x0000_t75" coordsize="21600,21600" o:spt="75" o:preferrelative="t" path="m@4@5l@4@11@9@11@9@5xe" filled="f" stroked="f">
             <v:stroke joinstyle="miter"/>
             <v:formulas>
@@ -4458,7 +4518,7 @@
             <v:path o:extrusionok="f" gradientshapeok="t" o:connecttype="rect"/>
             <o:lock v:ext="edit" aspectratio="t"/>
           </v:shapetype>
-          <v:shape id="_x0000_i1025" type="#_x0000_t75" style="width:357.75pt;height:221.25pt" o:bordertopcolor="this" o:borderleftcolor="this" o:borderbottomcolor="this" o:borderrightcolor="this">
+          <v:shape id="_x0000_i1025" type="#_x0000_t75" style="width:358.2pt;height:221.4pt" o:bordertopcolor="this" o:borderleftcolor="this" o:borderbottomcolor="this" o:borderrightcolor="this">
             <v:imagedata r:id="rId8" r:href="rId9" cropbottom="8224f"/>
             <w10:bordertop type="single" width="4"/>
             <w10:borderleft type="single" width="4"/>
@@ -4473,6 +4533,9 @@
       <w:r>
         <w:fldChar w:fldCharType="end"/>
       </w:r>
+      <w:r>
+        <w:fldChar w:fldCharType="end"/>
+      </w:r>
     </w:p>
     <w:p>
       <w:pPr>
@@ -4491,7 +4554,7 @@
           <w:sz w:val="28"/>
           <w:szCs w:val="28"/>
         </w:rPr>
-        <w:t>Рисунок 1 – Эскиз графического интерфейса.</w:t>
+        <w:t>Рисунок 1 – Эскиз графического интерфейса</w:t>
       </w:r>
     </w:p>
     <w:p>
@@ -4517,6 +4580,18 @@
         </w:rPr>
         <w:t>Приложение должно быть ясным и удобным для пользователя.</w:t>
       </w:r>
+    </w:p>
+    <w:p>
+      <w:pPr>
+        <w:spacing w:line="360" w:lineRule="auto"/>
+        <w:ind w:left="1843"/>
+        <w:jc w:val="both"/>
+        <w:rPr>
+          <w:bCs/>
+          <w:sz w:val="28"/>
+          <w:szCs w:val="28"/>
+        </w:rPr>
+      </w:pPr>
     </w:p>
     <w:p>
       <w:pPr>
@@ -4635,39 +4710,31 @@
           <w:sz w:val="28"/>
           <w:szCs w:val="28"/>
         </w:rPr>
-        <w:t xml:space="preserve"> или с помощью текстового файла (указывая матрицу смежности).</w:t>
-      </w:r>
-      <w:r>
-        <w:rPr>
-          <w:bCs/>
-          <w:sz w:val="28"/>
-          <w:szCs w:val="28"/>
-        </w:rPr>
-        <w:t xml:space="preserve"> Например, для данного выше графа</w:t>
-      </w:r>
-      <w:r>
-        <w:rPr>
-          <w:bCs/>
-          <w:sz w:val="28"/>
-          <w:szCs w:val="28"/>
-        </w:rPr>
-        <w:t xml:space="preserve">, </w:t>
-      </w:r>
-      <w:r>
-        <w:rPr>
-          <w:bCs/>
-          <w:sz w:val="28"/>
-          <w:szCs w:val="28"/>
-        </w:rPr>
-        <w:t>в файле должны быть следующие строки</w:t>
-      </w:r>
-      <w:r>
-        <w:rPr>
-          <w:bCs/>
-          <w:sz w:val="28"/>
-          <w:szCs w:val="28"/>
-        </w:rPr>
-        <w:t>:</w:t>
+        <w:t xml:space="preserve"> или с помощью текстового файла (указывая матрицу </w:t>
+      </w:r>
+      <w:r>
+        <w:rPr>
+          <w:bCs/>
+          <w:sz w:val="28"/>
+          <w:szCs w:val="28"/>
+        </w:rPr>
+        <w:t>весов и координаты вершин</w:t>
+      </w:r>
+      <w:r>
+        <w:rPr>
+          <w:bCs/>
+          <w:sz w:val="28"/>
+          <w:szCs w:val="28"/>
+        </w:rPr>
+        <w:t>).</w:t>
+      </w:r>
+      <w:r>
+        <w:rPr>
+          <w:bCs/>
+          <w:sz w:val="28"/>
+          <w:szCs w:val="28"/>
+        </w:rPr>
+        <w:t xml:space="preserve"> </w:t>
       </w:r>
     </w:p>
     <w:p>
@@ -4678,419 +4745,8 @@
           <w:bCs/>
           <w:sz w:val="28"/>
           <w:szCs w:val="28"/>
-          <w:lang w:val="en-US"/>
-        </w:rPr>
-      </w:pPr>
-      <w:r>
-        <w:rPr>
-          <w:bCs/>
-          <w:sz w:val="28"/>
-          <w:szCs w:val="28"/>
-          <w:lang w:val="en-US"/>
-        </w:rPr>
-        <w:t xml:space="preserve">0 </w:t>
-      </w:r>
-      <w:r>
-        <w:rPr>
-          <w:bCs/>
-          <w:sz w:val="28"/>
-          <w:szCs w:val="28"/>
-          <w:lang w:val="en-US"/>
-        </w:rPr>
-        <w:t>0</w:t>
-      </w:r>
-      <w:r>
-        <w:rPr>
-          <w:bCs/>
-          <w:sz w:val="28"/>
-          <w:szCs w:val="28"/>
-        </w:rPr>
-        <w:t xml:space="preserve"> </w:t>
-      </w:r>
-      <w:r>
-        <w:rPr>
-          <w:bCs/>
-          <w:sz w:val="28"/>
-          <w:szCs w:val="28"/>
-          <w:lang w:val="en-US"/>
-        </w:rPr>
-        <w:t>42</w:t>
-      </w:r>
-      <w:r>
-        <w:rPr>
-          <w:bCs/>
-          <w:sz w:val="28"/>
-          <w:szCs w:val="28"/>
-        </w:rPr>
-        <w:t xml:space="preserve"> </w:t>
-      </w:r>
-      <w:r>
-        <w:rPr>
-          <w:bCs/>
-          <w:sz w:val="28"/>
-          <w:szCs w:val="28"/>
-          <w:lang w:val="en-US"/>
-        </w:rPr>
-        <w:t>0</w:t>
-      </w:r>
-      <w:r>
-        <w:rPr>
-          <w:bCs/>
-          <w:sz w:val="28"/>
-          <w:szCs w:val="28"/>
-        </w:rPr>
-        <w:t xml:space="preserve"> </w:t>
-      </w:r>
-      <w:r>
-        <w:rPr>
-          <w:bCs/>
-          <w:sz w:val="28"/>
-          <w:szCs w:val="28"/>
-          <w:lang w:val="en-US"/>
-        </w:rPr>
-        <w:t>0</w:t>
-      </w:r>
-    </w:p>
-    <w:p>
-      <w:pPr>
-        <w:spacing w:line="360" w:lineRule="auto"/>
-        <w:ind w:left="709" w:firstLine="709"/>
-        <w:rPr>
-          <w:bCs/>
-          <w:sz w:val="28"/>
-          <w:szCs w:val="28"/>
-          <w:lang w:val="en-US"/>
-        </w:rPr>
-      </w:pPr>
-      <w:r>
-        <w:rPr>
-          <w:bCs/>
-          <w:sz w:val="28"/>
-          <w:szCs w:val="28"/>
-          <w:lang w:val="en-US"/>
-        </w:rPr>
-        <w:t>0</w:t>
-      </w:r>
-      <w:r>
-        <w:rPr>
-          <w:bCs/>
-          <w:sz w:val="28"/>
-          <w:szCs w:val="28"/>
-        </w:rPr>
-        <w:t xml:space="preserve"> </w:t>
-      </w:r>
-      <w:r>
-        <w:rPr>
-          <w:bCs/>
-          <w:sz w:val="28"/>
-          <w:szCs w:val="28"/>
-          <w:lang w:val="en-US"/>
-        </w:rPr>
-        <w:t>0</w:t>
-      </w:r>
-      <w:r>
-        <w:rPr>
-          <w:bCs/>
-          <w:sz w:val="28"/>
-          <w:szCs w:val="28"/>
-        </w:rPr>
-        <w:t xml:space="preserve"> </w:t>
-      </w:r>
-      <w:r>
-        <w:rPr>
-          <w:bCs/>
-          <w:sz w:val="28"/>
-          <w:szCs w:val="28"/>
-          <w:lang w:val="en-US"/>
-        </w:rPr>
-        <w:t>11</w:t>
-      </w:r>
-      <w:r>
-        <w:rPr>
-          <w:bCs/>
-          <w:sz w:val="28"/>
-          <w:szCs w:val="28"/>
-        </w:rPr>
-        <w:t xml:space="preserve"> </w:t>
-      </w:r>
-      <w:r>
-        <w:rPr>
-          <w:bCs/>
-          <w:sz w:val="28"/>
-          <w:szCs w:val="28"/>
-          <w:lang w:val="en-US"/>
-        </w:rPr>
-        <w:t>42</w:t>
-      </w:r>
-      <w:r>
-        <w:rPr>
-          <w:bCs/>
-          <w:sz w:val="28"/>
-          <w:szCs w:val="28"/>
-        </w:rPr>
-        <w:t xml:space="preserve"> 4</w:t>
-      </w:r>
-      <w:r>
-        <w:rPr>
-          <w:bCs/>
-          <w:sz w:val="28"/>
-          <w:szCs w:val="28"/>
-          <w:lang w:val="en-US"/>
-        </w:rPr>
-        <w:t>2</w:t>
-      </w:r>
-    </w:p>
-    <w:p>
-      <w:pPr>
-        <w:spacing w:line="360" w:lineRule="auto"/>
-        <w:ind w:left="709" w:firstLine="709"/>
-        <w:rPr>
-          <w:bCs/>
-          <w:sz w:val="28"/>
-          <w:szCs w:val="28"/>
-          <w:lang w:val="en-US"/>
-        </w:rPr>
-      </w:pPr>
-      <w:r>
-        <w:rPr>
-          <w:bCs/>
-          <w:sz w:val="28"/>
-          <w:szCs w:val="28"/>
-          <w:lang w:val="en-US"/>
-        </w:rPr>
-        <w:t>0</w:t>
-      </w:r>
-      <w:r>
-        <w:rPr>
-          <w:bCs/>
-          <w:sz w:val="28"/>
-          <w:szCs w:val="28"/>
-        </w:rPr>
-        <w:t xml:space="preserve"> </w:t>
-      </w:r>
-      <w:r>
-        <w:rPr>
-          <w:bCs/>
-          <w:sz w:val="28"/>
-          <w:szCs w:val="28"/>
-          <w:lang w:val="en-US"/>
-        </w:rPr>
-        <w:t>11</w:t>
-      </w:r>
-      <w:r>
-        <w:rPr>
-          <w:bCs/>
-          <w:sz w:val="28"/>
-          <w:szCs w:val="28"/>
-        </w:rPr>
-        <w:t xml:space="preserve"> </w:t>
-      </w:r>
-      <w:r>
-        <w:rPr>
-          <w:bCs/>
-          <w:sz w:val="28"/>
-          <w:szCs w:val="28"/>
-          <w:lang w:val="en-US"/>
-        </w:rPr>
-        <w:t>0</w:t>
-      </w:r>
-      <w:r>
-        <w:rPr>
-          <w:bCs/>
-          <w:sz w:val="28"/>
-          <w:szCs w:val="28"/>
-        </w:rPr>
-        <w:t xml:space="preserve"> 0 </w:t>
-      </w:r>
-      <w:r>
-        <w:rPr>
-          <w:bCs/>
-          <w:sz w:val="28"/>
-          <w:szCs w:val="28"/>
-          <w:lang w:val="en-US"/>
-        </w:rPr>
-        <w:t>0</w:t>
-      </w:r>
-    </w:p>
-    <w:p>
-      <w:pPr>
-        <w:spacing w:line="360" w:lineRule="auto"/>
-        <w:ind w:left="709" w:firstLine="709"/>
-        <w:rPr>
-          <w:bCs/>
-          <w:sz w:val="28"/>
-          <w:szCs w:val="28"/>
-          <w:lang w:val="en-US"/>
-        </w:rPr>
-      </w:pPr>
-      <w:r>
-        <w:rPr>
-          <w:bCs/>
-          <w:sz w:val="28"/>
-          <w:szCs w:val="28"/>
-          <w:lang w:val="en-US"/>
-        </w:rPr>
-        <w:t>0</w:t>
-      </w:r>
-      <w:r>
-        <w:rPr>
-          <w:bCs/>
-          <w:sz w:val="28"/>
-          <w:szCs w:val="28"/>
-        </w:rPr>
-        <w:t xml:space="preserve"> </w:t>
-      </w:r>
-      <w:r>
-        <w:rPr>
-          <w:bCs/>
-          <w:sz w:val="28"/>
-          <w:szCs w:val="28"/>
-          <w:lang w:val="en-US"/>
-        </w:rPr>
-        <w:t>42</w:t>
-      </w:r>
-      <w:r>
-        <w:rPr>
-          <w:bCs/>
-          <w:sz w:val="28"/>
-          <w:szCs w:val="28"/>
-        </w:rPr>
-        <w:t xml:space="preserve"> </w:t>
-      </w:r>
-      <w:r>
-        <w:rPr>
-          <w:bCs/>
-          <w:sz w:val="28"/>
-          <w:szCs w:val="28"/>
-          <w:lang w:val="en-US"/>
-        </w:rPr>
-        <w:t>0</w:t>
-      </w:r>
-      <w:r>
-        <w:rPr>
-          <w:bCs/>
-          <w:sz w:val="28"/>
-          <w:szCs w:val="28"/>
-        </w:rPr>
-        <w:t xml:space="preserve"> </w:t>
-      </w:r>
-      <w:r>
-        <w:rPr>
-          <w:bCs/>
-          <w:sz w:val="28"/>
-          <w:szCs w:val="28"/>
-          <w:lang w:val="en-US"/>
-        </w:rPr>
-        <w:t>0</w:t>
-      </w:r>
-      <w:r>
-        <w:rPr>
-          <w:bCs/>
-          <w:sz w:val="28"/>
-          <w:szCs w:val="28"/>
-        </w:rPr>
-        <w:t xml:space="preserve"> </w:t>
-      </w:r>
-      <w:r>
-        <w:rPr>
-          <w:bCs/>
-          <w:sz w:val="28"/>
-          <w:szCs w:val="28"/>
-          <w:lang w:val="en-US"/>
-        </w:rPr>
-        <w:t>7</w:t>
-      </w:r>
-    </w:p>
-    <w:p>
-      <w:pPr>
-        <w:spacing w:line="360" w:lineRule="auto"/>
-        <w:ind w:left="709" w:firstLine="709"/>
-        <w:rPr>
-          <w:bCs/>
-          <w:sz w:val="28"/>
-          <w:szCs w:val="28"/>
-          <w:lang w:val="en-US"/>
-        </w:rPr>
-      </w:pPr>
-      <w:r>
-        <w:rPr>
-          <w:bCs/>
-          <w:sz w:val="28"/>
-          <w:szCs w:val="28"/>
-          <w:lang w:val="en-US"/>
-        </w:rPr>
-        <w:t>3</w:t>
-      </w:r>
-      <w:r>
-        <w:rPr>
-          <w:bCs/>
-          <w:sz w:val="28"/>
-          <w:szCs w:val="28"/>
-        </w:rPr>
-        <w:t xml:space="preserve"> </w:t>
-      </w:r>
-      <w:r>
-        <w:rPr>
-          <w:bCs/>
-          <w:sz w:val="28"/>
-          <w:szCs w:val="28"/>
-          <w:lang w:val="en-US"/>
-        </w:rPr>
-        <w:t>42</w:t>
-      </w:r>
-      <w:r>
-        <w:rPr>
-          <w:bCs/>
-          <w:sz w:val="28"/>
-          <w:szCs w:val="28"/>
-        </w:rPr>
-        <w:t xml:space="preserve"> </w:t>
-      </w:r>
-      <w:r>
-        <w:rPr>
-          <w:bCs/>
-          <w:sz w:val="28"/>
-          <w:szCs w:val="28"/>
-          <w:lang w:val="en-US"/>
-        </w:rPr>
-        <w:t>0</w:t>
-      </w:r>
-      <w:r>
-        <w:rPr>
-          <w:bCs/>
-          <w:sz w:val="28"/>
-          <w:szCs w:val="28"/>
-        </w:rPr>
-        <w:t xml:space="preserve"> </w:t>
-      </w:r>
-      <w:r>
-        <w:rPr>
-          <w:bCs/>
-          <w:sz w:val="28"/>
-          <w:szCs w:val="28"/>
-          <w:lang w:val="en-US"/>
-        </w:rPr>
-        <w:t>0</w:t>
-      </w:r>
-      <w:r>
-        <w:rPr>
-          <w:bCs/>
-          <w:sz w:val="28"/>
-          <w:szCs w:val="28"/>
-        </w:rPr>
-        <w:t xml:space="preserve"> </w:t>
-      </w:r>
-      <w:bookmarkStart w:id="0" w:name="_GoBack"/>
-      <w:bookmarkEnd w:id="0"/>
-      <w:r>
-        <w:rPr>
-          <w:bCs/>
-          <w:sz w:val="28"/>
-          <w:szCs w:val="28"/>
-          <w:lang w:val="en-US"/>
-        </w:rPr>
-        <w:t>0</w:t>
-      </w:r>
+        </w:rPr>
+      </w:pPr>
     </w:p>
     <w:p>
       <w:pPr>
@@ -5133,7 +4789,23 @@
           <w:sz w:val="28"/>
           <w:szCs w:val="28"/>
         </w:rPr>
-        <w:t>Визуализация процесса работы алгоритма.</w:t>
+        <w:t>Визуализация процесса работы алгоритма</w:t>
+      </w:r>
+      <w:r>
+        <w:rPr>
+          <w:bCs/>
+          <w:sz w:val="28"/>
+          <w:szCs w:val="28"/>
+        </w:rPr>
+        <w:t xml:space="preserve"> (пройденные вершины, рассмотренные вершины с их эвристиками)</w:t>
+      </w:r>
+      <w:r>
+        <w:rPr>
+          <w:bCs/>
+          <w:sz w:val="28"/>
+          <w:szCs w:val="28"/>
+        </w:rPr>
+        <w:t>.</w:t>
       </w:r>
     </w:p>
     <w:p>
@@ -5161,6 +4833,17 @@
     </w:p>
     <w:p>
       <w:pPr>
+        <w:spacing w:line="360" w:lineRule="auto"/>
+        <w:ind w:left="1843"/>
+        <w:rPr>
+          <w:bCs/>
+          <w:sz w:val="28"/>
+          <w:szCs w:val="28"/>
+        </w:rPr>
+      </w:pPr>
+    </w:p>
+    <w:p>
+      <w:pPr>
         <w:numPr>
           <w:ilvl w:val="2"/>
           <w:numId w:val="10"/>
@@ -5180,7 +4863,6 @@
           <w:sz w:val="28"/>
           <w:szCs w:val="28"/>
         </w:rPr>
-        <w:lastRenderedPageBreak/>
         <w:t>Исходные требования к визуализации</w:t>
       </w:r>
       <w:r>
@@ -5214,6 +4896,7 @@
           <w:sz w:val="28"/>
           <w:szCs w:val="28"/>
         </w:rPr>
+        <w:lastRenderedPageBreak/>
         <w:t>Помимо визуализации алгоритма, должны выводиться текстовые пояснения происходящего для пользователя.</w:t>
       </w:r>
     </w:p>
@@ -5262,7 +4945,23 @@
           <w:sz w:val="28"/>
           <w:szCs w:val="28"/>
         </w:rPr>
-        <w:t>Пользователь должен иметь возможность перейти к следующему шагу и поставить на паузу процесс выполнения алгоритма.</w:t>
+        <w:t>Пользователь должен иметь возможность перейти к</w:t>
+      </w:r>
+      <w:r>
+        <w:rPr>
+          <w:bCs/>
+          <w:sz w:val="28"/>
+          <w:szCs w:val="28"/>
+        </w:rPr>
+        <w:t xml:space="preserve"> предыдущему или</w:t>
+      </w:r>
+      <w:r>
+        <w:rPr>
+          <w:bCs/>
+          <w:sz w:val="28"/>
+          <w:szCs w:val="28"/>
+        </w:rPr>
+        <w:t xml:space="preserve"> следующему шагу и поставить на паузу процесс выполнения алгоритма.</w:t>
       </w:r>
     </w:p>
     <w:p>
@@ -5428,6 +5127,7 @@
         </w:rPr>
         <w:t xml:space="preserve">на платформе </w:t>
       </w:r>
+      <w:proofErr w:type="spellStart"/>
       <w:r>
         <w:rPr>
           <w:bCs/>
@@ -5437,6 +5137,7 @@
         </w:rPr>
         <w:t>Stepik</w:t>
       </w:r>
+      <w:proofErr w:type="spellEnd"/>
       <w:r>
         <w:rPr>
           <w:bCs/>
@@ -5764,7 +5465,16 @@
           <w:sz w:val="28"/>
           <w:szCs w:val="28"/>
         </w:rPr>
-        <w:t>до 4</w:t>
+        <w:t xml:space="preserve">до </w:t>
+      </w:r>
+      <w:r>
+        <w:rPr>
+          <w:b/>
+          <w:bCs/>
+          <w:sz w:val="28"/>
+          <w:szCs w:val="28"/>
+        </w:rPr>
+        <w:t>6</w:t>
       </w:r>
       <w:r>
         <w:rPr>
@@ -5833,7 +5543,51 @@
           <w:sz w:val="28"/>
           <w:szCs w:val="28"/>
         </w:rPr>
-        <w:t>Обеспечение взаимодействия с пользователем и вывод результатов алгоритма – найденный кратчайший путь и процесс его нахождения.</w:t>
+        <w:t>Обеспечение взаимодействия с пользователем и вывод результатов алгоритма – найденный кратчайший путь и процесс его нахождения</w:t>
+      </w:r>
+    </w:p>
+    <w:p>
+      <w:pPr>
+        <w:numPr>
+          <w:ilvl w:val="1"/>
+          <w:numId w:val="8"/>
+        </w:numPr>
+        <w:spacing w:line="360" w:lineRule="auto"/>
+        <w:rPr>
+          <w:bCs/>
+          <w:sz w:val="28"/>
+          <w:szCs w:val="28"/>
+        </w:rPr>
+      </w:pPr>
+      <w:r>
+        <w:rPr>
+          <w:bCs/>
+          <w:sz w:val="28"/>
+          <w:szCs w:val="28"/>
+        </w:rPr>
+        <w:t>Обработка исключений</w:t>
+      </w:r>
+    </w:p>
+    <w:p>
+      <w:pPr>
+        <w:numPr>
+          <w:ilvl w:val="1"/>
+          <w:numId w:val="8"/>
+        </w:numPr>
+        <w:spacing w:line="360" w:lineRule="auto"/>
+        <w:rPr>
+          <w:bCs/>
+          <w:sz w:val="28"/>
+          <w:szCs w:val="28"/>
+        </w:rPr>
+      </w:pPr>
+      <w:r>
+        <w:rPr>
+          <w:bCs/>
+          <w:sz w:val="28"/>
+          <w:szCs w:val="28"/>
+        </w:rPr>
+        <w:t>Создание тестов</w:t>
       </w:r>
     </w:p>
     <w:p>
@@ -5864,7 +5618,16 @@
           <w:sz w:val="28"/>
           <w:szCs w:val="28"/>
         </w:rPr>
-        <w:t>4 июля</w:t>
+        <w:t>6</w:t>
+      </w:r>
+      <w:r>
+        <w:rPr>
+          <w:b/>
+          <w:bCs/>
+          <w:sz w:val="28"/>
+          <w:szCs w:val="28"/>
+        </w:rPr>
+        <w:t xml:space="preserve"> июля</w:t>
       </w:r>
     </w:p>
     <w:p>
@@ -5903,7 +5666,16 @@
           <w:sz w:val="28"/>
           <w:szCs w:val="28"/>
         </w:rPr>
-        <w:t>до 6</w:t>
+        <w:t xml:space="preserve">до </w:t>
+      </w:r>
+      <w:r>
+        <w:rPr>
+          <w:b/>
+          <w:bCs/>
+          <w:sz w:val="28"/>
+          <w:szCs w:val="28"/>
+        </w:rPr>
+        <w:t>8</w:t>
       </w:r>
       <w:r>
         <w:rPr>
@@ -5942,15 +5714,7 @@
           <w:sz w:val="28"/>
           <w:szCs w:val="28"/>
         </w:rPr>
-        <w:t>Обработка исключений</w:t>
-      </w:r>
-      <w:r>
-        <w:rPr>
-          <w:bCs/>
-          <w:sz w:val="28"/>
-          <w:szCs w:val="28"/>
-        </w:rPr>
-        <w:t xml:space="preserve"> (неверный формат входных данных в файле и т.п.)</w:t>
+        <w:t>Добавление стилей в графический интерфейс, работа над внешним видом приложения</w:t>
       </w:r>
     </w:p>
     <w:p>
@@ -5972,7 +5736,7 @@
           <w:sz w:val="28"/>
           <w:szCs w:val="28"/>
         </w:rPr>
-        <w:t>Добавление стилей в графический интерфейс, работа над внешним видом приложения.</w:t>
+        <w:t>Доработка программы и тестов</w:t>
       </w:r>
     </w:p>
     <w:p>
@@ -6003,7 +5767,7 @@
           <w:sz w:val="28"/>
           <w:szCs w:val="28"/>
         </w:rPr>
-        <w:t>6</w:t>
+        <w:t>8</w:t>
       </w:r>
       <w:r>
         <w:rPr>
@@ -6079,8 +5843,17 @@
           <w:bCs/>
           <w:sz w:val="28"/>
           <w:szCs w:val="28"/>
-        </w:rPr>
-        <w:t xml:space="preserve">Написание отчёта </w:t>
+          <w:u w:val="single"/>
+        </w:rPr>
+        <w:t>Написание отчёта</w:t>
+      </w:r>
+      <w:r>
+        <w:rPr>
+          <w:bCs/>
+          <w:sz w:val="28"/>
+          <w:szCs w:val="28"/>
+        </w:rPr>
+        <w:t xml:space="preserve"> </w:t>
       </w:r>
       <w:r>
         <w:rPr>
@@ -6096,6 +5869,14 @@
           <w:sz w:val="28"/>
           <w:szCs w:val="28"/>
         </w:rPr>
+        <w:t xml:space="preserve"> общие, основные пункты</w:t>
+      </w:r>
+      <w:r>
+        <w:rPr>
+          <w:bCs/>
+          <w:sz w:val="28"/>
+          <w:szCs w:val="28"/>
+        </w:rPr>
         <w:t xml:space="preserve"> </w:t>
       </w:r>
       <w:r>
@@ -6104,7 +5885,7 @@
           <w:sz w:val="28"/>
           <w:szCs w:val="28"/>
         </w:rPr>
-        <w:t xml:space="preserve">общие, основные пункты и </w:t>
+        <w:t xml:space="preserve">– Рубежова / </w:t>
       </w:r>
       <w:r>
         <w:rPr>
@@ -6129,15 +5910,15 @@
           <w:sz w:val="28"/>
           <w:szCs w:val="28"/>
         </w:rPr>
-        <w:t>диаграмма – Рубежова</w:t>
-      </w:r>
-      <w:r>
-        <w:rPr>
-          <w:bCs/>
-          <w:sz w:val="28"/>
-          <w:szCs w:val="28"/>
-        </w:rPr>
-        <w:t xml:space="preserve"> / </w:t>
+        <w:t xml:space="preserve">диаграмма – </w:t>
+      </w:r>
+      <w:r>
+        <w:rPr>
+          <w:bCs/>
+          <w:sz w:val="28"/>
+          <w:szCs w:val="28"/>
+        </w:rPr>
+        <w:t xml:space="preserve">Афанасьев, </w:t>
       </w:r>
       <w:r>
         <w:rPr>
@@ -6184,8 +5965,16 @@
         <w:rPr>
           <w:sz w:val="28"/>
           <w:szCs w:val="28"/>
-        </w:rPr>
-        <w:t>Разработка прототипа:</w:t>
+          <w:u w:val="single"/>
+        </w:rPr>
+        <w:t>Разработка прототипа</w:t>
+      </w:r>
+      <w:r>
+        <w:rPr>
+          <w:sz w:val="28"/>
+          <w:szCs w:val="28"/>
+        </w:rPr>
+        <w:t>:</w:t>
       </w:r>
     </w:p>
     <w:p>
@@ -6210,13 +5999,6 @@
           <w:sz w:val="28"/>
           <w:szCs w:val="28"/>
         </w:rPr>
-        <w:tab/>
-      </w:r>
-      <w:r>
-        <w:rPr>
-          <w:sz w:val="28"/>
-          <w:szCs w:val="28"/>
-        </w:rPr>
         <w:t xml:space="preserve">Крючков </w:t>
       </w:r>
       <w:r>
@@ -6241,50 +6023,6 @@
           <w:szCs w:val="28"/>
         </w:rPr>
         <w:t>Создание макета графического интерфейса без основных функций.</w:t>
-      </w:r>
-    </w:p>
-    <w:p>
-      <w:pPr>
-        <w:spacing w:line="360" w:lineRule="auto"/>
-        <w:ind w:firstLine="1418"/>
-        <w:jc w:val="both"/>
-        <w:rPr>
-          <w:bCs/>
-          <w:sz w:val="28"/>
-          <w:szCs w:val="28"/>
-        </w:rPr>
-      </w:pPr>
-      <w:r>
-        <w:rPr>
-          <w:bCs/>
-          <w:sz w:val="28"/>
-          <w:szCs w:val="28"/>
-        </w:rPr>
-        <w:t>Афанасьев</w:t>
-      </w:r>
-      <w:r>
-        <w:rPr>
-          <w:bCs/>
-          <w:sz w:val="28"/>
-          <w:szCs w:val="28"/>
-        </w:rPr>
-        <w:t xml:space="preserve"> </w:t>
-      </w:r>
-      <w:r>
-        <w:rPr>
-          <w:bCs/>
-          <w:sz w:val="28"/>
-          <w:szCs w:val="28"/>
-        </w:rPr>
-        <w:t>–</w:t>
-      </w:r>
-      <w:r>
-        <w:rPr>
-          <w:bCs/>
-          <w:sz w:val="28"/>
-          <w:szCs w:val="28"/>
-        </w:rPr>
-        <w:t xml:space="preserve"> Реализация ввода входных данных: через файл и через интеракцию с окном - и корректного их отображения в виде графа</w:t>
       </w:r>
     </w:p>
     <w:p>
@@ -6304,25 +6042,83 @@
           <w:sz w:val="28"/>
           <w:szCs w:val="28"/>
         </w:rPr>
-        <w:t>Разработка 1ой версии приложения:</w:t>
-      </w:r>
-    </w:p>
-    <w:p>
-      <w:pPr>
-        <w:spacing w:line="360" w:lineRule="auto"/>
-        <w:rPr>
-          <w:bCs/>
-          <w:sz w:val="28"/>
-          <w:szCs w:val="28"/>
-        </w:rPr>
-      </w:pPr>
-      <w:r>
-        <w:rPr>
-          <w:sz w:val="28"/>
-          <w:szCs w:val="28"/>
-        </w:rPr>
-        <w:tab/>
-      </w:r>
+        <w:t>Афанасьев</w:t>
+      </w:r>
+      <w:r>
+        <w:rPr>
+          <w:bCs/>
+          <w:sz w:val="28"/>
+          <w:szCs w:val="28"/>
+        </w:rPr>
+        <w:t xml:space="preserve"> </w:t>
+      </w:r>
+      <w:r>
+        <w:rPr>
+          <w:bCs/>
+          <w:sz w:val="28"/>
+          <w:szCs w:val="28"/>
+        </w:rPr>
+        <w:t>–</w:t>
+      </w:r>
+      <w:r>
+        <w:rPr>
+          <w:bCs/>
+          <w:sz w:val="28"/>
+          <w:szCs w:val="28"/>
+        </w:rPr>
+        <w:t xml:space="preserve"> Реализация ввода входных данных: через файл и через интеракцию с окном - и корректного их отображения в виде графа</w:t>
+      </w:r>
+    </w:p>
+    <w:p>
+      <w:pPr>
+        <w:spacing w:line="360" w:lineRule="auto"/>
+        <w:ind w:firstLine="709"/>
+        <w:jc w:val="both"/>
+        <w:rPr>
+          <w:bCs/>
+          <w:sz w:val="28"/>
+          <w:szCs w:val="28"/>
+        </w:rPr>
+      </w:pPr>
+    </w:p>
+    <w:p>
+      <w:pPr>
+        <w:spacing w:line="360" w:lineRule="auto"/>
+        <w:ind w:firstLine="709"/>
+        <w:jc w:val="both"/>
+        <w:rPr>
+          <w:bCs/>
+          <w:sz w:val="28"/>
+          <w:szCs w:val="28"/>
+        </w:rPr>
+      </w:pPr>
+      <w:r>
+        <w:rPr>
+          <w:bCs/>
+          <w:sz w:val="28"/>
+          <w:szCs w:val="28"/>
+          <w:u w:val="single"/>
+        </w:rPr>
+        <w:t>Разработка 1ой версии приложения</w:t>
+      </w:r>
+      <w:r>
+        <w:rPr>
+          <w:bCs/>
+          <w:sz w:val="28"/>
+          <w:szCs w:val="28"/>
+        </w:rPr>
+        <w:t>:</w:t>
+      </w:r>
+    </w:p>
+    <w:p>
+      <w:pPr>
+        <w:spacing w:line="360" w:lineRule="auto"/>
+        <w:rPr>
+          <w:bCs/>
+          <w:sz w:val="28"/>
+          <w:szCs w:val="28"/>
+        </w:rPr>
+      </w:pPr>
       <w:r>
         <w:rPr>
           <w:sz w:val="28"/>
@@ -6346,6 +6142,14 @@
         </w:rPr>
         <w:t>Реализация алгоритма А*</w:t>
       </w:r>
+      <w:r>
+        <w:rPr>
+          <w:bCs/>
+          <w:sz w:val="28"/>
+          <w:szCs w:val="28"/>
+        </w:rPr>
+        <w:t xml:space="preserve"> и создание тестов</w:t>
+      </w:r>
     </w:p>
     <w:p>
       <w:pPr>
@@ -6363,7 +6167,34 @@
           <w:szCs w:val="28"/>
         </w:rPr>
         <w:tab/>
-      </w:r>
+        <w:t>Крючков – Обеспечение взаимодействия пользователя с интерфейсом, сохранение графа в файл</w:t>
+      </w:r>
+      <w:r>
+        <w:rPr>
+          <w:bCs/>
+          <w:sz w:val="28"/>
+          <w:szCs w:val="28"/>
+        </w:rPr>
+        <w:t>, добавление возможности вывода результатов непрерывно по таймеру</w:t>
+      </w:r>
+      <w:r>
+        <w:rPr>
+          <w:bCs/>
+          <w:sz w:val="28"/>
+          <w:szCs w:val="28"/>
+        </w:rPr>
+        <w:t>.</w:t>
+      </w:r>
+    </w:p>
+    <w:p>
+      <w:pPr>
+        <w:spacing w:line="360" w:lineRule="auto"/>
+        <w:rPr>
+          <w:bCs/>
+          <w:sz w:val="28"/>
+          <w:szCs w:val="28"/>
+        </w:rPr>
+      </w:pPr>
       <w:r>
         <w:rPr>
           <w:bCs/>
@@ -6378,15 +6209,39 @@
           <w:sz w:val="28"/>
           <w:szCs w:val="28"/>
         </w:rPr>
-        <w:t>Крючков и Афанасьев</w:t>
-      </w:r>
-      <w:r>
-        <w:rPr>
-          <w:bCs/>
-          <w:sz w:val="28"/>
-          <w:szCs w:val="28"/>
-        </w:rPr>
-        <w:t xml:space="preserve"> – Обеспечение взаимодействия с пользователем и вывод результатов алгоритма – найденный кратчайший путь и процесс его нахождения</w:t>
+        <w:t>Афанасьев</w:t>
+      </w:r>
+      <w:r>
+        <w:rPr>
+          <w:bCs/>
+          <w:sz w:val="28"/>
+          <w:szCs w:val="28"/>
+        </w:rPr>
+        <w:t xml:space="preserve"> –</w:t>
+      </w:r>
+      <w:r>
+        <w:rPr>
+          <w:bCs/>
+          <w:sz w:val="28"/>
+          <w:szCs w:val="28"/>
+        </w:rPr>
+        <w:t xml:space="preserve"> </w:t>
+      </w:r>
+      <w:r>
+        <w:rPr>
+          <w:bCs/>
+          <w:sz w:val="28"/>
+          <w:szCs w:val="28"/>
+        </w:rPr>
+        <w:t>В</w:t>
+      </w:r>
+      <w:r>
+        <w:rPr>
+          <w:bCs/>
+          <w:sz w:val="28"/>
+          <w:szCs w:val="28"/>
+        </w:rPr>
+        <w:t>ывод результатов алгоритма – найденный кратчайший путь и процесс его нахождения</w:t>
       </w:r>
       <w:r>
         <w:rPr>
@@ -6402,6 +6257,22 @@
           <w:sz w:val="28"/>
           <w:szCs w:val="28"/>
         </w:rPr>
+        <w:t>, а также о</w:t>
+      </w:r>
+      <w:r>
+        <w:rPr>
+          <w:bCs/>
+          <w:sz w:val="28"/>
+          <w:szCs w:val="28"/>
+        </w:rPr>
+        <w:t>бработка исключений, вывод сообщений об ошибках</w:t>
+      </w:r>
+      <w:r>
+        <w:rPr>
+          <w:bCs/>
+          <w:sz w:val="28"/>
+          <w:szCs w:val="28"/>
+        </w:rPr>
         <w:t>.</w:t>
       </w:r>
     </w:p>
@@ -6414,6 +6285,16 @@
           <w:szCs w:val="28"/>
         </w:rPr>
       </w:pPr>
+    </w:p>
+    <w:p>
+      <w:pPr>
+        <w:spacing w:line="360" w:lineRule="auto"/>
+        <w:rPr>
+          <w:bCs/>
+          <w:sz w:val="28"/>
+          <w:szCs w:val="28"/>
+        </w:rPr>
+      </w:pPr>
       <w:r>
         <w:rPr>
           <w:bCs/>
@@ -6421,56 +6302,29 @@
           <w:szCs w:val="28"/>
         </w:rPr>
         <w:tab/>
-        <w:t>Разработка 2ой версии приложения:</w:t>
-      </w:r>
-    </w:p>
-    <w:p>
-      <w:pPr>
-        <w:spacing w:line="360" w:lineRule="auto"/>
-        <w:rPr>
-          <w:bCs/>
-          <w:sz w:val="28"/>
-          <w:szCs w:val="28"/>
-        </w:rPr>
-      </w:pPr>
-      <w:r>
-        <w:rPr>
-          <w:bCs/>
-          <w:sz w:val="28"/>
-          <w:szCs w:val="28"/>
-        </w:rPr>
-        <w:tab/>
-      </w:r>
-      <w:r>
-        <w:rPr>
-          <w:bCs/>
-          <w:sz w:val="28"/>
-          <w:szCs w:val="28"/>
-        </w:rPr>
-        <w:tab/>
-        <w:t>Афанасьев</w:t>
-      </w:r>
-      <w:r>
-        <w:rPr>
-          <w:bCs/>
-          <w:sz w:val="28"/>
-          <w:szCs w:val="28"/>
-        </w:rPr>
-        <w:t xml:space="preserve"> – Обработка исключений</w:t>
-      </w:r>
-      <w:r>
-        <w:rPr>
-          <w:bCs/>
-          <w:sz w:val="28"/>
-          <w:szCs w:val="28"/>
-        </w:rPr>
-        <w:t>, вывод сообщений об ошибках</w:t>
-      </w:r>
-    </w:p>
-    <w:p>
-      <w:pPr>
-        <w:spacing w:line="360" w:lineRule="auto"/>
-        <w:ind w:left="709" w:firstLine="709"/>
+      </w:r>
+      <w:r>
+        <w:rPr>
+          <w:bCs/>
+          <w:sz w:val="28"/>
+          <w:szCs w:val="28"/>
+          <w:u w:val="single"/>
+        </w:rPr>
+        <w:t>Разработка 2ой версии приложения</w:t>
+      </w:r>
+      <w:r>
+        <w:rPr>
+          <w:bCs/>
+          <w:sz w:val="28"/>
+          <w:szCs w:val="28"/>
+        </w:rPr>
+        <w:t>:</w:t>
+      </w:r>
+    </w:p>
+    <w:p>
+      <w:pPr>
+        <w:spacing w:line="360" w:lineRule="auto"/>
+        <w:ind w:firstLine="709"/>
         <w:rPr>
           <w:bCs/>
           <w:sz w:val="28"/>
@@ -6499,7 +6353,23 @@
           <w:sz w:val="28"/>
           <w:szCs w:val="28"/>
         </w:rPr>
-        <w:t xml:space="preserve"> – Добавление стилей в графический интерфейс, работа над внешним видом приложения.</w:t>
+        <w:t xml:space="preserve"> – Добавление стилей в графический интерфейс, работа над внешним видом приложения</w:t>
+      </w:r>
+      <w:r>
+        <w:rPr>
+          <w:bCs/>
+          <w:sz w:val="28"/>
+          <w:szCs w:val="28"/>
+        </w:rPr>
+        <w:t>, финальные исправления</w:t>
+      </w:r>
+      <w:r>
+        <w:rPr>
+          <w:bCs/>
+          <w:sz w:val="28"/>
+          <w:szCs w:val="28"/>
+        </w:rPr>
+        <w:t>.</w:t>
       </w:r>
     </w:p>
     <w:p>
@@ -6634,12 +6504,552 @@
         <w:rPr>
           <w:b/>
           <w:bCs/>
+          <w:sz w:val="28"/>
+          <w:szCs w:val="28"/>
+        </w:rPr>
+        <w:t>Представление графа</w:t>
+      </w:r>
+    </w:p>
+    <w:p>
+      <w:pPr>
+        <w:spacing w:line="360" w:lineRule="auto"/>
+        <w:ind w:firstLine="709"/>
+        <w:rPr>
+          <w:sz w:val="28"/>
+          <w:szCs w:val="28"/>
+        </w:rPr>
+      </w:pPr>
+      <w:r>
+        <w:rPr>
+          <w:sz w:val="28"/>
+          <w:szCs w:val="28"/>
+        </w:rPr>
+        <w:t xml:space="preserve">В качестве основной структуры данных, используемой в программе, выступает ориентированный взвешенный граф, который описан в классе </w:t>
+      </w:r>
+      <w:r>
+        <w:rPr>
+          <w:b/>
+          <w:bCs/>
+          <w:sz w:val="28"/>
+          <w:szCs w:val="28"/>
+          <w:lang w:val="en-US"/>
+        </w:rPr>
+        <w:t>Graph</w:t>
+      </w:r>
+      <w:r>
+        <w:rPr>
+          <w:sz w:val="28"/>
+          <w:szCs w:val="28"/>
+        </w:rPr>
+        <w:t xml:space="preserve">. </w:t>
+      </w:r>
+      <w:r>
+        <w:rPr>
+          <w:sz w:val="28"/>
+          <w:szCs w:val="28"/>
+        </w:rPr>
+        <w:t xml:space="preserve">Граф описывается двумя полями. Первое поле </w:t>
+      </w:r>
+      <w:r>
+        <w:rPr>
+          <w:sz w:val="28"/>
+          <w:szCs w:val="28"/>
+        </w:rPr>
+        <w:t>– словарь вершин</w:t>
+      </w:r>
+      <w:r>
+        <w:rPr>
+          <w:sz w:val="28"/>
+          <w:szCs w:val="28"/>
+        </w:rPr>
+        <w:t xml:space="preserve"> с порядковым номером вершины в качестве ключа и позицией вершины на плоскости в качестве значения. Второе поле – матрица весов </w:t>
+      </w:r>
+      <w:r>
+        <w:rPr>
+          <w:sz w:val="28"/>
+          <w:szCs w:val="28"/>
+        </w:rPr>
+        <w:t>–</w:t>
+      </w:r>
+      <w:r>
+        <w:rPr>
+          <w:sz w:val="28"/>
+          <w:szCs w:val="28"/>
+        </w:rPr>
+        <w:t xml:space="preserve"> </w:t>
+      </w:r>
+      <w:r>
+        <w:rPr>
+          <w:sz w:val="28"/>
+          <w:szCs w:val="28"/>
+        </w:rPr>
+        <w:t>словарь, где ключ – это начальная вершина ребра, а значение – коллекция пар</w:t>
+      </w:r>
+      <w:r>
+        <w:rPr>
+          <w:sz w:val="28"/>
+          <w:szCs w:val="28"/>
+        </w:rPr>
+        <w:t>, состоящих</w:t>
+      </w:r>
+      <w:r>
+        <w:rPr>
+          <w:sz w:val="28"/>
+          <w:szCs w:val="28"/>
+        </w:rPr>
+        <w:t xml:space="preserve"> из конечной вершин</w:t>
+      </w:r>
+      <w:r>
+        <w:rPr>
+          <w:sz w:val="28"/>
+          <w:szCs w:val="28"/>
+        </w:rPr>
+        <w:t>ы</w:t>
+      </w:r>
+      <w:r>
+        <w:rPr>
+          <w:sz w:val="28"/>
+          <w:szCs w:val="28"/>
+        </w:rPr>
+        <w:t xml:space="preserve"> и </w:t>
+      </w:r>
+      <w:r>
+        <w:rPr>
+          <w:sz w:val="28"/>
+          <w:szCs w:val="28"/>
+        </w:rPr>
+        <w:t>соответствующего ребру веса. Для построения графа реализованы методы для добавления в граф</w:t>
+      </w:r>
+      <w:r>
+        <w:rPr>
+          <w:sz w:val="28"/>
+          <w:szCs w:val="28"/>
+        </w:rPr>
+        <w:t xml:space="preserve"> </w:t>
+      </w:r>
+      <w:r>
+        <w:rPr>
+          <w:sz w:val="28"/>
+          <w:szCs w:val="28"/>
+        </w:rPr>
+        <w:t>или удаления</w:t>
+      </w:r>
+      <w:r>
+        <w:rPr>
+          <w:sz w:val="28"/>
+          <w:szCs w:val="28"/>
+        </w:rPr>
+        <w:t xml:space="preserve"> ребра или вершины. </w:t>
+      </w:r>
+      <w:r>
+        <w:rPr>
+          <w:sz w:val="28"/>
+          <w:szCs w:val="28"/>
+        </w:rPr>
+        <w:t>Помимо этого,</w:t>
+      </w:r>
+      <w:r>
+        <w:rPr>
+          <w:sz w:val="28"/>
+          <w:szCs w:val="28"/>
+        </w:rPr>
+        <w:t xml:space="preserve"> </w:t>
+      </w:r>
+      <w:r>
+        <w:rPr>
+          <w:sz w:val="28"/>
+          <w:szCs w:val="28"/>
+        </w:rPr>
+        <w:t xml:space="preserve">были </w:t>
+      </w:r>
+      <w:r>
+        <w:rPr>
+          <w:sz w:val="28"/>
+          <w:szCs w:val="28"/>
+        </w:rPr>
+        <w:t>реализованы</w:t>
+      </w:r>
+      <w:r>
+        <w:rPr>
+          <w:sz w:val="28"/>
+          <w:szCs w:val="28"/>
+        </w:rPr>
+        <w:t xml:space="preserve"> геттеры </w:t>
+      </w:r>
+      <w:r>
+        <w:rPr>
+          <w:sz w:val="28"/>
+          <w:szCs w:val="28"/>
+        </w:rPr>
+        <w:t>как для обоих словарей в целом, так и для</w:t>
+      </w:r>
+      <w:r>
+        <w:rPr>
+          <w:sz w:val="28"/>
+          <w:szCs w:val="28"/>
+        </w:rPr>
+        <w:t xml:space="preserve"> </w:t>
+      </w:r>
+      <w:r>
+        <w:rPr>
+          <w:sz w:val="28"/>
+          <w:szCs w:val="28"/>
+        </w:rPr>
+        <w:t>позиции конкретной вершины или веса конкретного ребра</w:t>
+      </w:r>
+      <w:r>
+        <w:rPr>
+          <w:sz w:val="28"/>
+          <w:szCs w:val="28"/>
+        </w:rPr>
+        <w:t>, а также</w:t>
+      </w:r>
+      <w:r>
+        <w:rPr>
+          <w:sz w:val="28"/>
+          <w:szCs w:val="28"/>
+        </w:rPr>
+        <w:t xml:space="preserve"> созданы</w:t>
+      </w:r>
+      <w:r>
+        <w:rPr>
+          <w:sz w:val="28"/>
+          <w:szCs w:val="28"/>
+        </w:rPr>
+        <w:t xml:space="preserve"> методы д</w:t>
+      </w:r>
+      <w:r>
+        <w:rPr>
+          <w:sz w:val="28"/>
+          <w:szCs w:val="28"/>
+        </w:rPr>
+        <w:t xml:space="preserve">ля </w:t>
+      </w:r>
+      <w:r>
+        <w:rPr>
+          <w:sz w:val="28"/>
+          <w:szCs w:val="28"/>
+        </w:rPr>
+        <w:t>проверки графа на наличие определённых рёбер или вершин</w:t>
+      </w:r>
+      <w:r>
+        <w:rPr>
+          <w:sz w:val="28"/>
+          <w:szCs w:val="28"/>
+        </w:rPr>
+        <w:t>.</w:t>
+      </w:r>
+    </w:p>
+    <w:p>
+      <w:pPr>
+        <w:spacing w:line="360" w:lineRule="auto"/>
+        <w:ind w:firstLine="709"/>
+        <w:rPr>
+          <w:sz w:val="28"/>
+          <w:szCs w:val="28"/>
+        </w:rPr>
+      </w:pPr>
+    </w:p>
+    <w:p>
+      <w:pPr>
+        <w:spacing w:line="360" w:lineRule="auto"/>
+        <w:ind w:firstLine="709"/>
+        <w:rPr>
+          <w:b/>
+          <w:bCs/>
+          <w:sz w:val="28"/>
+          <w:szCs w:val="28"/>
+        </w:rPr>
+      </w:pPr>
+      <w:r>
+        <w:rPr>
+          <w:b/>
+          <w:bCs/>
+          <w:sz w:val="28"/>
+          <w:szCs w:val="28"/>
+        </w:rPr>
+        <w:t>3</w:t>
+      </w:r>
+      <w:r>
+        <w:rPr>
+          <w:b/>
+          <w:bCs/>
+          <w:sz w:val="28"/>
+          <w:szCs w:val="28"/>
+        </w:rPr>
+        <w:t>.</w:t>
+      </w:r>
+      <w:r>
+        <w:rPr>
+          <w:b/>
+          <w:bCs/>
+          <w:sz w:val="28"/>
+          <w:szCs w:val="28"/>
+        </w:rPr>
+        <w:t>2</w:t>
+      </w:r>
+      <w:r>
+        <w:rPr>
+          <w:b/>
+          <w:bCs/>
+          <w:sz w:val="28"/>
+          <w:szCs w:val="28"/>
+        </w:rPr>
+        <w:t xml:space="preserve">. </w:t>
+      </w:r>
+      <w:r>
+        <w:rPr>
+          <w:b/>
+          <w:bCs/>
+          <w:sz w:val="28"/>
+          <w:szCs w:val="28"/>
+        </w:rPr>
+        <w:t>Реализация алгоритма</w:t>
+      </w:r>
+    </w:p>
+    <w:p>
+      <w:pPr>
+        <w:spacing w:line="360" w:lineRule="auto"/>
+        <w:ind w:firstLine="709"/>
+        <w:rPr>
+          <w:sz w:val="28"/>
+          <w:szCs w:val="28"/>
+        </w:rPr>
+      </w:pPr>
+      <w:r>
+        <w:rPr>
+          <w:sz w:val="28"/>
+          <w:szCs w:val="28"/>
+        </w:rPr>
+        <w:t>При реализации алгоритма А* необходимо было учитывать тот факт, что для реализации этого алгоритма необходимо иметь доступ к промежуточным данным.</w:t>
+      </w:r>
+      <w:r>
+        <w:rPr>
+          <w:sz w:val="28"/>
+          <w:szCs w:val="28"/>
+        </w:rPr>
+        <w:t xml:space="preserve"> В такой ситуации возможно два подхода: либо на каждом этапе алгоритма выводить изменения на экран, либо сохранять промежуточные данные и выводить их уже после выполнения алгоритма. Был выбран второй способ по двум основным причинам: во-первых, сохранение </w:t>
+      </w:r>
+      <w:r>
+        <w:rPr>
+          <w:sz w:val="28"/>
+          <w:szCs w:val="28"/>
+        </w:rPr>
+        <w:t xml:space="preserve">промежуточных результатов и их использование после завершения алгоритма позволяет просматривать шаги не только по прямому порядку их выполнения, но и в обратном порядке (возможность прокручивать шаги назад); во-вторых, данная реализация </w:t>
+      </w:r>
+      <w:r>
+        <w:rPr>
+          <w:sz w:val="28"/>
+          <w:szCs w:val="28"/>
+        </w:rPr>
+        <w:t>позволяет уже при начале визуализации понимать, успешно ли выполнится алгоритм или же нет. Выполнение и хранения результатов</w:t>
+      </w:r>
+      <w:r>
+        <w:rPr>
+          <w:sz w:val="28"/>
+          <w:szCs w:val="28"/>
+        </w:rPr>
+        <w:t xml:space="preserve"> происходит в классе </w:t>
+      </w:r>
+      <w:proofErr w:type="spellStart"/>
+      <w:r>
+        <w:rPr>
+          <w:sz w:val="28"/>
+          <w:szCs w:val="28"/>
+          <w:lang w:val="en-US"/>
+        </w:rPr>
+        <w:t>AStar</w:t>
+      </w:r>
+      <w:proofErr w:type="spellEnd"/>
+      <w:r>
+        <w:rPr>
+          <w:sz w:val="28"/>
+          <w:szCs w:val="28"/>
+        </w:rPr>
+        <w:t xml:space="preserve">. </w:t>
+      </w:r>
+      <w:r>
+        <w:rPr>
+          <w:sz w:val="28"/>
+          <w:szCs w:val="28"/>
+        </w:rPr>
+        <w:t xml:space="preserve">Выполнение самого алгоритма происходит в конструкторе при передаче начальной и конечной вершины, выбранной </w:t>
+      </w:r>
+      <w:r>
+        <w:rPr>
+          <w:sz w:val="28"/>
+          <w:szCs w:val="28"/>
+        </w:rPr>
+        <w:lastRenderedPageBreak/>
+        <w:t xml:space="preserve">эвристики и самого графа. Всего имеется 4 варианта эвристики: </w:t>
+      </w:r>
+      <w:r>
+        <w:rPr>
+          <w:sz w:val="28"/>
+          <w:szCs w:val="28"/>
+        </w:rPr>
+        <w:t>р</w:t>
+      </w:r>
+      <w:r>
+        <w:rPr>
+          <w:sz w:val="28"/>
+          <w:szCs w:val="28"/>
+        </w:rPr>
+        <w:t>асстояние Чебышева</w:t>
+      </w:r>
+      <w:r>
+        <w:rPr>
+          <w:sz w:val="28"/>
+          <w:szCs w:val="28"/>
+        </w:rPr>
+        <w:t xml:space="preserve">, </w:t>
+      </w:r>
+      <w:r>
+        <w:rPr>
+          <w:sz w:val="28"/>
+          <w:szCs w:val="28"/>
+        </w:rPr>
+        <w:t>Манхэттенская метрика</w:t>
+      </w:r>
+      <w:r>
+        <w:rPr>
+          <w:sz w:val="28"/>
+          <w:szCs w:val="28"/>
+        </w:rPr>
+        <w:t xml:space="preserve">, </w:t>
+      </w:r>
+      <w:r>
+        <w:rPr>
+          <w:sz w:val="28"/>
+          <w:szCs w:val="28"/>
+        </w:rPr>
+        <w:t>Евклидово расстояние</w:t>
+      </w:r>
+      <w:r>
+        <w:rPr>
+          <w:sz w:val="28"/>
+          <w:szCs w:val="28"/>
+        </w:rPr>
+        <w:t xml:space="preserve"> и н</w:t>
+      </w:r>
+      <w:r>
+        <w:rPr>
+          <w:sz w:val="28"/>
+          <w:szCs w:val="28"/>
+        </w:rPr>
+        <w:t>улевая эвристика (</w:t>
+      </w:r>
+      <w:r>
+        <w:rPr>
+          <w:sz w:val="28"/>
+          <w:szCs w:val="28"/>
+        </w:rPr>
+        <w:t xml:space="preserve">в этом случае алгоритм представляет из себя </w:t>
+      </w:r>
+      <w:r>
+        <w:rPr>
+          <w:sz w:val="28"/>
+          <w:szCs w:val="28"/>
+        </w:rPr>
+        <w:t>алгоритм Дейкстры)</w:t>
+      </w:r>
+      <w:r>
+        <w:rPr>
+          <w:sz w:val="28"/>
+          <w:szCs w:val="28"/>
+        </w:rPr>
+        <w:t xml:space="preserve">. </w:t>
+      </w:r>
+    </w:p>
+    <w:p>
+      <w:pPr>
+        <w:spacing w:line="360" w:lineRule="auto"/>
+        <w:ind w:firstLine="709"/>
+        <w:rPr>
+          <w:sz w:val="28"/>
+          <w:szCs w:val="28"/>
+        </w:rPr>
+      </w:pPr>
+      <w:r>
+        <w:rPr>
+          <w:sz w:val="28"/>
+          <w:szCs w:val="28"/>
+        </w:rPr>
+        <w:t>Суть самого алгоритма – поиск минимального пути</w:t>
+      </w:r>
+      <w:r>
+        <w:rPr>
+          <w:sz w:val="28"/>
+          <w:szCs w:val="28"/>
+        </w:rPr>
+        <w:t xml:space="preserve"> в графе при помощи оценок пути от конкретной точки до требуемой точки. Иными словами, </w:t>
+      </w:r>
+      <w:r>
+        <w:rPr>
+          <w:sz w:val="28"/>
+          <w:szCs w:val="28"/>
+        </w:rPr>
+        <w:t>при построении пути рассматриваются не все точки подряд</w:t>
+      </w:r>
+      <w:r>
+        <w:rPr>
+          <w:sz w:val="28"/>
+          <w:szCs w:val="28"/>
+        </w:rPr>
+        <w:t>, а те для которых эвристическая оценка пути минимальна на данном шаге.</w:t>
+      </w:r>
+      <w:r>
+        <w:rPr>
+          <w:sz w:val="28"/>
+          <w:szCs w:val="28"/>
+        </w:rPr>
+        <w:t xml:space="preserve"> </w:t>
+      </w:r>
+      <w:r>
+        <w:rPr>
+          <w:sz w:val="28"/>
+          <w:szCs w:val="28"/>
+        </w:rPr>
+        <w:t>В результате выполнения алгоритма мы получаем кратчайший путь, который возможно и не полностью достоверный (так как используется эвристика), но который получен за более быстрое время. Хранение эвристических оценок происходи в мин-куче, что уменьшает время доступа к вершине с наименьшей эвристической оценкой.</w:t>
+      </w:r>
+    </w:p>
+    <w:p>
+      <w:pPr>
+        <w:spacing w:line="360" w:lineRule="auto"/>
+        <w:ind w:firstLine="709"/>
+      </w:pPr>
+      <w:r>
+        <w:rPr>
+          <w:sz w:val="28"/>
+          <w:szCs w:val="28"/>
+        </w:rPr>
+        <w:t xml:space="preserve">На каждом шаге алгоритм запоминает эвристику и эвристическую оценку пути каждой рассмотренной вершины, а также ребро, по которому прошёл алгоритм на данном шаге. </w:t>
+      </w:r>
+      <w:r>
+        <w:rPr>
+          <w:sz w:val="28"/>
+          <w:szCs w:val="28"/>
+        </w:rPr>
+        <w:t>Также алгоритм содержит следующие поля: кол-во шагов работы алгоритма, стартовая и финальная вершины, список рёбер в полученном пути и его длина</w:t>
+      </w:r>
+      <w:r>
+        <w:rPr>
+          <w:sz w:val="28"/>
+          <w:szCs w:val="28"/>
+        </w:rPr>
+        <w:t xml:space="preserve"> (под длинной пути подразумевается сумма весов рёбер, из которых он состоит). Для каждого поля реализованы соответствующие геттеры.</w:t>
+      </w:r>
+    </w:p>
+    <w:p>
+      <w:pPr>
+        <w:spacing w:line="360" w:lineRule="auto"/>
+        <w:ind w:firstLine="709"/>
+        <w:rPr>
           <w:color w:val="FF0000"/>
           <w:sz w:val="28"/>
           <w:szCs w:val="28"/>
         </w:rPr>
-        <w:t>Структуры данных</w:t>
-      </w:r>
+      </w:pPr>
     </w:p>
     <w:p>
       <w:pPr>
@@ -6652,56 +7062,960 @@
           <w:szCs w:val="28"/>
         </w:rPr>
       </w:pPr>
+      <w:r>
+        <w:rPr>
+          <w:b/>
+          <w:bCs/>
+          <w:sz w:val="28"/>
+          <w:szCs w:val="28"/>
+        </w:rPr>
+        <w:t>3</w:t>
+      </w:r>
+      <w:r>
+        <w:rPr>
+          <w:b/>
+          <w:bCs/>
+          <w:sz w:val="28"/>
+          <w:szCs w:val="28"/>
+        </w:rPr>
+        <w:t>.</w:t>
+      </w:r>
+      <w:r>
+        <w:rPr>
+          <w:b/>
+          <w:bCs/>
+          <w:sz w:val="28"/>
+          <w:szCs w:val="28"/>
+        </w:rPr>
+        <w:t>3</w:t>
+      </w:r>
+      <w:r>
+        <w:rPr>
+          <w:b/>
+          <w:bCs/>
+          <w:sz w:val="28"/>
+          <w:szCs w:val="28"/>
+        </w:rPr>
+        <w:t xml:space="preserve">. </w:t>
+      </w:r>
+      <w:r>
+        <w:rPr>
+          <w:b/>
+          <w:bCs/>
+          <w:sz w:val="28"/>
+          <w:szCs w:val="28"/>
+        </w:rPr>
+        <w:t>Графический интерфейс</w:t>
+      </w:r>
     </w:p>
     <w:p>
       <w:pPr>
         <w:spacing w:line="360" w:lineRule="auto"/>
         <w:ind w:firstLine="709"/>
         <w:rPr>
-          <w:b/>
-          <w:bCs/>
+          <w:sz w:val="28"/>
+          <w:szCs w:val="28"/>
+        </w:rPr>
+      </w:pPr>
+      <w:r>
+        <w:rPr>
+          <w:sz w:val="28"/>
+          <w:szCs w:val="28"/>
+        </w:rPr>
+        <w:t xml:space="preserve">Графический интерфейс реализован </w:t>
+      </w:r>
+      <w:r>
+        <w:rPr>
+          <w:sz w:val="28"/>
+          <w:szCs w:val="28"/>
+        </w:rPr>
+        <w:t xml:space="preserve">с помощью библиотеки </w:t>
+      </w:r>
+      <w:r>
+        <w:rPr>
+          <w:sz w:val="28"/>
+          <w:szCs w:val="28"/>
+          <w:lang w:val="en-US"/>
+        </w:rPr>
+        <w:t>JavaFX</w:t>
+      </w:r>
+      <w:r>
+        <w:rPr>
+          <w:sz w:val="28"/>
+          <w:szCs w:val="28"/>
+        </w:rPr>
+        <w:t xml:space="preserve">. </w:t>
+      </w:r>
+      <w:r>
+        <w:rPr>
+          <w:sz w:val="28"/>
+          <w:szCs w:val="28"/>
+        </w:rPr>
+        <w:t xml:space="preserve">В начале </w:t>
+      </w:r>
+      <w:r>
+        <w:rPr>
+          <w:sz w:val="28"/>
+          <w:szCs w:val="28"/>
+        </w:rPr>
+        <w:t>программа загружает</w:t>
+      </w:r>
+      <w:r>
+        <w:rPr>
+          <w:sz w:val="28"/>
+          <w:szCs w:val="28"/>
+        </w:rPr>
+        <w:t xml:space="preserve"> макет </w:t>
+      </w:r>
+      <w:proofErr w:type="gramStart"/>
+      <w:r>
+        <w:rPr>
+          <w:sz w:val="28"/>
+          <w:szCs w:val="28"/>
+        </w:rPr>
+        <w:t xml:space="preserve">формата </w:t>
+      </w:r>
+      <w:r>
+        <w:rPr>
+          <w:sz w:val="28"/>
+          <w:szCs w:val="28"/>
+        </w:rPr>
+        <w:t>.</w:t>
+      </w:r>
+      <w:proofErr w:type="spellStart"/>
+      <w:r>
+        <w:rPr>
+          <w:sz w:val="28"/>
+          <w:szCs w:val="28"/>
+        </w:rPr>
+        <w:t>fxml</w:t>
+      </w:r>
+      <w:proofErr w:type="spellEnd"/>
+      <w:proofErr w:type="gramEnd"/>
+      <w:r>
+        <w:rPr>
+          <w:sz w:val="28"/>
+          <w:szCs w:val="28"/>
+        </w:rPr>
+        <w:t xml:space="preserve">, затем функционал дополняется специальным контроллером, реализованным в классе </w:t>
+      </w:r>
+      <w:proofErr w:type="spellStart"/>
+      <w:r>
+        <w:rPr>
+          <w:sz w:val="28"/>
+          <w:szCs w:val="28"/>
+          <w:lang w:val="en-US"/>
+        </w:rPr>
+        <w:t>MainViewC</w:t>
+      </w:r>
+      <w:r>
+        <w:rPr>
+          <w:sz w:val="28"/>
+          <w:szCs w:val="28"/>
+          <w:lang w:val="en-US"/>
+        </w:rPr>
+        <w:t>o</w:t>
+      </w:r>
+      <w:r>
+        <w:rPr>
+          <w:sz w:val="28"/>
+          <w:szCs w:val="28"/>
+          <w:lang w:val="en-US"/>
+        </w:rPr>
+        <w:t>ntroller</w:t>
+      </w:r>
+      <w:proofErr w:type="spellEnd"/>
+      <w:r>
+        <w:rPr>
+          <w:sz w:val="28"/>
+          <w:szCs w:val="28"/>
+        </w:rPr>
+        <w:t xml:space="preserve">, содержащем обработчики событий </w:t>
+      </w:r>
+      <w:r>
+        <w:rPr>
+          <w:sz w:val="28"/>
+          <w:szCs w:val="28"/>
+        </w:rPr>
+        <w:t>окна</w:t>
+      </w:r>
+      <w:r>
+        <w:rPr>
+          <w:sz w:val="28"/>
+          <w:szCs w:val="28"/>
+        </w:rPr>
+        <w:t>.</w:t>
+      </w:r>
+      <w:r>
+        <w:rPr>
+          <w:sz w:val="28"/>
+          <w:szCs w:val="28"/>
+        </w:rPr>
+        <w:t xml:space="preserve"> </w:t>
+      </w:r>
+      <w:r>
+        <w:rPr>
+          <w:sz w:val="28"/>
+          <w:szCs w:val="28"/>
+        </w:rPr>
+        <w:t xml:space="preserve">В результате пользователь получает </w:t>
+      </w:r>
+      <w:r>
+        <w:rPr>
+          <w:sz w:val="28"/>
+          <w:szCs w:val="28"/>
+        </w:rPr>
+        <w:t>рабочий графический интерфейс (см. рис</w:t>
+      </w:r>
+      <w:r>
+        <w:rPr>
+          <w:sz w:val="28"/>
+          <w:szCs w:val="28"/>
+        </w:rPr>
+        <w:t xml:space="preserve"> 2</w:t>
+      </w:r>
+      <w:r>
+        <w:rPr>
+          <w:sz w:val="28"/>
+          <w:szCs w:val="28"/>
+        </w:rPr>
+        <w:t>)</w:t>
+      </w:r>
+      <w:r>
+        <w:rPr>
+          <w:sz w:val="28"/>
+          <w:szCs w:val="28"/>
+        </w:rPr>
+        <w:t>. Всё рабочее окно можно логически разделить на три части: панель инструментов, полотно для графа и панель для вывода сообщений.</w:t>
+      </w:r>
+    </w:p>
+    <w:p>
+      <w:pPr>
+        <w:spacing w:line="360" w:lineRule="auto"/>
+        <w:ind w:firstLine="709"/>
+        <w:jc w:val="center"/>
+        <w:rPr>
+          <w:sz w:val="28"/>
+          <w:szCs w:val="28"/>
+        </w:rPr>
+      </w:pPr>
+      <w:r>
+        <w:rPr>
+          <w:noProof/>
+          <w:sz w:val="28"/>
+          <w:szCs w:val="28"/>
+        </w:rPr>
+        <w:lastRenderedPageBreak/>
+        <w:pict w14:anchorId="7BC52145">
+          <v:shape id="Рисунок 1" o:spid="_x0000_i1034" type="#_x0000_t75" style="width:412.2pt;height:287.4pt;visibility:visible;mso-wrap-style:square">
+            <v:imagedata r:id="rId10" o:title=""/>
+          </v:shape>
+        </w:pict>
+      </w:r>
+    </w:p>
+    <w:p>
+      <w:pPr>
+        <w:spacing w:line="360" w:lineRule="auto"/>
+        <w:ind w:left="1843"/>
+        <w:rPr>
+          <w:bCs/>
+          <w:sz w:val="28"/>
+          <w:szCs w:val="28"/>
+        </w:rPr>
+      </w:pPr>
+      <w:r>
+        <w:rPr>
+          <w:bCs/>
+          <w:sz w:val="28"/>
+          <w:szCs w:val="28"/>
+        </w:rPr>
+        <w:t xml:space="preserve">Рисунок </w:t>
+      </w:r>
+      <w:r>
+        <w:rPr>
+          <w:bCs/>
+          <w:sz w:val="28"/>
+          <w:szCs w:val="28"/>
+        </w:rPr>
+        <w:t>2</w:t>
+      </w:r>
+      <w:r>
+        <w:rPr>
+          <w:bCs/>
+          <w:sz w:val="28"/>
+          <w:szCs w:val="28"/>
+        </w:rPr>
+        <w:t xml:space="preserve"> – </w:t>
+      </w:r>
+      <w:r>
+        <w:rPr>
+          <w:bCs/>
+          <w:sz w:val="28"/>
+          <w:szCs w:val="28"/>
+        </w:rPr>
+        <w:t>Графический интерфейс пользователя</w:t>
+      </w:r>
+      <w:r>
+        <w:rPr>
+          <w:bCs/>
+          <w:sz w:val="28"/>
+          <w:szCs w:val="28"/>
+        </w:rPr>
+        <w:t>.</w:t>
+      </w:r>
+    </w:p>
+    <w:p>
+      <w:pPr>
+        <w:spacing w:line="360" w:lineRule="auto"/>
+        <w:ind w:left="1843"/>
+        <w:rPr>
+          <w:bCs/>
+          <w:sz w:val="28"/>
+          <w:szCs w:val="28"/>
+        </w:rPr>
+      </w:pPr>
+    </w:p>
+    <w:p>
+      <w:pPr>
+        <w:spacing w:line="360" w:lineRule="auto"/>
+        <w:ind w:firstLine="709"/>
+        <w:rPr>
+          <w:sz w:val="28"/>
+          <w:szCs w:val="28"/>
+        </w:rPr>
+      </w:pPr>
+      <w:r>
+        <w:rPr>
+          <w:sz w:val="28"/>
+          <w:szCs w:val="28"/>
+        </w:rPr>
+        <w:t>Панель инструментов включает себя возможность выбрать действие над полотном (создать вершину, соединить вершины, удалить вершину</w:t>
+      </w:r>
+      <w:r>
+        <w:rPr>
+          <w:sz w:val="28"/>
+          <w:szCs w:val="28"/>
+        </w:rPr>
+        <w:t>/</w:t>
+      </w:r>
+      <w:r>
+        <w:rPr>
+          <w:sz w:val="28"/>
+          <w:szCs w:val="28"/>
+        </w:rPr>
+        <w:t>ребро), выбрать эвристику, загрузить граф из файла или сохранить его, начать визуализацию алгоритма</w:t>
+      </w:r>
+      <w:r>
+        <w:rPr>
+          <w:sz w:val="28"/>
+          <w:szCs w:val="28"/>
+        </w:rPr>
+        <w:t>. При этом некоторые клавиши будут недоступны, пока не будут выполнены соответствующие для них требования. Например, кнопка запуска визуализации не будет доступна, пока не будет выбрана эвристика.</w:t>
+      </w:r>
+      <w:r>
+        <w:rPr>
+          <w:sz w:val="28"/>
+          <w:szCs w:val="28"/>
+        </w:rPr>
+        <w:t xml:space="preserve"> Также существует возможность открыть окно с подробным описанием алгоритма.</w:t>
+      </w:r>
+    </w:p>
+    <w:p>
+      <w:pPr>
+        <w:spacing w:line="360" w:lineRule="auto"/>
+        <w:ind w:firstLine="709"/>
+        <w:rPr>
+          <w:sz w:val="28"/>
+          <w:szCs w:val="28"/>
+        </w:rPr>
+      </w:pPr>
+      <w:r>
+        <w:rPr>
+          <w:sz w:val="28"/>
+          <w:szCs w:val="28"/>
+        </w:rPr>
+        <w:t>Панель с сообщениями выводит подсказки для пользователя касательно интерфейса и хода работы, а также информацию о выполнении алгоритма, после начала его визуализации.</w:t>
+      </w:r>
+      <w:r>
+        <w:rPr>
+          <w:sz w:val="28"/>
+          <w:szCs w:val="28"/>
+        </w:rPr>
+        <w:t xml:space="preserve"> Методы для вывода сообщений на экран находятся в статическом классе </w:t>
+      </w:r>
+      <w:r>
+        <w:rPr>
+          <w:sz w:val="28"/>
+          <w:szCs w:val="28"/>
+          <w:lang w:val="en-US"/>
+        </w:rPr>
+        <w:t>Message</w:t>
+      </w:r>
+      <w:r>
+        <w:rPr>
+          <w:sz w:val="28"/>
+          <w:szCs w:val="28"/>
+        </w:rPr>
+        <w:t xml:space="preserve">. </w:t>
+      </w:r>
+      <w:r>
+        <w:rPr>
+          <w:sz w:val="28"/>
+          <w:szCs w:val="28"/>
+        </w:rPr>
+        <w:t xml:space="preserve">Статичность методов обусловлена тем, что возможность послать сообщение необходима из разных уровней визуализации </w:t>
+      </w:r>
+      <w:r>
+        <w:rPr>
+          <w:sz w:val="28"/>
+          <w:szCs w:val="28"/>
+        </w:rPr>
+        <w:t>интерфейса</w:t>
+      </w:r>
+      <w:r>
+        <w:rPr>
+          <w:sz w:val="28"/>
+          <w:szCs w:val="28"/>
+        </w:rPr>
+        <w:t>.</w:t>
+      </w:r>
+    </w:p>
+    <w:p>
+      <w:pPr>
+        <w:spacing w:line="360" w:lineRule="auto"/>
+        <w:ind w:firstLine="709"/>
+        <w:rPr>
+          <w:sz w:val="28"/>
+          <w:szCs w:val="28"/>
+        </w:rPr>
+      </w:pPr>
+      <w:r>
+        <w:rPr>
+          <w:sz w:val="28"/>
+          <w:szCs w:val="28"/>
+        </w:rPr>
+        <w:t xml:space="preserve">Работа с полотном реализована в классе </w:t>
+      </w:r>
+      <w:r>
+        <w:rPr>
+          <w:b/>
+          <w:bCs/>
+          <w:sz w:val="28"/>
+          <w:szCs w:val="28"/>
+          <w:lang w:val="en-US"/>
+        </w:rPr>
+        <w:t>Canvas</w:t>
+      </w:r>
+      <w:r>
+        <w:rPr>
+          <w:sz w:val="28"/>
+          <w:szCs w:val="28"/>
+        </w:rPr>
+        <w:t xml:space="preserve">, который хранит граф и позволяет интерактивно его изменять. Если </w:t>
+      </w:r>
+      <w:r>
+        <w:rPr>
+          <w:sz w:val="28"/>
+          <w:szCs w:val="28"/>
+        </w:rPr>
+        <w:t xml:space="preserve">в классе графа существуют методы </w:t>
+      </w:r>
+      <w:r>
+        <w:rPr>
+          <w:sz w:val="28"/>
+          <w:szCs w:val="28"/>
+        </w:rPr>
+        <w:lastRenderedPageBreak/>
+        <w:t xml:space="preserve">для добавления в модель рёбер и вершин, то в классе полотна реализованы методы для добавления рёбер и вершин на экран и удаления их оттуда. После каждого изменения происходит отрисовка </w:t>
+      </w:r>
+      <w:r>
+        <w:rPr>
+          <w:sz w:val="28"/>
+          <w:szCs w:val="28"/>
+        </w:rPr>
+        <w:t>полотна</w:t>
+      </w:r>
+      <w:r>
+        <w:rPr>
+          <w:sz w:val="28"/>
+          <w:szCs w:val="28"/>
+        </w:rPr>
+        <w:t xml:space="preserve"> с начала</w:t>
+      </w:r>
+      <w:r>
+        <w:rPr>
+          <w:sz w:val="28"/>
+          <w:szCs w:val="28"/>
+        </w:rPr>
+        <w:t xml:space="preserve"> (для этого созданы отдельные методы) </w:t>
+      </w:r>
+      <w:r>
+        <w:rPr>
+          <w:sz w:val="28"/>
+          <w:szCs w:val="28"/>
+        </w:rPr>
+        <w:t>согласно хранящемуся</w:t>
+      </w:r>
+      <w:r>
+        <w:rPr>
+          <w:sz w:val="28"/>
+          <w:szCs w:val="28"/>
+        </w:rPr>
+        <w:t xml:space="preserve"> в памяти</w:t>
+      </w:r>
+      <w:r>
+        <w:rPr>
+          <w:sz w:val="28"/>
+          <w:szCs w:val="28"/>
+        </w:rPr>
+        <w:t xml:space="preserve"> графу</w:t>
+      </w:r>
+      <w:r>
+        <w:rPr>
+          <w:sz w:val="28"/>
+          <w:szCs w:val="28"/>
+        </w:rPr>
+        <w:t xml:space="preserve">, чтобы избежать возможных ошибок </w:t>
+      </w:r>
+      <w:r>
+        <w:rPr>
+          <w:sz w:val="28"/>
+          <w:szCs w:val="28"/>
+        </w:rPr>
+        <w:t xml:space="preserve">в согласовании графа в памяти и графа на экране. </w:t>
+      </w:r>
+      <w:r>
+        <w:rPr>
+          <w:sz w:val="28"/>
+          <w:szCs w:val="28"/>
+        </w:rPr>
+        <w:t xml:space="preserve">Рёбра и вершины на полотне имеют более сложную структуру, нежели в модели, </w:t>
+      </w:r>
+      <w:r>
+        <w:rPr>
+          <w:sz w:val="28"/>
+          <w:szCs w:val="28"/>
+        </w:rPr>
+        <w:t>(ввиду особенностей графического представления),</w:t>
+      </w:r>
+      <w:r>
+        <w:rPr>
+          <w:sz w:val="28"/>
+          <w:szCs w:val="28"/>
+        </w:rPr>
+        <w:t xml:space="preserve"> поэтому для каждого из них реализован свой класс – </w:t>
+      </w:r>
+      <w:r>
+        <w:rPr>
+          <w:sz w:val="28"/>
+          <w:szCs w:val="28"/>
+          <w:lang w:val="en-US"/>
+        </w:rPr>
+        <w:t>Edge</w:t>
+      </w:r>
+      <w:r>
+        <w:rPr>
+          <w:sz w:val="28"/>
+          <w:szCs w:val="28"/>
+        </w:rPr>
+        <w:t xml:space="preserve"> </w:t>
+      </w:r>
+      <w:r>
+        <w:rPr>
+          <w:sz w:val="28"/>
+          <w:szCs w:val="28"/>
+        </w:rPr>
+        <w:t xml:space="preserve">и </w:t>
+      </w:r>
+      <w:r>
+        <w:rPr>
+          <w:sz w:val="28"/>
+          <w:szCs w:val="28"/>
+          <w:lang w:val="en-US"/>
+        </w:rPr>
+        <w:t>Node</w:t>
+      </w:r>
+      <w:r>
+        <w:rPr>
+          <w:sz w:val="28"/>
+          <w:szCs w:val="28"/>
+        </w:rPr>
+        <w:t>.</w:t>
+      </w:r>
+      <w:r>
+        <w:rPr>
+          <w:sz w:val="28"/>
+          <w:szCs w:val="28"/>
+        </w:rPr>
+        <w:t xml:space="preserve"> Так как класс непосредственно связан с отрисовкой графа, в нём также реализованы методы для чтения и вывода на экран графа из файла, а также </w:t>
+      </w:r>
+      <w:r>
+        <w:rPr>
+          <w:sz w:val="28"/>
+          <w:szCs w:val="28"/>
+        </w:rPr>
+        <w:t xml:space="preserve">сохранения графа на экране в файл. </w:t>
+      </w:r>
+      <w:r>
+        <w:rPr>
+          <w:sz w:val="28"/>
+          <w:szCs w:val="28"/>
+        </w:rPr>
+        <w:t xml:space="preserve">При чтении графа из файла координаты вершин масштабируются, чтобы граф поместился на полотно. </w:t>
+      </w:r>
+      <w:r>
+        <w:rPr>
+          <w:sz w:val="28"/>
+          <w:szCs w:val="28"/>
+        </w:rPr>
+        <w:t>Также класс содержит информацию для визуализации результатов алгоритма: рёбра, которые необходимо покрасить, вершины, которые нужно пометить и т.д. – подробнее это будет описано далее.</w:t>
+      </w:r>
+    </w:p>
+    <w:p>
+      <w:pPr>
+        <w:spacing w:line="360" w:lineRule="auto"/>
+        <w:ind w:firstLine="709"/>
+        <w:rPr>
+          <w:sz w:val="28"/>
+          <w:szCs w:val="28"/>
+        </w:rPr>
+      </w:pPr>
+    </w:p>
+    <w:p>
+      <w:pPr>
+        <w:spacing w:line="360" w:lineRule="auto"/>
+        <w:ind w:firstLine="709"/>
+        <w:rPr>
+          <w:b/>
+          <w:bCs/>
+          <w:sz w:val="28"/>
+          <w:szCs w:val="28"/>
+        </w:rPr>
+      </w:pPr>
+      <w:r>
+        <w:rPr>
+          <w:b/>
+          <w:bCs/>
+          <w:sz w:val="28"/>
+          <w:szCs w:val="28"/>
+        </w:rPr>
+        <w:t>3.4 Визуализация алгоритма</w:t>
+      </w:r>
+    </w:p>
+    <w:p>
+      <w:pPr>
+        <w:spacing w:line="360" w:lineRule="auto"/>
+        <w:ind w:firstLine="709"/>
+        <w:rPr>
+          <w:sz w:val="28"/>
+          <w:szCs w:val="28"/>
+        </w:rPr>
+      </w:pPr>
+      <w:r>
+        <w:rPr>
+          <w:sz w:val="28"/>
+          <w:szCs w:val="28"/>
+        </w:rPr>
+        <w:t>При запуске алгоритма пользователем</w:t>
+      </w:r>
+      <w:r>
+        <w:rPr>
+          <w:sz w:val="28"/>
+          <w:szCs w:val="28"/>
+        </w:rPr>
+        <w:t xml:space="preserve">, сначала полностью выполняется алгоритм </w:t>
+      </w:r>
+      <w:r>
+        <w:rPr>
+          <w:sz w:val="28"/>
+          <w:szCs w:val="28"/>
+          <w:lang w:val="en-US"/>
+        </w:rPr>
+        <w:t>A</w:t>
+      </w:r>
+      <w:r>
+        <w:rPr>
+          <w:sz w:val="28"/>
+          <w:szCs w:val="28"/>
+        </w:rPr>
+        <w:t>*</w:t>
+      </w:r>
+      <w:r>
+        <w:rPr>
+          <w:sz w:val="28"/>
+          <w:szCs w:val="28"/>
+        </w:rPr>
+        <w:t xml:space="preserve">, результаты которого затем передаются в отдельный класс – </w:t>
+      </w:r>
+      <w:proofErr w:type="spellStart"/>
+      <w:r>
+        <w:rPr>
+          <w:b/>
+          <w:bCs/>
+          <w:sz w:val="28"/>
+          <w:szCs w:val="28"/>
+          <w:lang w:val="en-US"/>
+        </w:rPr>
+        <w:t>GraphVisuals</w:t>
+      </w:r>
+      <w:proofErr w:type="spellEnd"/>
+      <w:r>
+        <w:rPr>
+          <w:sz w:val="28"/>
+          <w:szCs w:val="28"/>
+        </w:rPr>
+        <w:t>, который содержит сведения о том, какую информацию необходимо выводить на экран (на полотно)</w:t>
+      </w:r>
+      <w:r>
+        <w:rPr>
+          <w:sz w:val="28"/>
+          <w:szCs w:val="28"/>
+        </w:rPr>
+        <w:t xml:space="preserve"> на конкретном шаге. Более конкретно, выводятся следующие промежуточные данные</w:t>
+      </w:r>
+      <w:r>
+        <w:rPr>
+          <w:sz w:val="28"/>
+          <w:szCs w:val="28"/>
+        </w:rPr>
+        <w:t xml:space="preserve"> (см. рис. 3)</w:t>
+      </w:r>
+      <w:r>
+        <w:rPr>
+          <w:sz w:val="28"/>
+          <w:szCs w:val="28"/>
+        </w:rPr>
+        <w:t>: непосредственно сам граф; рёбра, пройденные к моменту данного шага (выделяются зелёным)</w:t>
+      </w:r>
+      <w:r>
+        <w:rPr>
+          <w:sz w:val="28"/>
+          <w:szCs w:val="28"/>
+        </w:rPr>
+        <w:t>;</w:t>
+      </w:r>
+      <w:r>
+        <w:rPr>
+          <w:sz w:val="28"/>
+          <w:szCs w:val="28"/>
+        </w:rPr>
+        <w:t xml:space="preserve"> информация об эвристиках </w:t>
+      </w:r>
+      <w:r>
+        <w:rPr>
+          <w:sz w:val="28"/>
+          <w:szCs w:val="28"/>
+        </w:rPr>
+        <w:t>рассмотренных вершин (в виде текста рядом с вершинами) и на последнем шаге найденный путь (выделяется жёлтым).</w:t>
+      </w:r>
+    </w:p>
+    <w:p>
+      <w:pPr>
+        <w:spacing w:line="360" w:lineRule="auto"/>
+        <w:ind w:firstLine="709"/>
+        <w:jc w:val="center"/>
+        <w:rPr>
+          <w:sz w:val="28"/>
+          <w:szCs w:val="28"/>
+        </w:rPr>
+      </w:pPr>
+      <w:r>
+        <w:rPr>
+          <w:noProof/>
+          <w:sz w:val="28"/>
+          <w:szCs w:val="28"/>
+        </w:rPr>
+        <w:lastRenderedPageBreak/>
+        <w:pict w14:anchorId="5719DB16">
+          <v:shape id="_x0000_i1036" type="#_x0000_t75" style="width:408pt;height:285.6pt;visibility:visible;mso-wrap-style:square">
+            <v:imagedata r:id="rId11" o:title=""/>
+          </v:shape>
+        </w:pict>
+      </w:r>
+    </w:p>
+    <w:p>
+      <w:pPr>
+        <w:spacing w:line="360" w:lineRule="auto"/>
+        <w:jc w:val="center"/>
+        <w:rPr>
+          <w:bCs/>
+          <w:sz w:val="28"/>
+          <w:szCs w:val="28"/>
+        </w:rPr>
+      </w:pPr>
+      <w:r>
+        <w:rPr>
+          <w:bCs/>
+          <w:sz w:val="28"/>
+          <w:szCs w:val="28"/>
+        </w:rPr>
+        <w:t xml:space="preserve">Рисунок </w:t>
+      </w:r>
+      <w:r>
+        <w:rPr>
+          <w:bCs/>
+          <w:sz w:val="28"/>
+          <w:szCs w:val="28"/>
+        </w:rPr>
+        <w:t>3</w:t>
+      </w:r>
+      <w:r>
+        <w:rPr>
+          <w:bCs/>
+          <w:sz w:val="28"/>
+          <w:szCs w:val="28"/>
+        </w:rPr>
+        <w:t xml:space="preserve"> – </w:t>
+      </w:r>
+      <w:r>
+        <w:rPr>
+          <w:bCs/>
+          <w:sz w:val="28"/>
+          <w:szCs w:val="28"/>
+        </w:rPr>
+        <w:t>Визуализация алгоритма</w:t>
+      </w:r>
+    </w:p>
+    <w:p>
+      <w:pPr>
+        <w:spacing w:line="360" w:lineRule="auto"/>
+        <w:jc w:val="center"/>
+        <w:rPr>
+          <w:bCs/>
+          <w:sz w:val="28"/>
+          <w:szCs w:val="28"/>
+        </w:rPr>
+      </w:pPr>
+    </w:p>
+    <w:p>
+      <w:pPr>
+        <w:spacing w:line="360" w:lineRule="auto"/>
+        <w:rPr>
+          <w:bCs/>
+          <w:sz w:val="28"/>
+          <w:szCs w:val="28"/>
+        </w:rPr>
+      </w:pPr>
+      <w:r>
+        <w:rPr>
+          <w:bCs/>
+          <w:sz w:val="28"/>
+          <w:szCs w:val="28"/>
+        </w:rPr>
+        <w:tab/>
+        <w:t>Возможны два режима просмотра алгоритма: переход к следующему шагу происходит автоматически со временем или переход вперёд</w:t>
+      </w:r>
+      <w:r>
+        <w:rPr>
+          <w:bCs/>
+          <w:sz w:val="28"/>
+          <w:szCs w:val="28"/>
+        </w:rPr>
+        <w:t>/</w:t>
+      </w:r>
+      <w:r>
+        <w:rPr>
+          <w:bCs/>
+          <w:sz w:val="28"/>
+          <w:szCs w:val="28"/>
+        </w:rPr>
+        <w:t xml:space="preserve">назад происходит по интеракции пользователя с окном. Для первого режима был </w:t>
+      </w:r>
+      <w:r>
+        <w:rPr>
+          <w:bCs/>
+          <w:sz w:val="28"/>
+          <w:szCs w:val="28"/>
+        </w:rPr>
+        <w:t xml:space="preserve">добавлен </w:t>
+      </w:r>
+      <w:r>
+        <w:rPr>
+          <w:bCs/>
+          <w:sz w:val="28"/>
+          <w:szCs w:val="28"/>
+        </w:rPr>
+        <w:t>асинхронный процесс с таймером, который вызывает смену шага каждую секунды после начала визуализации алгоритма. Для второго режима в интерфейсе были реализованы кнопки для остановки алгоритма и пошагово перехода вперёд и назад.</w:t>
+      </w:r>
+    </w:p>
+    <w:p>
+      <w:pPr>
+        <w:spacing w:line="360" w:lineRule="auto"/>
+        <w:rPr>
+          <w:bCs/>
+          <w:sz w:val="28"/>
+          <w:szCs w:val="28"/>
+        </w:rPr>
+      </w:pPr>
+    </w:p>
+    <w:p>
+      <w:pPr>
+        <w:spacing w:line="360" w:lineRule="auto"/>
+        <w:rPr>
+          <w:bCs/>
+          <w:sz w:val="28"/>
+          <w:szCs w:val="28"/>
+        </w:rPr>
+      </w:pPr>
+      <w:r>
+        <w:rPr>
+          <w:bCs/>
+          <w:sz w:val="28"/>
+          <w:szCs w:val="28"/>
+        </w:rPr>
+        <w:tab/>
+        <w:t xml:space="preserve">Полную </w:t>
+      </w:r>
+      <w:r>
+        <w:rPr>
+          <w:bCs/>
+          <w:sz w:val="28"/>
+          <w:szCs w:val="28"/>
+          <w:lang w:val="en-US"/>
+        </w:rPr>
+        <w:t>UML</w:t>
+      </w:r>
+      <w:r>
+        <w:rPr>
+          <w:bCs/>
+          <w:sz w:val="28"/>
+          <w:szCs w:val="28"/>
+        </w:rPr>
+        <w:t xml:space="preserve">-диаграмму классов и взаимосвязей см. в приложении </w:t>
+      </w:r>
+      <w:r>
+        <w:rPr>
+          <w:bCs/>
+          <w:sz w:val="28"/>
+          <w:szCs w:val="28"/>
+          <w:lang w:val="en-US"/>
+        </w:rPr>
+        <w:t>A</w:t>
+      </w:r>
+      <w:r>
+        <w:rPr>
+          <w:bCs/>
+          <w:sz w:val="28"/>
+          <w:szCs w:val="28"/>
+        </w:rPr>
+        <w:t>.</w:t>
+      </w:r>
+    </w:p>
+    <w:p>
+      <w:pPr>
+        <w:spacing w:line="360" w:lineRule="auto"/>
+        <w:ind w:firstLine="709"/>
+        <w:rPr>
           <w:color w:val="FF0000"/>
           <w:sz w:val="28"/>
           <w:szCs w:val="28"/>
         </w:rPr>
       </w:pPr>
-      <w:r>
-        <w:rPr>
-          <w:b/>
-          <w:bCs/>
-          <w:sz w:val="28"/>
-          <w:szCs w:val="28"/>
-        </w:rPr>
-        <w:t>3</w:t>
-      </w:r>
-      <w:r>
-        <w:rPr>
-          <w:b/>
-          <w:bCs/>
-          <w:sz w:val="28"/>
-          <w:szCs w:val="28"/>
-        </w:rPr>
-        <w:t>.</w:t>
-      </w:r>
-      <w:r>
-        <w:rPr>
-          <w:b/>
-          <w:bCs/>
-          <w:sz w:val="28"/>
-          <w:szCs w:val="28"/>
-        </w:rPr>
-        <w:t>2</w:t>
-      </w:r>
-      <w:r>
-        <w:rPr>
-          <w:b/>
-          <w:bCs/>
-          <w:sz w:val="28"/>
-          <w:szCs w:val="28"/>
-        </w:rPr>
-        <w:t xml:space="preserve">. </w:t>
-      </w:r>
-      <w:r>
+    </w:p>
+    <w:p>
+      <w:pPr>
+        <w:spacing w:line="360" w:lineRule="auto"/>
+        <w:ind w:firstLine="709"/>
         <w:rPr>
           <w:b/>
           <w:bCs/>
@@ -6709,8 +8023,7 @@
           <w:sz w:val="28"/>
           <w:szCs w:val="28"/>
         </w:rPr>
-        <w:t>Основные методы</w:t>
-      </w:r>
+      </w:pPr>
     </w:p>
     <w:p>
       <w:pPr>
@@ -7155,6 +8468,8 @@
         <w:ind w:firstLine="709"/>
         <w:jc w:val="both"/>
         <w:rPr>
+          <w:b/>
+          <w:i/>
           <w:color w:val="FF0000"/>
           <w:sz w:val="28"/>
           <w:szCs w:val="28"/>
@@ -7162,19 +8477,13 @@
       </w:pPr>
       <w:r>
         <w:rPr>
+          <w:b/>
+          <w:i/>
           <w:color w:val="FF0000"/>
           <w:sz w:val="28"/>
           <w:szCs w:val="28"/>
         </w:rPr>
-        <w:t>1. Иванов И. И. Книга одного-трех авторов.</w:t>
-      </w:r>
-      <w:r>
-        <w:rPr>
-          <w:color w:val="FF0000"/>
-          <w:sz w:val="28"/>
-          <w:szCs w:val="28"/>
-        </w:rPr>
-        <w:t xml:space="preserve"> М.: Издательство, 2010. 000 с.</w:t>
+        <w:t>…</w:t>
       </w:r>
     </w:p>
     <w:p>
@@ -7194,7 +8503,7 @@
           <w:sz w:val="28"/>
           <w:szCs w:val="28"/>
         </w:rPr>
-        <w:t xml:space="preserve">2. Книга четырех авторов / И. </w:t>
+        <w:t>11. Описание электронного ресурса // Наименование сайта. URL: http://east-front.narod.ru/memo/latchford.ht</w:t>
       </w:r>
       <w:r>
         <w:rPr>
@@ -7202,23 +8511,7 @@
           <w:sz w:val="28"/>
           <w:szCs w:val="28"/>
         </w:rPr>
-        <w:t>И</w:t>
-      </w:r>
-      <w:r>
-        <w:rPr>
-          <w:color w:val="FF0000"/>
-          <w:sz w:val="28"/>
-          <w:szCs w:val="28"/>
-        </w:rPr>
-        <w:t>.</w:t>
-      </w:r>
-      <w:r>
-        <w:rPr>
-          <w:color w:val="FF0000"/>
-          <w:sz w:val="28"/>
-          <w:szCs w:val="28"/>
-        </w:rPr>
-        <w:t xml:space="preserve"> Иванов, П. П. Петров, С. С. Сидоров, В. В. Васильев. СПб.: Издательство, 2010. 000 с.</w:t>
+        <w:t>m (дата обращения: 00.00.2010).</w:t>
       </w:r>
     </w:p>
     <w:p>
@@ -7238,7 +8531,7 @@
           <w:sz w:val="28"/>
           <w:szCs w:val="28"/>
         </w:rPr>
-        <w:t>3. Книга пяти и более авторов / И. И. Иванов, П. П. Петров, С. С. Сидоров и др</w:t>
+        <w:t>… Остальное</w:t>
       </w:r>
       <w:r>
         <w:rPr>
@@ -7246,7 +8539,7 @@
           <w:sz w:val="28"/>
           <w:szCs w:val="28"/>
         </w:rPr>
-        <w:t>.</w:t>
+        <w:t xml:space="preserve"> было</w:t>
       </w:r>
       <w:r>
         <w:rPr>
@@ -7254,296 +8547,7 @@
           <w:sz w:val="28"/>
           <w:szCs w:val="28"/>
         </w:rPr>
-        <w:t>. СПб.: Издательство, 2010. 000 с.</w:t>
-      </w:r>
-    </w:p>
-    <w:p>
-      <w:pPr>
-        <w:spacing w:line="360" w:lineRule="auto"/>
-        <w:ind w:firstLine="709"/>
-        <w:jc w:val="both"/>
-        <w:rPr>
-          <w:color w:val="FF0000"/>
-          <w:sz w:val="28"/>
-          <w:szCs w:val="28"/>
-        </w:rPr>
-      </w:pPr>
-      <w:r>
-        <w:rPr>
-          <w:color w:val="FF0000"/>
-          <w:sz w:val="28"/>
-          <w:szCs w:val="28"/>
-        </w:rPr>
-        <w:t>4. Описание книги под редакцией / под ред. И.И. Иванова СПб., Издательство, 2010. 000 с.</w:t>
-      </w:r>
-    </w:p>
-    <w:p>
-      <w:pPr>
-        <w:spacing w:line="360" w:lineRule="auto"/>
-        <w:ind w:firstLine="709"/>
-        <w:jc w:val="both"/>
-        <w:rPr>
-          <w:color w:val="FF0000"/>
-          <w:sz w:val="28"/>
-          <w:szCs w:val="28"/>
-        </w:rPr>
-      </w:pPr>
-      <w:r>
-        <w:rPr>
-          <w:color w:val="FF0000"/>
-          <w:sz w:val="28"/>
-          <w:szCs w:val="28"/>
-        </w:rPr>
-        <w:t>5. Иванов И.И. Описание учебного пособия и текста лекций: учеб. пособие. СПб.: Изд-во СПбГЭТУ «ЛЭТИ», 2010. 000 с.</w:t>
-      </w:r>
-    </w:p>
-    <w:p>
-      <w:pPr>
-        <w:spacing w:line="360" w:lineRule="auto"/>
-        <w:ind w:firstLine="709"/>
-        <w:jc w:val="both"/>
-        <w:rPr>
-          <w:color w:val="FF0000"/>
-          <w:sz w:val="28"/>
-          <w:szCs w:val="28"/>
-        </w:rPr>
-      </w:pPr>
-      <w:r>
-        <w:rPr>
-          <w:color w:val="FF0000"/>
-          <w:sz w:val="28"/>
-          <w:szCs w:val="28"/>
-        </w:rPr>
-        <w:t>6. Описание методических указаний / сост.: И.И. Иванов, П.П. Петров. СПб.: Изд-во СПбГЭТУ «ЛЭТИ», 2010. 000 с.</w:t>
-      </w:r>
-    </w:p>
-    <w:p>
-      <w:pPr>
-        <w:spacing w:line="360" w:lineRule="auto"/>
-        <w:ind w:firstLine="709"/>
-        <w:jc w:val="both"/>
-        <w:rPr>
-          <w:color w:val="FF0000"/>
-          <w:sz w:val="28"/>
-          <w:szCs w:val="28"/>
-        </w:rPr>
-      </w:pPr>
-      <w:r>
-        <w:rPr>
-          <w:color w:val="FF0000"/>
-          <w:sz w:val="28"/>
-          <w:szCs w:val="28"/>
-        </w:rPr>
-        <w:t>7. Иванов И.И. Описание статьи с одним-тремя авторами из журнала // Название журнала. 2010, вып. (№) 00. С. 000–000.</w:t>
-      </w:r>
-    </w:p>
-    <w:p>
-      <w:pPr>
-        <w:spacing w:line="360" w:lineRule="auto"/>
-        <w:ind w:firstLine="709"/>
-        <w:jc w:val="both"/>
-        <w:rPr>
-          <w:color w:val="FF0000"/>
-          <w:sz w:val="28"/>
-          <w:szCs w:val="28"/>
-        </w:rPr>
-      </w:pPr>
-      <w:r>
-        <w:rPr>
-          <w:color w:val="FF0000"/>
-          <w:sz w:val="28"/>
-          <w:szCs w:val="28"/>
-        </w:rPr>
-        <w:t>8. Описание статьи с четырьмя и более авторами из журнала / И. И. Иванов, П. П. Петров, С. С. Сидоров и др. // Название журнала. 2010, вып. (№) 00. С. 000–000.</w:t>
-      </w:r>
-    </w:p>
-    <w:p>
-      <w:pPr>
-        <w:spacing w:line="360" w:lineRule="auto"/>
-        <w:ind w:firstLine="709"/>
-        <w:jc w:val="both"/>
-        <w:rPr>
-          <w:color w:val="FF0000"/>
-          <w:sz w:val="28"/>
-          <w:szCs w:val="28"/>
-        </w:rPr>
-      </w:pPr>
-      <w:r>
-        <w:rPr>
-          <w:color w:val="FF0000"/>
-          <w:sz w:val="28"/>
-          <w:szCs w:val="28"/>
-        </w:rPr>
-        <w:t>9. Иванов И.И. Описание тезисов доклада с одним-тремя авторами / Название конференции: тез. докл. III международной науч.-техн. конф., СПб,  00–00 янв. 2000 г. / СПбГЭТУ «ЛЭТИ», СПБ, 2010, С. 000–000.</w:t>
-      </w:r>
-    </w:p>
-    <w:p>
-      <w:pPr>
-        <w:spacing w:line="360" w:lineRule="auto"/>
-        <w:ind w:firstLine="709"/>
-        <w:jc w:val="both"/>
-        <w:rPr>
-          <w:color w:val="FF0000"/>
-          <w:sz w:val="28"/>
-          <w:szCs w:val="28"/>
-        </w:rPr>
-      </w:pPr>
-      <w:r>
-        <w:rPr>
-          <w:color w:val="FF0000"/>
-          <w:sz w:val="28"/>
-          <w:szCs w:val="28"/>
-        </w:rPr>
-        <w:t>10. Описание тезисов доклада с четырьмя и более авторами / И. И. Иванов, П. П. Петров, С. С. Сидоров и др. // Название конференции: тез. докл. III международной науч.-техн. конф., СПб,  00–00 янв. 2000 г. / СПбГЭТУ «ЛЭТИ», СПБ, 2010, С. 000–000.</w:t>
-      </w:r>
-    </w:p>
-    <w:p>
-      <w:pPr>
-        <w:spacing w:line="360" w:lineRule="auto"/>
-        <w:ind w:firstLine="709"/>
-        <w:jc w:val="both"/>
-        <w:rPr>
-          <w:color w:val="FF0000"/>
-          <w:sz w:val="28"/>
-          <w:szCs w:val="28"/>
-        </w:rPr>
-      </w:pPr>
-      <w:r>
-        <w:rPr>
-          <w:color w:val="FF0000"/>
-          <w:sz w:val="28"/>
-          <w:szCs w:val="28"/>
-        </w:rPr>
-        <w:t>11. Описание электронного ресурса // Наименование сайта. URL: http://east-front.narod.ru/memo/latchford.ht</w:t>
-      </w:r>
-      <w:r>
-        <w:rPr>
-          <w:color w:val="FF0000"/>
-          <w:sz w:val="28"/>
-          <w:szCs w:val="28"/>
-        </w:rPr>
-        <w:t>m (дата обращения: 00.00.2010).</w:t>
-      </w:r>
-    </w:p>
-    <w:p>
-      <w:pPr>
-        <w:spacing w:line="360" w:lineRule="auto"/>
-        <w:ind w:firstLine="709"/>
-        <w:jc w:val="both"/>
-        <w:rPr>
-          <w:color w:val="FF0000"/>
-          <w:sz w:val="28"/>
-          <w:szCs w:val="28"/>
-        </w:rPr>
-      </w:pPr>
-      <w:r>
-        <w:rPr>
-          <w:color w:val="FF0000"/>
-          <w:sz w:val="28"/>
-          <w:szCs w:val="28"/>
-        </w:rPr>
-        <w:lastRenderedPageBreak/>
-        <w:t>12. ГОСТ 0.0–00. Описание стандартов. М.: Изд-во стандартов, 2010.</w:t>
-      </w:r>
-    </w:p>
-    <w:p>
-      <w:pPr>
-        <w:spacing w:line="360" w:lineRule="auto"/>
-        <w:ind w:firstLine="709"/>
-        <w:jc w:val="both"/>
-        <w:rPr>
-          <w:color w:val="FF0000"/>
-          <w:sz w:val="28"/>
-          <w:szCs w:val="28"/>
-        </w:rPr>
-      </w:pPr>
-      <w:r>
-        <w:rPr>
-          <w:color w:val="FF0000"/>
-          <w:sz w:val="28"/>
-          <w:szCs w:val="28"/>
-        </w:rPr>
-        <w:t>13. Пат. RU 00000000. Описание патентных документов / И. И. Иванов, П. П. Петров, С. С. Сидоров. Опубл. 00.00.2010. Бюл. № 00.</w:t>
-      </w:r>
-    </w:p>
-    <w:p>
-      <w:pPr>
-        <w:spacing w:line="360" w:lineRule="auto"/>
-        <w:ind w:firstLine="709"/>
-        <w:jc w:val="both"/>
-        <w:rPr>
-          <w:color w:val="FF0000"/>
-          <w:sz w:val="28"/>
-          <w:szCs w:val="28"/>
-        </w:rPr>
-      </w:pPr>
-      <w:r>
-        <w:rPr>
-          <w:color w:val="FF0000"/>
-          <w:sz w:val="28"/>
-          <w:szCs w:val="28"/>
-        </w:rPr>
-        <w:t>14. Иванов И.И. Описание авторефератов диссертаций: автореф. дисс. канд. техн. наук / СПбГЭТУ «ЛЭТИ», СПБ, 2010.</w:t>
-      </w:r>
-    </w:p>
-    <w:p>
-      <w:pPr>
-        <w:spacing w:line="360" w:lineRule="auto"/>
-        <w:ind w:firstLine="709"/>
-        <w:jc w:val="both"/>
-        <w:rPr>
-          <w:color w:val="FF0000"/>
-          <w:sz w:val="28"/>
-          <w:szCs w:val="28"/>
-        </w:rPr>
-      </w:pPr>
-      <w:r>
-        <w:rPr>
-          <w:color w:val="FF0000"/>
-          <w:sz w:val="28"/>
-          <w:szCs w:val="28"/>
-        </w:rPr>
-        <w:t>15. Описание федерального закона: Федер. закон [принят Гос. Думой 00.00.2010] // Собрание законодательств РФ. 2010. № 00. Ст. 00. С. 000–000.</w:t>
-      </w:r>
-    </w:p>
-    <w:p>
-      <w:pPr>
-        <w:spacing w:line="360" w:lineRule="auto"/>
-        <w:ind w:firstLine="709"/>
-        <w:jc w:val="both"/>
-        <w:rPr>
-          <w:color w:val="FF0000"/>
-          <w:sz w:val="28"/>
-          <w:szCs w:val="28"/>
-        </w:rPr>
-      </w:pPr>
-      <w:r>
-        <w:rPr>
-          <w:color w:val="FF0000"/>
-          <w:sz w:val="28"/>
-          <w:szCs w:val="28"/>
-        </w:rPr>
-        <w:t>16. Описание федерального постановления: постановление Правительства Рос. Федерации от 00.00.2010 № 00000 // Опубликовавшее издание. 2010. № 0. С. 000–000.</w:t>
-      </w:r>
-    </w:p>
-    <w:p>
-      <w:pPr>
-        <w:spacing w:line="360" w:lineRule="auto"/>
-        <w:ind w:firstLine="709"/>
-        <w:jc w:val="both"/>
-        <w:rPr>
-          <w:color w:val="FF0000"/>
-          <w:sz w:val="28"/>
-          <w:szCs w:val="28"/>
-        </w:rPr>
-      </w:pPr>
-      <w:r>
-        <w:rPr>
-          <w:color w:val="FF0000"/>
-          <w:sz w:val="28"/>
-          <w:szCs w:val="28"/>
-        </w:rPr>
-        <w:t>17. Описание указа: указ Президента РФ от 00.00.2010 № 00 // Опубликовавшее издание. 2010. № 0. С. 000–000.</w:t>
+        <w:t xml:space="preserve"> не важно)</w:t>
       </w:r>
     </w:p>
     <w:p>
@@ -7605,7 +8609,7 @@
           <w:szCs w:val="28"/>
           <w:lang w:val="en-US"/>
         </w:rPr>
-        <w:t>UML-</w:t>
+        <w:t>UML</w:t>
       </w:r>
       <w:r>
         <w:rPr>
@@ -7614,21 +8618,69 @@
           <w:sz w:val="28"/>
           <w:szCs w:val="28"/>
         </w:rPr>
+        <w:t>-</w:t>
+      </w:r>
+      <w:r>
+        <w:rPr>
+          <w:b/>
+          <w:caps/>
+          <w:sz w:val="28"/>
+          <w:szCs w:val="28"/>
+        </w:rPr>
         <w:t>диаграмма</w:t>
       </w:r>
     </w:p>
     <w:p>
       <w:pPr>
         <w:spacing w:line="360" w:lineRule="auto"/>
-        <w:rPr>
-          <w:color w:val="FF0000"/>
-          <w:sz w:val="28"/>
-          <w:szCs w:val="28"/>
-        </w:rPr>
-      </w:pPr>
+        <w:jc w:val="center"/>
+        <w:rPr>
+          <w:b/>
+          <w:caps/>
+          <w:sz w:val="28"/>
+          <w:szCs w:val="28"/>
+        </w:rPr>
+      </w:pPr>
+    </w:p>
+    <w:p>
+      <w:pPr>
+        <w:spacing w:line="360" w:lineRule="auto"/>
+        <w:jc w:val="center"/>
+        <w:rPr>
+          <w:b/>
+          <w:caps/>
+          <w:sz w:val="28"/>
+          <w:szCs w:val="28"/>
+        </w:rPr>
+      </w:pPr>
+    </w:p>
+    <w:p>
+      <w:pPr>
+        <w:spacing w:line="360" w:lineRule="auto"/>
+        <w:ind w:left="-1701" w:right="-567"/>
+        <w:rPr>
+          <w:b/>
+          <w:caps/>
+          <w:sz w:val="28"/>
+          <w:szCs w:val="28"/>
+        </w:rPr>
+      </w:pPr>
+      <w:r>
+        <w:rPr>
+          <w:b/>
+          <w:caps/>
+          <w:sz w:val="28"/>
+          <w:szCs w:val="28"/>
+        </w:rPr>
+        <w:pict w14:anchorId="13BFF3C3">
+          <v:shape id="_x0000_i1032" type="#_x0000_t75" style="width:593.4pt;height:535.8pt">
+            <v:imagedata r:id="rId12" o:title=""/>
+          </v:shape>
+        </w:pict>
+      </w:r>
     </w:p>
     <w:sectPr>
-      <w:footerReference w:type="default" r:id="rId10"/>
+      <w:footerReference w:type="default" r:id="rId13"/>
       <w:pgSz w:w="11906" w:h="16838"/>
       <w:pgMar w:top="1134" w:right="567" w:bottom="1134" w:left="1701" w:header="425" w:footer="709" w:gutter="0"/>
       <w:cols w:space="708"/>
@@ -7640,7 +8692,7 @@
 </file>
 
 <file path=word/endnotes.xml><?xml version="1.0" encoding="utf-8"?>
-<w:endnotes xmlns:wpc="http://schemas.microsoft.com/office/word/2010/wordprocessingCanvas" xmlns:cx="http://schemas.microsoft.com/office/drawing/2014/chartex" xmlns:cx1="http://schemas.microsoft.com/office/drawing/2015/9/8/chartex" xmlns:mc="http://schemas.openxmlformats.org/markup-compatibility/2006" xmlns:o="urn:schemas-microsoft-com:office:office" xmlns:r="http://schemas.openxmlformats.org/officeDocument/2006/relationships" xmlns:m="http://schemas.openxmlformats.org/officeDocument/2006/math" xmlns:v="urn:schemas-microsoft-com:vml" xmlns:wp14="http://schemas.microsoft.com/office/word/2010/wordprocessingDrawing" xmlns:wp="http://schemas.openxmlformats.org/drawingml/2006/wordprocessingDrawing" xmlns:w10="urn:schemas-microsoft-com:office:word" xmlns:w="http://schemas.openxmlformats.org/wordprocessingml/2006/main" xmlns:w14="http://schemas.microsoft.com/office/word/2010/wordml" xmlns:w15="http://schemas.microsoft.com/office/word/2012/wordml" xmlns:w16se="http://schemas.microsoft.com/office/word/2015/wordml/symex" xmlns:wpg="http://schemas.microsoft.com/office/word/2010/wordprocessingGroup" xmlns:wpi="http://schemas.microsoft.com/office/word/2010/wordprocessingInk" xmlns:wne="http://schemas.microsoft.com/office/word/2006/wordml" xmlns:wps="http://schemas.microsoft.com/office/word/2010/wordprocessingShape" mc:Ignorable="w14 w15 w16se wp14">
+<w:endnotes xmlns:wpc="http://schemas.microsoft.com/office/word/2010/wordprocessingCanvas" xmlns:cx="http://schemas.microsoft.com/office/drawing/2014/chartex" xmlns:cx1="http://schemas.microsoft.com/office/drawing/2015/9/8/chartex" xmlns:cx2="http://schemas.microsoft.com/office/drawing/2015/10/21/chartex" xmlns:cx3="http://schemas.microsoft.com/office/drawing/2016/5/9/chartex" xmlns:cx4="http://schemas.microsoft.com/office/drawing/2016/5/10/chartex" xmlns:cx5="http://schemas.microsoft.com/office/drawing/2016/5/11/chartex" xmlns:cx6="http://schemas.microsoft.com/office/drawing/2016/5/12/chartex" xmlns:cx7="http://schemas.microsoft.com/office/drawing/2016/5/13/chartex" xmlns:cx8="http://schemas.microsoft.com/office/drawing/2016/5/14/chartex" xmlns:mc="http://schemas.openxmlformats.org/markup-compatibility/2006" xmlns:aink="http://schemas.microsoft.com/office/drawing/2016/ink" xmlns:am3d="http://schemas.microsoft.com/office/drawing/2017/model3d" xmlns:o="urn:schemas-microsoft-com:office:office" xmlns:r="http://schemas.openxmlformats.org/officeDocument/2006/relationships" xmlns:m="http://schemas.openxmlformats.org/officeDocument/2006/math" xmlns:v="urn:schemas-microsoft-com:vml" xmlns:wp14="http://schemas.microsoft.com/office/word/2010/wordprocessingDrawing" xmlns:wp="http://schemas.openxmlformats.org/drawingml/2006/wordprocessingDrawing" xmlns:w10="urn:schemas-microsoft-com:office:word" xmlns:w="http://schemas.openxmlformats.org/wordprocessingml/2006/main" xmlns:w14="http://schemas.microsoft.com/office/word/2010/wordml" xmlns:w15="http://schemas.microsoft.com/office/word/2012/wordml" xmlns:w16cex="http://schemas.microsoft.com/office/word/2018/wordml/cex" xmlns:w16cid="http://schemas.microsoft.com/office/word/2016/wordml/cid" xmlns:w16="http://schemas.microsoft.com/office/word/2018/wordml" xmlns:w16sdtdh="http://schemas.microsoft.com/office/word/2020/wordml/sdtdatahash" xmlns:w16se="http://schemas.microsoft.com/office/word/2015/wordml/symex" xmlns:wpg="http://schemas.microsoft.com/office/word/2010/wordprocessingGroup" xmlns:wpi="http://schemas.microsoft.com/office/word/2010/wordprocessingInk" xmlns:wne="http://schemas.microsoft.com/office/word/2006/wordml" xmlns:wps="http://schemas.microsoft.com/office/word/2010/wordprocessingShape" mc:Ignorable="w14 w15 w16se w16cid w16 w16cex w16sdtdh wp14">
   <w:endnote w:type="separator" w:id="-1">
     <w:p>
       <w:r>
@@ -7659,7 +8711,7 @@
 </file>
 
 <file path=word/footer1.xml><?xml version="1.0" encoding="utf-8"?>
-<w:ftr xmlns:wpc="http://schemas.microsoft.com/office/word/2010/wordprocessingCanvas" xmlns:cx="http://schemas.microsoft.com/office/drawing/2014/chartex" xmlns:cx1="http://schemas.microsoft.com/office/drawing/2015/9/8/chartex" xmlns:mc="http://schemas.openxmlformats.org/markup-compatibility/2006" xmlns:o="urn:schemas-microsoft-com:office:office" xmlns:r="http://schemas.openxmlformats.org/officeDocument/2006/relationships" xmlns:m="http://schemas.openxmlformats.org/officeDocument/2006/math" xmlns:v="urn:schemas-microsoft-com:vml" xmlns:wp14="http://schemas.microsoft.com/office/word/2010/wordprocessingDrawing" xmlns:wp="http://schemas.openxmlformats.org/drawingml/2006/wordprocessingDrawing" xmlns:w10="urn:schemas-microsoft-com:office:word" xmlns:w="http://schemas.openxmlformats.org/wordprocessingml/2006/main" xmlns:w14="http://schemas.microsoft.com/office/word/2010/wordml" xmlns:w15="http://schemas.microsoft.com/office/word/2012/wordml" xmlns:w16se="http://schemas.microsoft.com/office/word/2015/wordml/symex" xmlns:wpg="http://schemas.microsoft.com/office/word/2010/wordprocessingGroup" xmlns:wpi="http://schemas.microsoft.com/office/word/2010/wordprocessingInk" xmlns:wne="http://schemas.microsoft.com/office/word/2006/wordml" xmlns:wps="http://schemas.microsoft.com/office/word/2010/wordprocessingShape" mc:Ignorable="w14 w15 w16se wp14">
+<w:ftr xmlns:wpc="http://schemas.microsoft.com/office/word/2010/wordprocessingCanvas" xmlns:cx="http://schemas.microsoft.com/office/drawing/2014/chartex" xmlns:cx1="http://schemas.microsoft.com/office/drawing/2015/9/8/chartex" xmlns:cx2="http://schemas.microsoft.com/office/drawing/2015/10/21/chartex" xmlns:cx3="http://schemas.microsoft.com/office/drawing/2016/5/9/chartex" xmlns:cx4="http://schemas.microsoft.com/office/drawing/2016/5/10/chartex" xmlns:cx5="http://schemas.microsoft.com/office/drawing/2016/5/11/chartex" xmlns:cx6="http://schemas.microsoft.com/office/drawing/2016/5/12/chartex" xmlns:cx7="http://schemas.microsoft.com/office/drawing/2016/5/13/chartex" xmlns:cx8="http://schemas.microsoft.com/office/drawing/2016/5/14/chartex" xmlns:mc="http://schemas.openxmlformats.org/markup-compatibility/2006" xmlns:aink="http://schemas.microsoft.com/office/drawing/2016/ink" xmlns:am3d="http://schemas.microsoft.com/office/drawing/2017/model3d" xmlns:o="urn:schemas-microsoft-com:office:office" xmlns:r="http://schemas.openxmlformats.org/officeDocument/2006/relationships" xmlns:m="http://schemas.openxmlformats.org/officeDocument/2006/math" xmlns:v="urn:schemas-microsoft-com:vml" xmlns:wp14="http://schemas.microsoft.com/office/word/2010/wordprocessingDrawing" xmlns:wp="http://schemas.openxmlformats.org/drawingml/2006/wordprocessingDrawing" xmlns:w10="urn:schemas-microsoft-com:office:word" xmlns:w="http://schemas.openxmlformats.org/wordprocessingml/2006/main" xmlns:w14="http://schemas.microsoft.com/office/word/2010/wordml" xmlns:w15="http://schemas.microsoft.com/office/word/2012/wordml" xmlns:w16cex="http://schemas.microsoft.com/office/word/2018/wordml/cex" xmlns:w16cid="http://schemas.microsoft.com/office/word/2016/wordml/cid" xmlns:w16="http://schemas.microsoft.com/office/word/2018/wordml" xmlns:w16sdtdh="http://schemas.microsoft.com/office/word/2020/wordml/sdtdatahash" xmlns:w16se="http://schemas.microsoft.com/office/word/2015/wordml/symex" xmlns:wpg="http://schemas.microsoft.com/office/word/2010/wordprocessingGroup" xmlns:wpi="http://schemas.microsoft.com/office/word/2010/wordprocessingInk" xmlns:wne="http://schemas.microsoft.com/office/word/2006/wordml" xmlns:wps="http://schemas.microsoft.com/office/word/2010/wordprocessingShape" mc:Ignorable="w14 w15 w16se w16cid w16 w16cex w16sdtdh wp14">
   <w:p>
     <w:pPr>
       <w:pStyle w:val="af0"/>
@@ -7693,7 +8745,7 @@
 </file>
 
 <file path=word/footnotes.xml><?xml version="1.0" encoding="utf-8"?>
-<w:footnotes xmlns:wpc="http://schemas.microsoft.com/office/word/2010/wordprocessingCanvas" xmlns:cx="http://schemas.microsoft.com/office/drawing/2014/chartex" xmlns:cx1="http://schemas.microsoft.com/office/drawing/2015/9/8/chartex" xmlns:mc="http://schemas.openxmlformats.org/markup-compatibility/2006" xmlns:o="urn:schemas-microsoft-com:office:office" xmlns:r="http://schemas.openxmlformats.org/officeDocument/2006/relationships" xmlns:m="http://schemas.openxmlformats.org/officeDocument/2006/math" xmlns:v="urn:schemas-microsoft-com:vml" xmlns:wp14="http://schemas.microsoft.com/office/word/2010/wordprocessingDrawing" xmlns:wp="http://schemas.openxmlformats.org/drawingml/2006/wordprocessingDrawing" xmlns:w10="urn:schemas-microsoft-com:office:word" xmlns:w="http://schemas.openxmlformats.org/wordprocessingml/2006/main" xmlns:w14="http://schemas.microsoft.com/office/word/2010/wordml" xmlns:w15="http://schemas.microsoft.com/office/word/2012/wordml" xmlns:w16se="http://schemas.microsoft.com/office/word/2015/wordml/symex" xmlns:wpg="http://schemas.microsoft.com/office/word/2010/wordprocessingGroup" xmlns:wpi="http://schemas.microsoft.com/office/word/2010/wordprocessingInk" xmlns:wne="http://schemas.microsoft.com/office/word/2006/wordml" xmlns:wps="http://schemas.microsoft.com/office/word/2010/wordprocessingShape" mc:Ignorable="w14 w15 w16se wp14">
+<w:footnotes xmlns:wpc="http://schemas.microsoft.com/office/word/2010/wordprocessingCanvas" xmlns:cx="http://schemas.microsoft.com/office/drawing/2014/chartex" xmlns:cx1="http://schemas.microsoft.com/office/drawing/2015/9/8/chartex" xmlns:cx2="http://schemas.microsoft.com/office/drawing/2015/10/21/chartex" xmlns:cx3="http://schemas.microsoft.com/office/drawing/2016/5/9/chartex" xmlns:cx4="http://schemas.microsoft.com/office/drawing/2016/5/10/chartex" xmlns:cx5="http://schemas.microsoft.com/office/drawing/2016/5/11/chartex" xmlns:cx6="http://schemas.microsoft.com/office/drawing/2016/5/12/chartex" xmlns:cx7="http://schemas.microsoft.com/office/drawing/2016/5/13/chartex" xmlns:cx8="http://schemas.microsoft.com/office/drawing/2016/5/14/chartex" xmlns:mc="http://schemas.openxmlformats.org/markup-compatibility/2006" xmlns:aink="http://schemas.microsoft.com/office/drawing/2016/ink" xmlns:am3d="http://schemas.microsoft.com/office/drawing/2017/model3d" xmlns:o="urn:schemas-microsoft-com:office:office" xmlns:r="http://schemas.openxmlformats.org/officeDocument/2006/relationships" xmlns:m="http://schemas.openxmlformats.org/officeDocument/2006/math" xmlns:v="urn:schemas-microsoft-com:vml" xmlns:wp14="http://schemas.microsoft.com/office/word/2010/wordprocessingDrawing" xmlns:wp="http://schemas.openxmlformats.org/drawingml/2006/wordprocessingDrawing" xmlns:w10="urn:schemas-microsoft-com:office:word" xmlns:w="http://schemas.openxmlformats.org/wordprocessingml/2006/main" xmlns:w14="http://schemas.microsoft.com/office/word/2010/wordml" xmlns:w15="http://schemas.microsoft.com/office/word/2012/wordml" xmlns:w16cex="http://schemas.microsoft.com/office/word/2018/wordml/cex" xmlns:w16cid="http://schemas.microsoft.com/office/word/2016/wordml/cid" xmlns:w16="http://schemas.microsoft.com/office/word/2018/wordml" xmlns:w16sdtdh="http://schemas.microsoft.com/office/word/2020/wordml/sdtdatahash" xmlns:w16se="http://schemas.microsoft.com/office/word/2015/wordml/symex" xmlns:wpg="http://schemas.microsoft.com/office/word/2010/wordprocessingGroup" xmlns:wpi="http://schemas.microsoft.com/office/word/2010/wordprocessingInk" xmlns:wne="http://schemas.microsoft.com/office/word/2006/wordml" xmlns:wps="http://schemas.microsoft.com/office/word/2010/wordprocessingShape" mc:Ignorable="w14 w15 w16se w16cid w16 w16cex w16sdtdh wp14">
   <w:footnote w:type="separator" w:id="-1">
     <w:p>
       <w:r>
@@ -7712,7 +8764,7 @@
 </file>
 
 <file path=word/numbering.xml><?xml version="1.0" encoding="utf-8"?>
-<w:numbering xmlns:wpc="http://schemas.microsoft.com/office/word/2010/wordprocessingCanvas" xmlns:cx="http://schemas.microsoft.com/office/drawing/2014/chartex" xmlns:cx1="http://schemas.microsoft.com/office/drawing/2015/9/8/chartex" xmlns:mc="http://schemas.openxmlformats.org/markup-compatibility/2006" xmlns:o="urn:schemas-microsoft-com:office:office" xmlns:r="http://schemas.openxmlformats.org/officeDocument/2006/relationships" xmlns:m="http://schemas.openxmlformats.org/officeDocument/2006/math" xmlns:v="urn:schemas-microsoft-com:vml" xmlns:wp14="http://schemas.microsoft.com/office/word/2010/wordprocessingDrawing" xmlns:wp="http://schemas.openxmlformats.org/drawingml/2006/wordprocessingDrawing" xmlns:w10="urn:schemas-microsoft-com:office:word" xmlns:w="http://schemas.openxmlformats.org/wordprocessingml/2006/main" xmlns:w14="http://schemas.microsoft.com/office/word/2010/wordml" xmlns:w15="http://schemas.microsoft.com/office/word/2012/wordml" xmlns:w16se="http://schemas.microsoft.com/office/word/2015/wordml/symex" xmlns:wpg="http://schemas.microsoft.com/office/word/2010/wordprocessingGroup" xmlns:wpi="http://schemas.microsoft.com/office/word/2010/wordprocessingInk" xmlns:wne="http://schemas.microsoft.com/office/word/2006/wordml" xmlns:wps="http://schemas.microsoft.com/office/word/2010/wordprocessingShape" mc:Ignorable="w14 w15 w16se wp14">
+<w:numbering xmlns:wpc="http://schemas.microsoft.com/office/word/2010/wordprocessingCanvas" xmlns:cx="http://schemas.microsoft.com/office/drawing/2014/chartex" xmlns:cx1="http://schemas.microsoft.com/office/drawing/2015/9/8/chartex" xmlns:cx2="http://schemas.microsoft.com/office/drawing/2015/10/21/chartex" xmlns:cx3="http://schemas.microsoft.com/office/drawing/2016/5/9/chartex" xmlns:cx4="http://schemas.microsoft.com/office/drawing/2016/5/10/chartex" xmlns:cx5="http://schemas.microsoft.com/office/drawing/2016/5/11/chartex" xmlns:cx6="http://schemas.microsoft.com/office/drawing/2016/5/12/chartex" xmlns:cx7="http://schemas.microsoft.com/office/drawing/2016/5/13/chartex" xmlns:cx8="http://schemas.microsoft.com/office/drawing/2016/5/14/chartex" xmlns:mc="http://schemas.openxmlformats.org/markup-compatibility/2006" xmlns:aink="http://schemas.microsoft.com/office/drawing/2016/ink" xmlns:am3d="http://schemas.microsoft.com/office/drawing/2017/model3d" xmlns:o="urn:schemas-microsoft-com:office:office" xmlns:r="http://schemas.openxmlformats.org/officeDocument/2006/relationships" xmlns:m="http://schemas.openxmlformats.org/officeDocument/2006/math" xmlns:v="urn:schemas-microsoft-com:vml" xmlns:wp14="http://schemas.microsoft.com/office/word/2010/wordprocessingDrawing" xmlns:wp="http://schemas.openxmlformats.org/drawingml/2006/wordprocessingDrawing" xmlns:w10="urn:schemas-microsoft-com:office:word" xmlns:w="http://schemas.openxmlformats.org/wordprocessingml/2006/main" xmlns:w14="http://schemas.microsoft.com/office/word/2010/wordml" xmlns:w15="http://schemas.microsoft.com/office/word/2012/wordml" xmlns:w16cex="http://schemas.microsoft.com/office/word/2018/wordml/cex" xmlns:w16cid="http://schemas.microsoft.com/office/word/2016/wordml/cid" xmlns:w16="http://schemas.microsoft.com/office/word/2018/wordml" xmlns:w16sdtdh="http://schemas.microsoft.com/office/word/2020/wordml/sdtdatahash" xmlns:w16se="http://schemas.microsoft.com/office/word/2015/wordml/symex" xmlns:wpg="http://schemas.microsoft.com/office/word/2010/wordprocessingGroup" xmlns:wpi="http://schemas.microsoft.com/office/word/2010/wordprocessingInk" xmlns:wne="http://schemas.microsoft.com/office/word/2006/wordml" xmlns:wps="http://schemas.microsoft.com/office/word/2010/wordprocessingShape" mc:Ignorable="w14 w15 w16se w16cid w16 w16cex w16sdtdh wp14">
   <w:abstractNum w:abstractNumId="0" w15:restartNumberingAfterBreak="0">
     <w:nsid w:val="016A7988"/>
     <w:multiLevelType w:val="multilevel"/>
@@ -9656,7 +10708,7 @@
 </file>
 
 <file path=word/styles.xml><?xml version="1.0" encoding="utf-8"?>
-<w:styles xmlns:mc="http://schemas.openxmlformats.org/markup-compatibility/2006" xmlns:r="http://schemas.openxmlformats.org/officeDocument/2006/relationships" xmlns:w="http://schemas.openxmlformats.org/wordprocessingml/2006/main" xmlns:w14="http://schemas.microsoft.com/office/word/2010/wordml" xmlns:w15="http://schemas.microsoft.com/office/word/2012/wordml" xmlns:w16se="http://schemas.microsoft.com/office/word/2015/wordml/symex" mc:Ignorable="w14 w15 w16se">
+<w:styles xmlns:mc="http://schemas.openxmlformats.org/markup-compatibility/2006" xmlns:r="http://schemas.openxmlformats.org/officeDocument/2006/relationships" xmlns:w="http://schemas.openxmlformats.org/wordprocessingml/2006/main" xmlns:w14="http://schemas.microsoft.com/office/word/2010/wordml" xmlns:w15="http://schemas.microsoft.com/office/word/2012/wordml" xmlns:w16cex="http://schemas.microsoft.com/office/word/2018/wordml/cex" xmlns:w16cid="http://schemas.microsoft.com/office/word/2016/wordml/cid" xmlns:w16="http://schemas.microsoft.com/office/word/2018/wordml" xmlns:w16sdtdh="http://schemas.microsoft.com/office/word/2020/wordml/sdtdatahash" xmlns:w16se="http://schemas.microsoft.com/office/word/2015/wordml/symex" mc:Ignorable="w14 w15 w16se w16cid w16 w16cex w16sdtdh">
   <w:docDefaults>
     <w:rPrDefault>
       <w:rPr>
@@ -9666,7 +10718,7 @@
     </w:rPrDefault>
     <w:pPrDefault/>
   </w:docDefaults>
-  <w:latentStyles w:defLockedState="0" w:defUIPriority="99" w:defSemiHidden="0" w:defUnhideWhenUsed="0" w:defQFormat="0" w:count="371">
+  <w:latentStyles w:defLockedState="0" w:defUIPriority="99" w:defSemiHidden="0" w:defUnhideWhenUsed="0" w:defQFormat="0" w:count="376">
     <w:lsdException w:name="Normal" w:uiPriority="0" w:qFormat="1"/>
     <w:lsdException w:name="heading 1" w:uiPriority="0" w:qFormat="1"/>
     <w:lsdException w:name="heading 2" w:uiPriority="0" w:qFormat="1"/>
@@ -9772,7 +10824,7 @@
     <w:lsdException w:name="HTML Sample" w:locked="1" w:semiHidden="1" w:unhideWhenUsed="1"/>
     <w:lsdException w:name="HTML Typewriter" w:locked="1" w:semiHidden="1" w:unhideWhenUsed="1"/>
     <w:lsdException w:name="HTML Variable" w:locked="1" w:semiHidden="1" w:unhideWhenUsed="1"/>
-    <w:lsdException w:name="Normal Table" w:locked="1" w:semiHidden="1" w:unhideWhenUsed="1"/>
+    <w:lsdException w:name="Normal Table" w:locked="1"/>
     <w:lsdException w:name="annotation subject" w:locked="1" w:semiHidden="1" w:unhideWhenUsed="1"/>
     <w:lsdException w:name="No List" w:locked="1" w:semiHidden="1" w:unhideWhenUsed="1"/>
     <w:lsdException w:name="Outline List 1" w:locked="1" w:semiHidden="1" w:unhideWhenUsed="1"/>
@@ -9815,11 +10867,11 @@
     <w:lsdException w:name="Table Contemporary" w:locked="1" w:semiHidden="1" w:unhideWhenUsed="1"/>
     <w:lsdException w:name="Table Elegant" w:locked="1" w:semiHidden="1" w:unhideWhenUsed="1"/>
     <w:lsdException w:name="Table Professional" w:locked="1" w:semiHidden="1" w:unhideWhenUsed="1"/>
-    <w:lsdException w:name="Table Subtle 1" w:locked="1" w:semiHidden="1" w:unhideWhenUsed="1"/>
+    <w:lsdException w:name="Table Subtle 1" w:locked="1"/>
     <w:lsdException w:name="Table Subtle 2" w:locked="1" w:semiHidden="1" w:unhideWhenUsed="1"/>
     <w:lsdException w:name="Table Web 1" w:locked="1" w:semiHidden="1" w:unhideWhenUsed="1"/>
-    <w:lsdException w:name="Table Web 2" w:locked="1" w:semiHidden="1" w:unhideWhenUsed="1"/>
-    <w:lsdException w:name="Table Web 3" w:locked="1" w:semiHidden="1" w:unhideWhenUsed="1"/>
+    <w:lsdException w:name="Table Web 2" w:locked="1"/>
+    <w:lsdException w:name="Table Web 3" w:locked="1"/>
     <w:lsdException w:name="Balloon Text" w:locked="1" w:semiHidden="1" w:unhideWhenUsed="1"/>
     <w:lsdException w:name="Table Theme" w:locked="1" w:semiHidden="1" w:unhideWhenUsed="1"/>
     <w:lsdException w:name="Placeholder Text" w:semiHidden="1"/>
@@ -10037,6 +11089,11 @@
     <w:lsdException w:name="List Table 5 Dark Accent 6" w:uiPriority="50"/>
     <w:lsdException w:name="List Table 6 Colorful Accent 6" w:uiPriority="51"/>
     <w:lsdException w:name="List Table 7 Colorful Accent 6" w:uiPriority="52"/>
+    <w:lsdException w:name="Mention" w:semiHidden="1" w:unhideWhenUsed="1"/>
+    <w:lsdException w:name="Smart Hyperlink" w:semiHidden="1" w:unhideWhenUsed="1"/>
+    <w:lsdException w:name="Hashtag" w:semiHidden="1" w:unhideWhenUsed="1"/>
+    <w:lsdException w:name="Unresolved Mention" w:semiHidden="1" w:unhideWhenUsed="1"/>
+    <w:lsdException w:name="Smart Link" w:semiHidden="1" w:unhideWhenUsed="1"/>
   </w:latentStyles>
   <w:style w:type="paragraph" w:default="1" w:styleId="a0">
     <w:name w:val="Normal"/>
@@ -10229,7 +11286,6 @@
   <w:style w:type="character" w:default="1" w:styleId="a1">
     <w:name w:val="Default Paragraph Font"/>
     <w:uiPriority w:val="1"/>
-    <w:semiHidden/>
     <w:unhideWhenUsed/>
   </w:style>
   <w:style w:type="table" w:default="1" w:styleId="a2">

</xml_diff>

<commit_message>
Upd: report and add example
</commit_message>
<xml_diff>
--- a/report.docx
+++ b/report.docx
@@ -1458,11 +1458,10 @@
             </w:r>
             <w:r>
               <w:rPr>
-                <w:color w:val="FF0000"/>
-                <w:sz w:val="28"/>
-                <w:szCs w:val="28"/>
-              </w:rPr>
-              <w:t>00</w:t>
+                <w:sz w:val="28"/>
+                <w:szCs w:val="28"/>
+              </w:rPr>
+              <w:t>08</w:t>
             </w:r>
             <w:r>
               <w:rPr>
@@ -1551,11 +1550,10 @@
             </w:r>
             <w:r>
               <w:rPr>
-                <w:color w:val="FF0000"/>
-                <w:sz w:val="28"/>
-                <w:szCs w:val="28"/>
-              </w:rPr>
-              <w:t>00</w:t>
+                <w:sz w:val="28"/>
+                <w:szCs w:val="28"/>
+              </w:rPr>
+              <w:t>08</w:t>
             </w:r>
             <w:r>
               <w:rPr>
@@ -3651,7 +3649,22 @@
           <w:sz w:val="28"/>
           <w:szCs w:val="28"/>
         </w:rPr>
-        <w:t xml:space="preserve">азработать визуализатор алгоритма А* на языке </w:t>
+        <w:t xml:space="preserve">азработать визуализатор алгоритма </w:t>
+      </w:r>
+      <w:r>
+        <w:rPr>
+          <w:i/>
+          <w:sz w:val="28"/>
+          <w:szCs w:val="28"/>
+        </w:rPr>
+        <w:t>А*</w:t>
+      </w:r>
+      <w:r>
+        <w:rPr>
+          <w:sz w:val="28"/>
+          <w:szCs w:val="28"/>
+        </w:rPr>
+        <w:t xml:space="preserve"> на языке </w:t>
       </w:r>
       <w:r>
         <w:rPr>
@@ -3718,6 +3731,7 @@
       </w:r>
       <w:r>
         <w:rPr>
+          <w:i/>
           <w:sz w:val="28"/>
           <w:szCs w:val="28"/>
           <w:lang w:val="en-US"/>
@@ -3775,6 +3789,7 @@
       </w:r>
       <w:r>
         <w:rPr>
+          <w:i/>
           <w:sz w:val="28"/>
           <w:szCs w:val="28"/>
           <w:lang w:val="en-US"/>
@@ -3812,6 +3827,7 @@
       </w:r>
       <w:r>
         <w:rPr>
+          <w:i/>
           <w:sz w:val="28"/>
           <w:szCs w:val="28"/>
           <w:lang w:val="en-US"/>
@@ -3911,7 +3927,22 @@
           <w:sz w:val="28"/>
           <w:szCs w:val="28"/>
         </w:rPr>
-        <w:t xml:space="preserve">Алгоритм А*. Позволяет найти кратчайший путь в </w:t>
+        <w:t xml:space="preserve">Алгоритм </w:t>
+      </w:r>
+      <w:r>
+        <w:rPr>
+          <w:i/>
+          <w:sz w:val="28"/>
+          <w:szCs w:val="28"/>
+        </w:rPr>
+        <w:t>А*.</w:t>
+      </w:r>
+      <w:r>
+        <w:rPr>
+          <w:sz w:val="28"/>
+          <w:szCs w:val="28"/>
+        </w:rPr>
+        <w:t xml:space="preserve"> Позволяет найти кратчайший путь в </w:t>
       </w:r>
       <w:r>
         <w:rPr>
@@ -3968,6 +3999,7 @@
       </w:r>
       <w:r>
         <w:rPr>
+          <w:i/>
           <w:sz w:val="28"/>
           <w:szCs w:val="28"/>
           <w:lang w:val="en-US"/>
@@ -3976,6 +4008,7 @@
       </w:r>
       <w:r>
         <w:rPr>
+          <w:i/>
           <w:sz w:val="28"/>
           <w:szCs w:val="28"/>
         </w:rPr>
@@ -3983,6 +4016,7 @@
       </w:r>
       <w:r>
         <w:rPr>
+          <w:i/>
           <w:sz w:val="28"/>
           <w:szCs w:val="28"/>
           <w:lang w:val="en-US"/>
@@ -3991,10 +4025,18 @@
       </w:r>
       <w:r>
         <w:rPr>
-          <w:sz w:val="28"/>
-          <w:szCs w:val="28"/>
-        </w:rPr>
-        <w:t xml:space="preserve">), </w:t>
+          <w:i/>
+          <w:sz w:val="28"/>
+          <w:szCs w:val="28"/>
+        </w:rPr>
+        <w:t>),</w:t>
+      </w:r>
+      <w:r>
+        <w:rPr>
+          <w:sz w:val="28"/>
+          <w:szCs w:val="28"/>
+        </w:rPr>
+        <w:t xml:space="preserve"> </w:t>
       </w:r>
       <w:r>
         <w:rPr>
@@ -4031,17 +4073,127 @@
       </w:r>
       <w:r>
         <w:rPr>
-          <w:sz w:val="28"/>
-          <w:szCs w:val="28"/>
-        </w:rPr>
-        <w:t xml:space="preserve">f(x) </w:t>
-      </w:r>
-      <w:r>
-        <w:rPr>
-          <w:sz w:val="28"/>
-          <w:szCs w:val="28"/>
-        </w:rPr>
-        <w:t>=</w:t>
+          <w:i/>
+          <w:sz w:val="28"/>
+          <w:szCs w:val="28"/>
+        </w:rPr>
+        <w:t xml:space="preserve">f(x) = </w:t>
+      </w:r>
+      <w:r>
+        <w:rPr>
+          <w:i/>
+          <w:sz w:val="28"/>
+          <w:szCs w:val="28"/>
+          <w:lang w:val="en-US"/>
+        </w:rPr>
+        <w:t>g</w:t>
+      </w:r>
+      <w:r>
+        <w:rPr>
+          <w:i/>
+          <w:sz w:val="28"/>
+          <w:szCs w:val="28"/>
+        </w:rPr>
+        <w:t>(</w:t>
+      </w:r>
+      <w:r>
+        <w:rPr>
+          <w:i/>
+          <w:sz w:val="28"/>
+          <w:szCs w:val="28"/>
+          <w:lang w:val="en-US"/>
+        </w:rPr>
+        <w:t>x</w:t>
+      </w:r>
+      <w:r>
+        <w:rPr>
+          <w:i/>
+          <w:sz w:val="28"/>
+          <w:szCs w:val="28"/>
+        </w:rPr>
+        <w:t xml:space="preserve">) + </w:t>
+      </w:r>
+      <w:r>
+        <w:rPr>
+          <w:i/>
+          <w:sz w:val="28"/>
+          <w:szCs w:val="28"/>
+          <w:lang w:val="en-US"/>
+        </w:rPr>
+        <w:t>h</w:t>
+      </w:r>
+      <w:r>
+        <w:rPr>
+          <w:i/>
+          <w:sz w:val="28"/>
+          <w:szCs w:val="28"/>
+        </w:rPr>
+        <w:t>(</w:t>
+      </w:r>
+      <w:r>
+        <w:rPr>
+          <w:i/>
+          <w:sz w:val="28"/>
+          <w:szCs w:val="28"/>
+          <w:lang w:val="en-US"/>
+        </w:rPr>
+        <w:t>x</w:t>
+      </w:r>
+      <w:r>
+        <w:rPr>
+          <w:i/>
+          <w:sz w:val="28"/>
+          <w:szCs w:val="28"/>
+        </w:rPr>
+        <w:t>)</w:t>
+      </w:r>
+      <w:r>
+        <w:rPr>
+          <w:sz w:val="28"/>
+          <w:szCs w:val="28"/>
+        </w:rPr>
+        <w:t xml:space="preserve">, </w:t>
+      </w:r>
+      <w:r>
+        <w:rPr>
+          <w:sz w:val="28"/>
+          <w:szCs w:val="28"/>
+        </w:rPr>
+        <w:t xml:space="preserve">где </w:t>
+      </w:r>
+      <w:r>
+        <w:rPr>
+          <w:i/>
+          <w:sz w:val="28"/>
+          <w:szCs w:val="28"/>
+          <w:lang w:val="en-US"/>
+        </w:rPr>
+        <w:t>g</w:t>
+      </w:r>
+      <w:r>
+        <w:rPr>
+          <w:i/>
+          <w:sz w:val="28"/>
+          <w:szCs w:val="28"/>
+        </w:rPr>
+        <w:t>(</w:t>
+      </w:r>
+      <w:r>
+        <w:rPr>
+          <w:i/>
+          <w:sz w:val="28"/>
+          <w:szCs w:val="28"/>
+          <w:lang w:val="en-US"/>
+        </w:rPr>
+        <w:t>x</w:t>
+      </w:r>
+      <w:r>
+        <w:rPr>
+          <w:i/>
+          <w:sz w:val="28"/>
+          <w:szCs w:val="28"/>
+        </w:rPr>
+        <w:t>)</w:t>
       </w:r>
       <w:r>
         <w:rPr>
@@ -4054,159 +4206,58 @@
         <w:rPr>
           <w:sz w:val="28"/>
           <w:szCs w:val="28"/>
+        </w:rPr>
+        <w:t>— функция</w:t>
+      </w:r>
+      <w:r>
+        <w:rPr>
+          <w:sz w:val="28"/>
+          <w:szCs w:val="28"/>
+        </w:rPr>
+        <w:t xml:space="preserve"> стоимости достижения рассматриваемо</w:t>
+      </w:r>
+      <w:r>
+        <w:rPr>
+          <w:sz w:val="28"/>
+          <w:szCs w:val="28"/>
+        </w:rPr>
+        <w:t xml:space="preserve">й вершины </w:t>
+      </w:r>
+      <w:r>
+        <w:rPr>
+          <w:i/>
+          <w:sz w:val="28"/>
+          <w:szCs w:val="28"/>
+        </w:rPr>
+        <w:t>x</w:t>
+      </w:r>
+      <w:r>
+        <w:rPr>
+          <w:sz w:val="28"/>
+          <w:szCs w:val="28"/>
+        </w:rPr>
+        <w:t xml:space="preserve"> из начальной, </w:t>
+      </w:r>
+      <w:r>
+        <w:rPr>
+          <w:i/>
+          <w:sz w:val="28"/>
+          <w:szCs w:val="28"/>
+        </w:rPr>
+        <w:t>h(</w:t>
+      </w:r>
+      <w:r>
+        <w:rPr>
+          <w:i/>
+          <w:sz w:val="28"/>
+          <w:szCs w:val="28"/>
           <w:lang w:val="en-US"/>
         </w:rPr>
-        <w:t>g</w:t>
-      </w:r>
-      <w:r>
-        <w:rPr>
-          <w:sz w:val="28"/>
-          <w:szCs w:val="28"/>
-        </w:rPr>
-        <w:t>(</w:t>
-      </w:r>
-      <w:r>
-        <w:rPr>
-          <w:sz w:val="28"/>
-          <w:szCs w:val="28"/>
-          <w:lang w:val="en-US"/>
-        </w:rPr>
         <w:t>x</w:t>
       </w:r>
       <w:r>
         <w:rPr>
-          <w:sz w:val="28"/>
-          <w:szCs w:val="28"/>
-        </w:rPr>
-        <w:t xml:space="preserve">) + </w:t>
-      </w:r>
-      <w:r>
-        <w:rPr>
-          <w:sz w:val="28"/>
-          <w:szCs w:val="28"/>
-          <w:lang w:val="en-US"/>
-        </w:rPr>
-        <w:t>h</w:t>
-      </w:r>
-      <w:r>
-        <w:rPr>
-          <w:sz w:val="28"/>
-          <w:szCs w:val="28"/>
-        </w:rPr>
-        <w:t>(</w:t>
-      </w:r>
-      <w:r>
-        <w:rPr>
-          <w:sz w:val="28"/>
-          <w:szCs w:val="28"/>
-          <w:lang w:val="en-US"/>
-        </w:rPr>
-        <w:t>x</w:t>
-      </w:r>
-      <w:r>
-        <w:rPr>
-          <w:sz w:val="28"/>
-          <w:szCs w:val="28"/>
-        </w:rPr>
-        <w:t xml:space="preserve">), </w:t>
-      </w:r>
-      <w:r>
-        <w:rPr>
-          <w:sz w:val="28"/>
-          <w:szCs w:val="28"/>
-        </w:rPr>
-        <w:t xml:space="preserve">где </w:t>
-      </w:r>
-      <w:r>
-        <w:rPr>
-          <w:sz w:val="28"/>
-          <w:szCs w:val="28"/>
-          <w:lang w:val="en-US"/>
-        </w:rPr>
-        <w:t>g</w:t>
-      </w:r>
-      <w:r>
-        <w:rPr>
-          <w:sz w:val="28"/>
-          <w:szCs w:val="28"/>
-        </w:rPr>
-        <w:t>(</w:t>
-      </w:r>
-      <w:r>
-        <w:rPr>
-          <w:sz w:val="28"/>
-          <w:szCs w:val="28"/>
-          <w:lang w:val="en-US"/>
-        </w:rPr>
-        <w:t>x</w:t>
-      </w:r>
-      <w:r>
-        <w:rPr>
-          <w:sz w:val="28"/>
-          <w:szCs w:val="28"/>
-        </w:rPr>
-        <w:t>)</w:t>
-      </w:r>
-      <w:r>
-        <w:rPr>
-          <w:sz w:val="28"/>
-          <w:szCs w:val="28"/>
-        </w:rPr>
-        <w:t xml:space="preserve"> </w:t>
-      </w:r>
-      <w:r>
-        <w:rPr>
-          <w:sz w:val="28"/>
-          <w:szCs w:val="28"/>
-        </w:rPr>
-        <w:t>— функция</w:t>
-      </w:r>
-      <w:r>
-        <w:rPr>
-          <w:sz w:val="28"/>
-          <w:szCs w:val="28"/>
-        </w:rPr>
-        <w:t xml:space="preserve"> стоимости достижения рассматриваемо</w:t>
-      </w:r>
-      <w:r>
-        <w:rPr>
-          <w:sz w:val="28"/>
-          <w:szCs w:val="28"/>
-        </w:rPr>
-        <w:t xml:space="preserve">й вершины </w:t>
-      </w:r>
-      <w:r>
-        <w:rPr>
-          <w:i/>
-          <w:sz w:val="28"/>
-          <w:szCs w:val="28"/>
-        </w:rPr>
-        <w:t>x</w:t>
-      </w:r>
-      <w:r>
-        <w:rPr>
-          <w:sz w:val="28"/>
-          <w:szCs w:val="28"/>
-        </w:rPr>
-        <w:t xml:space="preserve"> из начальной, h</w:t>
-      </w:r>
-      <w:r>
-        <w:rPr>
-          <w:sz w:val="28"/>
-          <w:szCs w:val="28"/>
-        </w:rPr>
-        <w:t>(</w:t>
-      </w:r>
-      <w:r>
-        <w:rPr>
-          <w:sz w:val="28"/>
-          <w:szCs w:val="28"/>
-          <w:lang w:val="en-US"/>
-        </w:rPr>
-        <w:t>x</w:t>
-      </w:r>
-      <w:r>
-        <w:rPr>
+          <w:i/>
           <w:sz w:val="28"/>
           <w:szCs w:val="28"/>
         </w:rPr>
@@ -4270,14 +4321,37 @@
           <w:sz w:val="28"/>
           <w:szCs w:val="28"/>
         </w:rPr>
-        <w:t>и определяется по значению f(x)</w:t>
-      </w:r>
-      <w:r>
-        <w:rPr>
-          <w:sz w:val="28"/>
-          <w:szCs w:val="28"/>
-        </w:rPr>
-        <w:t>. Алгоритм продолжает свою работу до тех пор, пока значение f(x) целевой вершины не окажется меньшим, чем любое значение в очереди, либо пока всё дерево не будет просмотрено. Из множества решений выбирается решение с наименьшей стоимостью.</w:t>
+        <w:t xml:space="preserve">и определяется по значению </w:t>
+      </w:r>
+      <w:r>
+        <w:rPr>
+          <w:i/>
+          <w:sz w:val="28"/>
+          <w:szCs w:val="28"/>
+        </w:rPr>
+        <w:t>f(x).</w:t>
+      </w:r>
+      <w:r>
+        <w:rPr>
+          <w:sz w:val="28"/>
+          <w:szCs w:val="28"/>
+        </w:rPr>
+        <w:t xml:space="preserve"> Алгоритм продолжает свою работу до тех пор, пока значение </w:t>
+      </w:r>
+      <w:r>
+        <w:rPr>
+          <w:i/>
+          <w:sz w:val="28"/>
+          <w:szCs w:val="28"/>
+        </w:rPr>
+        <w:t>f(x)</w:t>
+      </w:r>
+      <w:r>
+        <w:rPr>
+          <w:sz w:val="28"/>
+          <w:szCs w:val="28"/>
+        </w:rPr>
+        <w:t xml:space="preserve"> целевой вершины не окажется меньшим, чем любое значение в очереди, либо пока всё дерево не будет просмотрено. Из множества решений выбирается решение с наименьшей стоимостью.</w:t>
       </w:r>
     </w:p>
     <w:p>
@@ -4432,10 +4506,22 @@
         <w:fldChar w:fldCharType="begin"/>
       </w:r>
       <w:r>
+        <w:instrText xml:space="preserve"> INCLUDEPICTURE  "https://sun9-49.userapi.com/impf/sGlBqLrM1I-om_YHJUogYy6D1Q3-5wGKvvdCww/saSdPuwwPqY.jpg?size=1280x905&amp;quality=96&amp;sign=df578de548a121e6308a978bd529f891&amp;type=album" \* MERGEFORMATINET </w:instrText>
+      </w:r>
+      <w:r>
+        <w:fldChar w:fldCharType="separate"/>
+      </w:r>
+      <w:r>
+        <w:fldChar w:fldCharType="begin"/>
+      </w:r>
+      <w:r>
         <w:instrText xml:space="preserve"> </w:instrText>
       </w:r>
       <w:r>
-        <w:instrText>INCLUDEPICTURE  "https://sun9-49.userapi.com/impf/sGlBqLrM1I-om_YHJUogYy6D1Q3-5wGKvvdCww/saSdPuwwPqY.jpg?size=1280x905&amp;quality=96&amp;sign=df578de548a121e6308a978bd529f891&amp;type=album" \* MERGEFORMATINET</w:instrText>
+        <w:instrText>INCLUDEPICTURE  "https:/</w:instrText>
+      </w:r>
+      <w:r>
+        <w:instrText>/sun9-49.userapi.com/impf/sGlBqLrM1I-om_YHJUogYy6D1Q3-5wGKvvdCww/saSdPuwwPqY.jpg?size=1280x905&amp;quality=96&amp;sign=df578de548a121e6308a978bd529f891&amp;type=album" \* MERGEFORMATINET</w:instrText>
       </w:r>
       <w:r>
         <w:instrText xml:space="preserve"> </w:instrText>
@@ -4488,6 +4574,9 @@
       <w:r>
         <w:fldChar w:fldCharType="end"/>
       </w:r>
+      <w:r>
+        <w:fldChar w:fldCharType="end"/>
+      </w:r>
     </w:p>
     <w:p>
       <w:pPr>
@@ -4749,7 +4838,15 @@
           <w:sz w:val="28"/>
           <w:szCs w:val="28"/>
         </w:rPr>
-        <w:t xml:space="preserve"> (пройденные вершины, рассмотренные вершины с их эвристиками)</w:t>
+        <w:t xml:space="preserve"> (пройденные ребра</w:t>
+      </w:r>
+      <w:r>
+        <w:rPr>
+          <w:bCs/>
+          <w:sz w:val="28"/>
+          <w:szCs w:val="28"/>
+        </w:rPr>
+        <w:t>, рассмотренные вершины с их эвристиками)</w:t>
       </w:r>
       <w:r>
         <w:rPr>
@@ -4796,6 +4893,17 @@
     </w:p>
     <w:p>
       <w:pPr>
+        <w:spacing w:line="360" w:lineRule="auto"/>
+        <w:ind w:left="1843"/>
+        <w:rPr>
+          <w:bCs/>
+          <w:sz w:val="28"/>
+          <w:szCs w:val="28"/>
+        </w:rPr>
+      </w:pPr>
+    </w:p>
+    <w:p>
+      <w:pPr>
         <w:numPr>
           <w:ilvl w:val="2"/>
           <w:numId w:val="10"/>
@@ -4815,6 +4923,7 @@
           <w:sz w:val="28"/>
           <w:szCs w:val="28"/>
         </w:rPr>
+        <w:lastRenderedPageBreak/>
         <w:t>Исходные требования к визуализации</w:t>
       </w:r>
       <w:r>
@@ -4848,7 +4957,6 @@
           <w:sz w:val="28"/>
           <w:szCs w:val="28"/>
         </w:rPr>
-        <w:lastRenderedPageBreak/>
         <w:t>Помимо визуализации алгоритма, должны выводиться текстовые пояснения происходящего для пользователя.</w:t>
       </w:r>
     </w:p>
@@ -4873,7 +4981,23 @@
           <w:sz w:val="28"/>
           <w:szCs w:val="28"/>
         </w:rPr>
-        <w:t>Визуализация алгоритма должна быть пошаговой, шаги не должны быть крупными.</w:t>
+        <w:t>Визуализация алгоритма должна быть пошагово</w:t>
+      </w:r>
+      <w:r>
+        <w:rPr>
+          <w:bCs/>
+          <w:sz w:val="28"/>
+          <w:szCs w:val="28"/>
+        </w:rPr>
+        <w:t>й, шаги не должны быть крупными, п</w:t>
+      </w:r>
+      <w:r>
+        <w:rPr>
+          <w:bCs/>
+          <w:sz w:val="28"/>
+          <w:szCs w:val="28"/>
+        </w:rPr>
+        <w:t>олное описание пошаговой визуализации алгоритма см. в разделе 3.4.</w:t>
       </w:r>
     </w:p>
     <w:p>
@@ -5868,7 +5992,15 @@
           <w:sz w:val="28"/>
           <w:szCs w:val="28"/>
         </w:rPr>
-        <w:t xml:space="preserve">Афанасьев, </w:t>
+        <w:t>Афанасьев /</w:t>
+      </w:r>
+      <w:r>
+        <w:rPr>
+          <w:bCs/>
+          <w:sz w:val="28"/>
+          <w:szCs w:val="28"/>
+        </w:rPr>
+        <w:t xml:space="preserve"> </w:t>
       </w:r>
       <w:r>
         <w:rPr>
@@ -6026,6 +6158,14 @@
         </w:rPr>
         <w:t xml:space="preserve"> Реализация ввода входных данных: через файл и через интеракцию с окном - и корректного их отображения в виде графа</w:t>
       </w:r>
+      <w:r>
+        <w:rPr>
+          <w:bCs/>
+          <w:sz w:val="28"/>
+          <w:szCs w:val="28"/>
+        </w:rPr>
+        <w:t>.</w:t>
+      </w:r>
     </w:p>
     <w:p>
       <w:pPr>
@@ -6038,6 +6178,73 @@
           <w:szCs w:val="28"/>
         </w:rPr>
       </w:pPr>
+      <w:r>
+        <w:rPr>
+          <w:bCs/>
+          <w:sz w:val="28"/>
+          <w:szCs w:val="28"/>
+        </w:rPr>
+        <w:t xml:space="preserve">Рубежова – написание текста для стартового окна </w:t>
+      </w:r>
+      <w:r>
+        <w:rPr>
+          <w:bCs/>
+          <w:sz w:val="28"/>
+          <w:szCs w:val="28"/>
+          <w:lang w:val="en-US"/>
+        </w:rPr>
+        <w:t>About</w:t>
+      </w:r>
+      <w:r>
+        <w:rPr>
+          <w:bCs/>
+          <w:sz w:val="28"/>
+          <w:szCs w:val="28"/>
+        </w:rPr>
+        <w:t xml:space="preserve">, </w:t>
+      </w:r>
+      <w:r>
+        <w:rPr>
+          <w:bCs/>
+          <w:sz w:val="28"/>
+          <w:szCs w:val="28"/>
+        </w:rPr>
+        <w:t xml:space="preserve">подготовка файла </w:t>
+      </w:r>
+      <w:r>
+        <w:rPr>
+          <w:bCs/>
+          <w:sz w:val="28"/>
+          <w:szCs w:val="28"/>
+          <w:lang w:val="en-US"/>
+        </w:rPr>
+        <w:t>README</w:t>
+      </w:r>
+      <w:r>
+        <w:rPr>
+          <w:bCs/>
+          <w:sz w:val="28"/>
+          <w:szCs w:val="28"/>
+        </w:rPr>
+        <w:t>.</w:t>
+      </w:r>
+      <w:r>
+        <w:rPr>
+          <w:bCs/>
+          <w:sz w:val="28"/>
+          <w:szCs w:val="28"/>
+          <w:lang w:val="en-US"/>
+        </w:rPr>
+        <w:t>md</w:t>
+      </w:r>
+      <w:r>
+        <w:rPr>
+          <w:bCs/>
+          <w:sz w:val="28"/>
+          <w:szCs w:val="28"/>
+        </w:rPr>
+        <w:t>.</w:t>
+      </w:r>
     </w:p>
     <w:p>
       <w:pPr>
@@ -6050,6 +6257,18 @@
           <w:szCs w:val="28"/>
         </w:rPr>
       </w:pPr>
+    </w:p>
+    <w:p>
+      <w:pPr>
+        <w:spacing w:line="360" w:lineRule="auto"/>
+        <w:ind w:firstLine="709"/>
+        <w:jc w:val="both"/>
+        <w:rPr>
+          <w:bCs/>
+          <w:sz w:val="28"/>
+          <w:szCs w:val="28"/>
+        </w:rPr>
+      </w:pPr>
       <w:r>
         <w:rPr>
           <w:bCs/>
@@ -6488,6 +6707,7 @@
         <w:rPr>
           <w:b/>
           <w:bCs/>
+          <w:i/>
           <w:sz w:val="28"/>
           <w:szCs w:val="28"/>
           <w:lang w:val="en-US"/>
@@ -6779,7 +6999,22 @@
           <w:sz w:val="28"/>
           <w:szCs w:val="28"/>
         </w:rPr>
-        <w:t>При реализации алгоритма А* необходимо было учитывать тот факт, что для реализации этого алгоритма необходимо иметь доступ к промежуточным данным.</w:t>
+        <w:t xml:space="preserve">При реализации алгоритма </w:t>
+      </w:r>
+      <w:r>
+        <w:rPr>
+          <w:i/>
+          <w:sz w:val="28"/>
+          <w:szCs w:val="28"/>
+        </w:rPr>
+        <w:t>А*</w:t>
+      </w:r>
+      <w:r>
+        <w:rPr>
+          <w:sz w:val="28"/>
+          <w:szCs w:val="28"/>
+        </w:rPr>
+        <w:t xml:space="preserve"> необходимо было учитывать тот факт, что для реализации этого алгоритма необходимо иметь доступ к промежуточным данным.</w:t>
       </w:r>
       <w:r>
         <w:rPr>
@@ -6811,6 +7046,7 @@
       </w:r>
       <w:r>
         <w:rPr>
+          <w:i/>
           <w:sz w:val="28"/>
           <w:szCs w:val="28"/>
           <w:lang w:val="en-US"/>
@@ -6829,7 +7065,21 @@
           <w:sz w:val="28"/>
           <w:szCs w:val="28"/>
         </w:rPr>
-        <w:t xml:space="preserve">Выполнение самого алгоритма происходит в конструкторе при передаче начальной и конечной вершины, выбранной </w:t>
+        <w:t xml:space="preserve">Выполнение самого алгоритма происходит в конструкторе при передаче начальной и конечной вершины, выбранной эвристики и самого графа. Всего имеется 4 варианта эвристики: </w:t>
+      </w:r>
+      <w:r>
+        <w:rPr>
+          <w:sz w:val="28"/>
+          <w:szCs w:val="28"/>
+        </w:rPr>
+        <w:t>р</w:t>
+      </w:r>
+      <w:r>
+        <w:rPr>
+          <w:sz w:val="28"/>
+          <w:szCs w:val="28"/>
+        </w:rPr>
+        <w:t xml:space="preserve">асстояние </w:t>
       </w:r>
       <w:r>
         <w:rPr>
@@ -6837,21 +7087,7 @@
           <w:szCs w:val="28"/>
         </w:rPr>
         <w:lastRenderedPageBreak/>
-        <w:t xml:space="preserve">эвристики и самого графа. Всего имеется 4 варианта эвристики: </w:t>
-      </w:r>
-      <w:r>
-        <w:rPr>
-          <w:sz w:val="28"/>
-          <w:szCs w:val="28"/>
-        </w:rPr>
-        <w:t>р</w:t>
-      </w:r>
-      <w:r>
-        <w:rPr>
-          <w:sz w:val="28"/>
-          <w:szCs w:val="28"/>
-        </w:rPr>
-        <w:t>асстояние Чебышева</w:t>
+        <w:t>Чебышева</w:t>
       </w:r>
       <w:r>
         <w:rPr>
@@ -6907,7 +7143,22 @@
           <w:sz w:val="28"/>
           <w:szCs w:val="28"/>
         </w:rPr>
-        <w:t>алгоритм Дейкстры)</w:t>
+        <w:t xml:space="preserve">алгоритм </w:t>
+      </w:r>
+      <w:r>
+        <w:rPr>
+          <w:i/>
+          <w:sz w:val="28"/>
+          <w:szCs w:val="28"/>
+        </w:rPr>
+        <w:t>Дейкстры</w:t>
+      </w:r>
+      <w:r>
+        <w:rPr>
+          <w:sz w:val="28"/>
+          <w:szCs w:val="28"/>
+        </w:rPr>
+        <w:t>)</w:t>
       </w:r>
       <w:r>
         <w:rPr>
@@ -7089,6 +7340,7 @@
       </w:r>
       <w:r>
         <w:rPr>
+          <w:i/>
           <w:sz w:val="28"/>
           <w:szCs w:val="28"/>
           <w:lang w:val="en-US"/>
@@ -7132,20 +7384,22 @@
       </w:r>
       <w:r>
         <w:rPr>
-          <w:sz w:val="28"/>
-          <w:szCs w:val="28"/>
-        </w:rPr>
-        <w:t>.</w:t>
-      </w:r>
-      <w:r>
-        <w:rPr>
-          <w:sz w:val="28"/>
-          <w:szCs w:val="28"/>
-        </w:rPr>
-        <w:t xml:space="preserve">fxml, затем функционал дополняется специальным контроллером, реализованным в классе </w:t>
-      </w:r>
-      <w:r>
-        <w:rPr>
+          <w:i/>
+          <w:sz w:val="28"/>
+          <w:szCs w:val="28"/>
+        </w:rPr>
+        <w:t>.fxml</w:t>
+      </w:r>
+      <w:r>
+        <w:rPr>
+          <w:sz w:val="28"/>
+          <w:szCs w:val="28"/>
+        </w:rPr>
+        <w:t xml:space="preserve">, затем функционал дополняется специальным контроллером, реализованным в классе </w:t>
+      </w:r>
+      <w:r>
+        <w:rPr>
+          <w:i/>
           <w:sz w:val="28"/>
           <w:szCs w:val="28"/>
           <w:lang w:val="en-US"/>
@@ -7154,6 +7408,7 @@
       </w:r>
       <w:r>
         <w:rPr>
+          <w:i/>
           <w:sz w:val="28"/>
           <w:szCs w:val="28"/>
           <w:lang w:val="en-US"/>
@@ -7162,6 +7417,7 @@
       </w:r>
       <w:r>
         <w:rPr>
+          <w:i/>
           <w:sz w:val="28"/>
           <w:szCs w:val="28"/>
           <w:lang w:val="en-US"/>
@@ -7250,7 +7506,7 @@
         </w:rPr>
         <w:lastRenderedPageBreak/>
         <w:pict w14:anchorId="7BC52145">
-          <v:shape id="Рисунок 1" o:spid="_x0000_i1026" type="#_x0000_t75" style="width:411.75pt;height:287.25pt;visibility:visible;mso-wrap-style:square">
+          <v:shape id="Рисунок 1" o:spid="_x0000_i1026" type="#_x0000_t75" style="width:411.75pt;height:286.5pt;visibility:visible;mso-wrap-style:square">
             <v:imagedata r:id="rId10" o:title=""/>
           </v:shape>
         </w:pict>
@@ -7356,6 +7612,7 @@
       </w:r>
       <w:r>
         <w:rPr>
+          <w:i/>
           <w:sz w:val="28"/>
           <w:szCs w:val="28"/>
           <w:lang w:val="en-US"/>
@@ -7411,6 +7668,7 @@
         <w:rPr>
           <w:b/>
           <w:bCs/>
+          <w:i/>
           <w:sz w:val="28"/>
           <w:szCs w:val="28"/>
           <w:lang w:val="en-US"/>
@@ -7504,6 +7762,7 @@
       </w:r>
       <w:r>
         <w:rPr>
+          <w:i/>
           <w:sz w:val="28"/>
           <w:szCs w:val="28"/>
           <w:lang w:val="en-US"/>
@@ -7526,6 +7785,7 @@
       </w:r>
       <w:r>
         <w:rPr>
+          <w:i/>
           <w:sz w:val="28"/>
           <w:szCs w:val="28"/>
           <w:lang w:val="en-US"/>
@@ -7624,6 +7884,7 @@
       </w:r>
       <w:r>
         <w:rPr>
+          <w:i/>
           <w:sz w:val="28"/>
           <w:szCs w:val="28"/>
           <w:lang w:val="en-US"/>
@@ -7632,22 +7893,24 @@
       </w:r>
       <w:r>
         <w:rPr>
-          <w:sz w:val="28"/>
-          <w:szCs w:val="28"/>
-        </w:rPr>
-        <w:t>*</w:t>
-      </w:r>
-      <w:r>
-        <w:rPr>
-          <w:sz w:val="28"/>
-          <w:szCs w:val="28"/>
-        </w:rPr>
-        <w:t xml:space="preserve">, результаты которого затем передаются в отдельный класс – </w:t>
+          <w:i/>
+          <w:sz w:val="28"/>
+          <w:szCs w:val="28"/>
+        </w:rPr>
+        <w:t>*,</w:t>
+      </w:r>
+      <w:r>
+        <w:rPr>
+          <w:sz w:val="28"/>
+          <w:szCs w:val="28"/>
+        </w:rPr>
+        <w:t xml:space="preserve"> результаты которого затем передаются в отдельный класс – </w:t>
       </w:r>
       <w:r>
         <w:rPr>
           <w:b/>
           <w:bCs/>
+          <w:i/>
           <w:sz w:val="28"/>
           <w:szCs w:val="28"/>
           <w:lang w:val="en-US"/>
@@ -7840,6 +8103,7 @@
       <w:r>
         <w:rPr>
           <w:bCs/>
+          <w:i/>
           <w:sz w:val="28"/>
           <w:szCs w:val="28"/>
           <w:lang w:val="en-US"/>
@@ -7975,7 +8239,16 @@
           <w:szCs w:val="28"/>
           <w:lang w:val="en-US"/>
         </w:rPr>
-        <w:t>Junit</w:t>
+        <w:t>JU</w:t>
+      </w:r>
+      <w:r>
+        <w:rPr>
+          <w:bCs/>
+          <w:sz w:val="28"/>
+          <w:szCs w:val="28"/>
+          <w:lang w:val="en-US"/>
+        </w:rPr>
+        <w:t>nit</w:t>
       </w:r>
       <w:r>
         <w:rPr>
@@ -8011,7 +8284,24 @@
           <w:sz w:val="28"/>
           <w:szCs w:val="28"/>
         </w:rPr>
-        <w:t>Тестирование проводилось для работы алгоритма А* и для структуры представления графа. Для каждого случая был реализован</w:t>
+        <w:t xml:space="preserve">Тестирование проводилось для работы алгоритма </w:t>
+      </w:r>
+      <w:r>
+        <w:rPr>
+          <w:bCs/>
+          <w:i/>
+          <w:sz w:val="28"/>
+          <w:szCs w:val="28"/>
+        </w:rPr>
+        <w:t>А*</w:t>
+      </w:r>
+      <w:r>
+        <w:rPr>
+          <w:bCs/>
+          <w:sz w:val="28"/>
+          <w:szCs w:val="28"/>
+        </w:rPr>
+        <w:t xml:space="preserve"> и для структуры представления графа. Для каждого случая был реализован</w:t>
       </w:r>
       <w:r>
         <w:rPr>
@@ -8080,7 +8370,7 @@
           <w:sz w:val="28"/>
           <w:szCs w:val="28"/>
         </w:rPr>
-        <w:t xml:space="preserve">который запускает тестовый набор, определенный в предоставленных классах </w:t>
+        <w:t xml:space="preserve">который с помощью метода </w:t>
       </w:r>
       <w:r>
         <w:rPr>
@@ -8090,8 +8380,60 @@
           <w:szCs w:val="28"/>
           <w:lang w:val="en-US"/>
         </w:rPr>
+        <w:t>runClasses</w:t>
+      </w:r>
+      <w:r>
+        <w:rPr>
+          <w:bCs/>
+          <w:i/>
+          <w:sz w:val="28"/>
+          <w:szCs w:val="28"/>
+        </w:rPr>
+        <w:t xml:space="preserve">() </w:t>
+      </w:r>
+      <w:r>
+        <w:rPr>
+          <w:bCs/>
+          <w:sz w:val="28"/>
+          <w:szCs w:val="28"/>
+        </w:rPr>
+        <w:t>запускае</w:t>
+      </w:r>
+      <w:r>
+        <w:rPr>
+          <w:bCs/>
+          <w:sz w:val="28"/>
+          <w:szCs w:val="28"/>
+        </w:rPr>
+        <w:t>т тестовый набор, составленный из предоставленных классов-наследников</w:t>
+      </w:r>
+      <w:r>
+        <w:rPr>
+          <w:bCs/>
+          <w:sz w:val="28"/>
+          <w:szCs w:val="28"/>
+        </w:rPr>
+        <w:t xml:space="preserve"> </w:t>
+      </w:r>
+      <w:r>
+        <w:rPr>
+          <w:bCs/>
+          <w:i/>
+          <w:sz w:val="28"/>
+          <w:szCs w:val="28"/>
+          <w:lang w:val="en-US"/>
+        </w:rPr>
         <w:t>TestCase</w:t>
       </w:r>
+      <w:r>
+        <w:rPr>
+          <w:bCs/>
+          <w:i/>
+          <w:sz w:val="28"/>
+          <w:szCs w:val="28"/>
+        </w:rPr>
+        <w:t>.</w:t>
+      </w:r>
     </w:p>
     <w:p>
       <w:pPr>
@@ -8110,7 +8452,7 @@
           <w:szCs w:val="28"/>
         </w:rPr>
         <w:pict w14:anchorId="65EB8F44">
-          <v:shape id="_x0000_i1028" type="#_x0000_t75" style="width:326.25pt;height:138pt;visibility:visible;mso-wrap-style:square">
+          <v:shape id="_x0000_i1028" type="#_x0000_t75" style="width:326.25pt;height:138.75pt;visibility:visible;mso-wrap-style:square">
             <v:imagedata r:id="rId12" o:title="" cropleft="3756f"/>
           </v:shape>
         </w:pict>
@@ -8885,7 +9227,7 @@
           <w:szCs w:val="28"/>
         </w:rPr>
         <w:pict w14:anchorId="3346E8C3">
-          <v:shape id="_x0000_i1029" type="#_x0000_t75" style="width:482.25pt;height:80.25pt;visibility:visible;mso-wrap-style:square">
+          <v:shape id="_x0000_i1029" type="#_x0000_t75" style="width:481.5pt;height:80.25pt;visibility:visible;mso-wrap-style:square">
             <v:imagedata r:id="rId13" o:title=""/>
           </v:shape>
         </w:pict>
@@ -8986,7 +9328,7 @@
           <w:szCs w:val="28"/>
         </w:rPr>
         <w:pict w14:anchorId="0FA55E05">
-          <v:shape id="_x0000_i1030" type="#_x0000_t75" style="width:482.25pt;height:98.25pt;visibility:visible;mso-wrap-style:square">
+          <v:shape id="_x0000_i1030" type="#_x0000_t75" style="width:481.5pt;height:98.25pt;visibility:visible;mso-wrap-style:square">
             <v:imagedata r:id="rId14" o:title=""/>
           </v:shape>
         </w:pict>
@@ -9347,7 +9689,31 @@
           <w:sz w:val="28"/>
           <w:szCs w:val="28"/>
         </w:rPr>
-        <w:t xml:space="preserve"> проверяет, корректно ли: </w:t>
+        <w:t xml:space="preserve"> </w:t>
+      </w:r>
+      <w:r>
+        <w:rPr>
+          <w:bCs/>
+          <w:sz w:val="28"/>
+          <w:szCs w:val="28"/>
+        </w:rPr>
+        <w:t xml:space="preserve"> </w:t>
+      </w:r>
+      <w:r>
+        <w:rPr>
+          <w:bCs/>
+          <w:sz w:val="28"/>
+          <w:szCs w:val="28"/>
+        </w:rPr>
+        <w:t xml:space="preserve">соответственно </w:t>
+      </w:r>
+      <w:r>
+        <w:rPr>
+          <w:bCs/>
+          <w:sz w:val="28"/>
+          <w:szCs w:val="28"/>
+        </w:rPr>
+        <w:t xml:space="preserve">проверяет, корректно ли: </w:t>
       </w:r>
     </w:p>
     <w:p>
@@ -9755,7 +10121,32 @@
           <w:sz w:val="28"/>
           <w:szCs w:val="28"/>
         </w:rPr>
-        <w:t xml:space="preserve">который хранит объекты </w:t>
+        <w:t xml:space="preserve">который хранит </w:t>
+      </w:r>
+      <w:r>
+        <w:rPr>
+          <w:bCs/>
+          <w:sz w:val="28"/>
+          <w:szCs w:val="28"/>
+        </w:rPr>
+        <w:t xml:space="preserve">сгенерированные </w:t>
+      </w:r>
+      <w:r>
+        <w:rPr>
+          <w:bCs/>
+          <w:sz w:val="28"/>
+          <w:szCs w:val="28"/>
+        </w:rPr>
+        <w:lastRenderedPageBreak/>
+        <w:t xml:space="preserve">конструктором </w:t>
+      </w:r>
+      <w:r>
+        <w:rPr>
+          <w:bCs/>
+          <w:sz w:val="28"/>
+          <w:szCs w:val="28"/>
+        </w:rPr>
+        <w:t xml:space="preserve">объекты </w:t>
       </w:r>
       <w:r>
         <w:rPr>
@@ -9821,7 +10212,6 @@
           <w:sz w:val="28"/>
           <w:szCs w:val="28"/>
         </w:rPr>
-        <w:lastRenderedPageBreak/>
         <w:t xml:space="preserve">Метод </w:t>
       </w:r>
       <w:r>
@@ -10919,7 +11309,7 @@
           <w:szCs w:val="28"/>
         </w:rPr>
         <w:pict w14:anchorId="37700538">
-          <v:shape id="_x0000_i1031" type="#_x0000_t75" style="width:482.25pt;height:108pt;visibility:visible;mso-wrap-style:square">
+          <v:shape id="_x0000_i1031" type="#_x0000_t75" style="width:398.25pt;height:89.25pt;visibility:visible;mso-wrap-style:square">
             <v:imagedata r:id="rId15" o:title=""/>
           </v:shape>
         </w:pict>
@@ -10979,6 +11369,8 @@
         </w:rPr>
         <w:t>Без ошибки.</w:t>
       </w:r>
+      <w:bookmarkStart w:id="0" w:name="_GoBack"/>
+      <w:bookmarkEnd w:id="0"/>
     </w:p>
     <w:p>
       <w:pPr>
@@ -10998,7 +11390,7 @@
         </w:rPr>
         <w:lastRenderedPageBreak/>
         <w:pict w14:anchorId="19C6AE0F">
-          <v:shape id="_x0000_i1032" type="#_x0000_t75" style="width:481.5pt;height:100.5pt;visibility:visible;mso-wrap-style:square">
+          <v:shape id="_x0000_i1032" type="#_x0000_t75" style="width:481.5pt;height:101.25pt;visibility:visible;mso-wrap-style:square">
             <v:imagedata r:id="rId16" o:title=""/>
           </v:shape>
         </w:pict>
@@ -11147,12 +11539,36 @@
         <w:ind w:firstLine="709"/>
         <w:jc w:val="both"/>
         <w:rPr>
-          <w:b/>
-          <w:caps/>
-          <w:sz w:val="28"/>
-          <w:szCs w:val="28"/>
-        </w:rPr>
-      </w:pPr>
+          <w:color w:val="000000"/>
+          <w:sz w:val="28"/>
+          <w:szCs w:val="28"/>
+        </w:rPr>
+      </w:pPr>
+      <w:r>
+        <w:rPr>
+          <w:color w:val="000000"/>
+          <w:sz w:val="28"/>
+          <w:szCs w:val="28"/>
+        </w:rPr>
+        <w:t xml:space="preserve">В ходе практики были изучены основные разделы языка программирования — </w:t>
+      </w:r>
+      <w:r>
+        <w:rPr>
+          <w:i/>
+          <w:color w:val="000000"/>
+          <w:sz w:val="28"/>
+          <w:szCs w:val="28"/>
+        </w:rPr>
+        <w:t>Java,</w:t>
+      </w:r>
+      <w:r>
+        <w:rPr>
+          <w:color w:val="000000"/>
+          <w:sz w:val="28"/>
+          <w:szCs w:val="28"/>
+        </w:rPr>
+        <w:t xml:space="preserve"> а именно: базовый синтаксис, объекты, классы и пакеты, обработка ошибок, ввод-вывод в файл. </w:t>
+      </w:r>
     </w:p>
     <w:p>
       <w:pPr>
@@ -11171,7 +11587,92 @@
           <w:sz w:val="28"/>
           <w:szCs w:val="28"/>
         </w:rPr>
-        <w:t xml:space="preserve">В ходе практики были изучены основные разделы языка программирования — Java, а именно: базовый синтаксис, объекты, классы и пакеты, обработка ошибок, ввод-вывод в файл. </w:t>
+        <w:t xml:space="preserve">Главной задачей практики была разработка графического интерфейса для наглядного демонстрирования работы алгоритма </w:t>
+      </w:r>
+      <w:r>
+        <w:rPr>
+          <w:i/>
+          <w:color w:val="000000"/>
+          <w:sz w:val="28"/>
+          <w:szCs w:val="28"/>
+        </w:rPr>
+        <w:t>А*</w:t>
+      </w:r>
+      <w:r>
+        <w:rPr>
+          <w:color w:val="000000"/>
+          <w:sz w:val="28"/>
+          <w:szCs w:val="28"/>
+        </w:rPr>
+        <w:t xml:space="preserve">. Для этого был итеративно разработан визуализатор алгоритма </w:t>
+      </w:r>
+      <w:r>
+        <w:rPr>
+          <w:i/>
+          <w:color w:val="000000"/>
+          <w:sz w:val="28"/>
+          <w:szCs w:val="28"/>
+        </w:rPr>
+        <w:t>A*</w:t>
+      </w:r>
+      <w:r>
+        <w:rPr>
+          <w:color w:val="000000"/>
+          <w:sz w:val="28"/>
+          <w:szCs w:val="28"/>
+        </w:rPr>
+        <w:t xml:space="preserve"> на основе языка </w:t>
+      </w:r>
+      <w:r>
+        <w:rPr>
+          <w:i/>
+          <w:color w:val="000000"/>
+          <w:sz w:val="28"/>
+          <w:szCs w:val="28"/>
+        </w:rPr>
+        <w:t>Java</w:t>
+      </w:r>
+      <w:r>
+        <w:rPr>
+          <w:color w:val="000000"/>
+          <w:sz w:val="28"/>
+          <w:szCs w:val="28"/>
+        </w:rPr>
+        <w:t xml:space="preserve">, с использованием библиотеки </w:t>
+      </w:r>
+      <w:r>
+        <w:rPr>
+          <w:i/>
+          <w:color w:val="000000"/>
+          <w:sz w:val="28"/>
+          <w:szCs w:val="28"/>
+        </w:rPr>
+        <w:t>JavaFX</w:t>
+      </w:r>
+      <w:r>
+        <w:rPr>
+          <w:color w:val="000000"/>
+          <w:sz w:val="28"/>
+          <w:szCs w:val="28"/>
+        </w:rPr>
+        <w:t xml:space="preserve">. Для ускорения времени разработки графического интерфейса был использован </w:t>
+      </w:r>
+      <w:r>
+        <w:rPr>
+          <w:i/>
+          <w:color w:val="000000"/>
+          <w:sz w:val="28"/>
+          <w:szCs w:val="28"/>
+        </w:rPr>
+        <w:t>FXML</w:t>
+      </w:r>
+      <w:r>
+        <w:rPr>
+          <w:color w:val="000000"/>
+          <w:sz w:val="28"/>
+          <w:szCs w:val="28"/>
+        </w:rPr>
+        <w:t xml:space="preserve"> файл. </w:t>
       </w:r>
     </w:p>
     <w:p>
@@ -11191,27 +11692,24 @@
           <w:sz w:val="28"/>
           <w:szCs w:val="28"/>
         </w:rPr>
-        <w:t xml:space="preserve">Главной задачей практики была разработка графического интерфейса для наглядного демонстрирования работы алгоритма А*. Для этого был итеративно разработан визуализатор алгоритма A* на основе языка Java, с использованием библиотеки JavaFX. Для ускорения времени разработки графического интерфейса был использован FXML файл. </w:t>
-      </w:r>
-    </w:p>
-    <w:p>
-      <w:pPr>
-        <w:spacing w:line="360" w:lineRule="auto"/>
-        <w:ind w:firstLine="709"/>
-        <w:jc w:val="both"/>
-        <w:rPr>
+        <w:t xml:space="preserve">Для совместной работы была использована система контроля версий </w:t>
+      </w:r>
+      <w:r>
+        <w:rPr>
+          <w:i/>
           <w:color w:val="000000"/>
           <w:sz w:val="28"/>
           <w:szCs w:val="28"/>
         </w:rPr>
-      </w:pPr>
+        <w:t>git</w:t>
+      </w:r>
       <w:r>
         <w:rPr>
           <w:color w:val="000000"/>
           <w:sz w:val="28"/>
           <w:szCs w:val="28"/>
         </w:rPr>
-        <w:t xml:space="preserve">Для совместной работы была использована система контроля версий git, что позволило каждому участнику наиболее быстро работать над своей частью программы. Реализованный визуализатор позволяет в полной мере решать поставленную задачу, обладая при этом удобным и понятным пользователю графическим интерфейсом. </w:t>
+        <w:t xml:space="preserve">, что позволило каждому участнику наиболее быстро работать над своей частью программы. Реализованный визуализатор позволяет в полной мере решать поставленную задачу, обладая при этом удобным и понятным пользователю графическим интерфейсом. </w:t>
       </w:r>
     </w:p>
     <w:p>
@@ -11346,8 +11844,6 @@
         </w:rPr>
         <w:t>Описание алгоритма A*. URL: https://en.wikipedia.org/wiki/A*_search_algorithm</w:t>
       </w:r>
-      <w:bookmarkStart w:id="0" w:name="_GoBack"/>
-      <w:bookmarkEnd w:id="0"/>
     </w:p>
     <w:p>
       <w:pPr>
@@ -11472,7 +11968,7 @@
           <w:szCs w:val="28"/>
         </w:rPr>
         <w:pict w14:anchorId="13BFF3C3">
-          <v:shape id="_x0000_i1033" type="#_x0000_t75" style="width:593.25pt;height:535.5pt">
+          <v:shape id="_x0000_i1033" type="#_x0000_t75" style="width:594pt;height:535.5pt">
             <v:imagedata r:id="rId17" o:title=""/>
           </v:shape>
         </w:pict>
@@ -11529,7 +12025,7 @@
       <w:rPr>
         <w:noProof/>
       </w:rPr>
-      <w:t>7</w:t>
+      <w:t>15</w:t>
     </w:r>
     <w:r>
       <w:fldChar w:fldCharType="end"/>
@@ -15890,7 +16386,7 @@
 </file>
 
 <file path=customXml/itemProps1.xml><?xml version="1.0" encoding="utf-8"?>
-<ds:datastoreItem xmlns:ds="http://schemas.openxmlformats.org/officeDocument/2006/customXml" ds:itemID="{537A9FBD-37C9-45E4-B3C3-38D50F970E40}">
+<ds:datastoreItem xmlns:ds="http://schemas.openxmlformats.org/officeDocument/2006/customXml" ds:itemID="{EAC1AF43-23B1-484C-98B3-B6B94A5D390B}">
   <ds:schemaRefs>
     <ds:schemaRef ds:uri="http://schemas.openxmlformats.org/officeDocument/2006/bibliography"/>
   </ds:schemaRefs>

</xml_diff>